<commit_message>
pid completed - no review done
</commit_message>
<xml_diff>
--- a/01Relatorios/VariosCapitulosRelatorio/Perifericos Utilizados.docx
+++ b/01Relatorios/VariosCapitulosRelatorio/Perifericos Utilizados.docx
@@ -11,16 +11,14 @@
           <w:szCs w:val="36"/>
         </w:rPr>
       </w:pPr>
-      <w:proofErr w:type="spellStart"/>
       <w:r>
         <w:rPr>
           <w:rFonts w:ascii="NewsGotT" w:hAnsi="NewsGotT"/>
           <w:sz w:val="36"/>
           <w:szCs w:val="36"/>
         </w:rPr>
-        <w:t>Perifericos</w:t>
-      </w:r>
-      <w:proofErr w:type="spellEnd"/>
+        <w:t>Periféricos</w:t>
+      </w:r>
       <w:r>
         <w:rPr>
           <w:rFonts w:ascii="NewsGotT" w:hAnsi="NewsGotT"/>
@@ -64,6 +62,7 @@
     </w:p>
     <w:p>
       <w:pPr>
+        <w:spacing w:line="360" w:lineRule="auto"/>
         <w:ind w:left="360" w:firstLine="348"/>
         <w:jc w:val="both"/>
         <w:rPr>
@@ -78,16 +77,18 @@
           <w:sz w:val="24"/>
           <w:szCs w:val="24"/>
         </w:rPr>
-        <w:t xml:space="preserve">De modo a aliviar o processador dos custos de transferência de blocos de dados entre a memória e os periféricos faz-se uso do acesso direto à memória, </w:t>
-      </w:r>
-      <w:r>
-        <w:rPr>
-          <w:rFonts w:ascii="NewsGotT" w:hAnsi="NewsGotT"/>
-          <w:sz w:val="24"/>
-          <w:szCs w:val="24"/>
-        </w:rPr>
-        <w:t>(DMA -</w:t>
-      </w:r>
+        <w:t xml:space="preserve">De modo a aliviar o processador dos custos de transferência de blocos de dados entre a memória e os periféricos faz-se uso do acesso direto à memória, (DMA - </w:t>
+      </w:r>
+      <w:proofErr w:type="spellStart"/>
+      <w:r>
+        <w:rPr>
+          <w:rFonts w:ascii="NewsGotT" w:hAnsi="NewsGotT"/>
+          <w:sz w:val="24"/>
+          <w:szCs w:val="24"/>
+        </w:rPr>
+        <w:t>direct</w:t>
+      </w:r>
+      <w:proofErr w:type="spellEnd"/>
       <w:r>
         <w:rPr>
           <w:rFonts w:ascii="NewsGotT" w:hAnsi="NewsGotT"/>
@@ -103,7 +104,7 @@
           <w:sz w:val="24"/>
           <w:szCs w:val="24"/>
         </w:rPr>
-        <w:t>direct</w:t>
+        <w:t>memory</w:t>
       </w:r>
       <w:proofErr w:type="spellEnd"/>
       <w:r>
@@ -121,7 +122,7 @@
           <w:sz w:val="24"/>
           <w:szCs w:val="24"/>
         </w:rPr>
-        <w:t>memory</w:t>
+        <w:t>access</w:t>
       </w:r>
       <w:proofErr w:type="spellEnd"/>
       <w:r>
@@ -130,24 +131,6 @@
           <w:sz w:val="24"/>
           <w:szCs w:val="24"/>
         </w:rPr>
-        <w:t xml:space="preserve"> </w:t>
-      </w:r>
-      <w:proofErr w:type="spellStart"/>
-      <w:r>
-        <w:rPr>
-          <w:rFonts w:ascii="NewsGotT" w:hAnsi="NewsGotT"/>
-          <w:sz w:val="24"/>
-          <w:szCs w:val="24"/>
-        </w:rPr>
-        <w:t>access</w:t>
-      </w:r>
-      <w:proofErr w:type="spellEnd"/>
-      <w:r>
-        <w:rPr>
-          <w:rFonts w:ascii="NewsGotT" w:hAnsi="NewsGotT"/>
-          <w:sz w:val="24"/>
-          <w:szCs w:val="24"/>
-        </w:rPr>
         <w:t>)</w:t>
       </w:r>
       <w:r>
@@ -159,47 +142,12 @@
         <w:t xml:space="preserve">. </w:t>
       </w:r>
       <w:r>
-        <w:t>O</w:t>
-      </w:r>
-      <w:r>
-        <w:rPr>
-          <w:rFonts w:ascii="NewsGotT" w:hAnsi="NewsGotT"/>
-          <w:sz w:val="24"/>
-          <w:szCs w:val="24"/>
-        </w:rPr>
-        <w:t xml:space="preserve">s </w:t>
-      </w:r>
-      <w:r>
-        <w:rPr>
-          <w:rFonts w:ascii="NewsGotT" w:hAnsi="NewsGotT"/>
-          <w:sz w:val="24"/>
-          <w:szCs w:val="24"/>
-        </w:rPr>
-        <w:t>dispositivos compartilham o barramento de memória e os</w:t>
-      </w:r>
-      <w:r>
-        <w:rPr>
-          <w:rFonts w:ascii="NewsGotT" w:hAnsi="NewsGotT"/>
-          <w:sz w:val="24"/>
-          <w:szCs w:val="24"/>
-        </w:rPr>
-        <w:t xml:space="preserve"> </w:t>
-      </w:r>
-      <w:r>
-        <w:rPr>
-          <w:rFonts w:ascii="NewsGotT" w:hAnsi="NewsGotT"/>
-          <w:sz w:val="24"/>
-          <w:szCs w:val="24"/>
-        </w:rPr>
-        <w:t>barramentos de periféricos com o processador (CPU), tal como mostrado na</w:t>
-      </w:r>
-      <w:r>
-        <w:rPr>
-          <w:rFonts w:ascii="NewsGotT" w:hAnsi="NewsGotT"/>
-          <w:sz w:val="24"/>
-          <w:szCs w:val="24"/>
-        </w:rPr>
-        <w:t xml:space="preserve"> </w:t>
+        <w:rPr>
+          <w:rFonts w:ascii="NewsGotT" w:hAnsi="NewsGotT"/>
+          <w:sz w:val="24"/>
+          <w:szCs w:val="24"/>
+        </w:rPr>
+        <w:t xml:space="preserve">Os dispositivos compartilham o barramento de memória e os barramentos de periféricos com o processador (CPU), tal como mostrado na </w:t>
       </w:r>
       <w:r>
         <w:rPr>
@@ -216,23 +164,7 @@
           <w:sz w:val="24"/>
           <w:szCs w:val="24"/>
         </w:rPr>
-        <w:t>. N</w:t>
-      </w:r>
-      <w:r>
-        <w:rPr>
-          <w:rFonts w:ascii="NewsGotT" w:hAnsi="NewsGotT"/>
-          <w:sz w:val="24"/>
-          <w:szCs w:val="24"/>
-        </w:rPr>
-        <w:t>o</w:t>
-      </w:r>
-      <w:r>
-        <w:rPr>
-          <w:rFonts w:ascii="NewsGotT" w:hAnsi="NewsGotT"/>
-          <w:sz w:val="24"/>
-          <w:szCs w:val="24"/>
-        </w:rPr>
-        <w:t xml:space="preserve"> diagrama, o dispositivo DMA lê </w:t>
+        <w:t xml:space="preserve">. No diagrama, o dispositivo DMA lê </w:t>
       </w:r>
       <w:r>
         <w:rPr>
@@ -248,23 +180,7 @@
           <w:sz w:val="24"/>
           <w:szCs w:val="24"/>
         </w:rPr>
-        <w:t xml:space="preserve"> a partir do</w:t>
-      </w:r>
-      <w:r>
-        <w:rPr>
-          <w:rFonts w:ascii="NewsGotT" w:hAnsi="NewsGotT"/>
-          <w:sz w:val="24"/>
-          <w:szCs w:val="24"/>
-        </w:rPr>
-        <w:t xml:space="preserve"> </w:t>
-      </w:r>
-      <w:r>
-        <w:rPr>
-          <w:rFonts w:ascii="NewsGotT" w:hAnsi="NewsGotT"/>
-          <w:sz w:val="24"/>
-          <w:szCs w:val="24"/>
-        </w:rPr>
-        <w:t>barramento d</w:t>
+        <w:t xml:space="preserve"> a partir do barramento d</w:t>
       </w:r>
       <w:r>
         <w:rPr>
@@ -312,31 +228,7 @@
           <w:sz w:val="24"/>
           <w:szCs w:val="24"/>
         </w:rPr>
-        <w:t xml:space="preserve">. Na STM </w:t>
-      </w:r>
-      <w:r>
-        <w:rPr>
-          <w:rFonts w:ascii="NewsGotT" w:hAnsi="NewsGotT"/>
-          <w:sz w:val="24"/>
-          <w:szCs w:val="24"/>
-        </w:rPr>
-        <w:t>o princípio é o mesmo</w:t>
-      </w:r>
-      <w:r>
-        <w:rPr>
-          <w:rFonts w:ascii="NewsGotT" w:hAnsi="NewsGotT"/>
-          <w:sz w:val="24"/>
-          <w:szCs w:val="24"/>
-        </w:rPr>
-        <w:t xml:space="preserve">, mas com os </w:t>
-      </w:r>
-      <w:r>
-        <w:rPr>
-          <w:rFonts w:ascii="NewsGotT" w:hAnsi="NewsGotT"/>
-          <w:sz w:val="24"/>
-          <w:szCs w:val="24"/>
-        </w:rPr>
-        <w:t>vários barramentos de periféricos.</w:t>
+        <w:t>. Na STM o princípio é o mesmo, mas com os vários barramentos de periféricos.</w:t>
       </w:r>
     </w:p>
     <w:p>
@@ -448,6 +340,7 @@
     </w:p>
     <w:p>
       <w:pPr>
+        <w:spacing w:line="360" w:lineRule="auto"/>
         <w:ind w:left="360" w:firstLine="348"/>
         <w:jc w:val="both"/>
         <w:rPr>
@@ -635,15 +528,7 @@
           <w:sz w:val="24"/>
           <w:szCs w:val="24"/>
         </w:rPr>
-        <w:t xml:space="preserve"> </w:t>
-      </w:r>
-      <w:r>
-        <w:rPr>
-          <w:rFonts w:ascii="NewsGotT" w:hAnsi="NewsGotT"/>
-          <w:sz w:val="24"/>
-          <w:szCs w:val="24"/>
-        </w:rPr>
-        <w:t>pode ser configurada</w:t>
+        <w:t xml:space="preserve"> pode ser configurada</w:t>
       </w:r>
       <w:r>
         <w:rPr>
@@ -675,15 +560,7 @@
           <w:sz w:val="24"/>
           <w:szCs w:val="24"/>
         </w:rPr>
-        <w:t xml:space="preserve">. </w:t>
-      </w:r>
-      <w:r>
-        <w:rPr>
-          <w:rFonts w:ascii="NewsGotT" w:hAnsi="NewsGotT"/>
-          <w:sz w:val="24"/>
-          <w:szCs w:val="24"/>
-        </w:rPr>
-        <w:t>As transferências permitidas são entre memória</w:t>
+        <w:t>. As transferências permitidas são entre memória</w:t>
       </w:r>
       <w:r>
         <w:rPr>
@@ -738,9 +615,11 @@
             <w:r>
               <w:rPr>
                 <w:rFonts w:ascii="NewsGotT" w:hAnsi="NewsGotT"/>
+                <w:noProof/>
                 <w:sz w:val="24"/>
                 <w:szCs w:val="24"/>
               </w:rPr>
+              <w:lastRenderedPageBreak/>
               <w:drawing>
                 <wp:inline distT="0" distB="0" distL="0" distR="0" wp14:anchorId="621011AE" wp14:editId="57F5AC68">
                   <wp:extent cx="2518453" cy="1158240"/>
@@ -795,6 +674,7 @@
             <w:r>
               <w:rPr>
                 <w:rFonts w:ascii="NewsGotT" w:hAnsi="NewsGotT"/>
+                <w:noProof/>
                 <w:sz w:val="24"/>
                 <w:szCs w:val="24"/>
               </w:rPr>
@@ -903,29 +783,12 @@
           <w:szCs w:val="24"/>
           <w:highlight w:val="green"/>
         </w:rPr>
-        <w:t xml:space="preserve">Mapa de </w:t>
-      </w:r>
-      <w:r>
-        <w:rPr>
-          <w:rFonts w:ascii="NewsGotT" w:hAnsi="NewsGotT"/>
-          <w:sz w:val="24"/>
-          <w:szCs w:val="24"/>
-          <w:highlight w:val="green"/>
-        </w:rPr>
-        <w:t>pedido</w:t>
-      </w:r>
-      <w:r>
-        <w:rPr>
-          <w:rFonts w:ascii="NewsGotT" w:hAnsi="NewsGotT"/>
-          <w:sz w:val="24"/>
-          <w:szCs w:val="24"/>
-          <w:highlight w:val="green"/>
-        </w:rPr>
-        <w:t xml:space="preserve"> de DMA</w:t>
+        <w:t>Mapa de pedido de DMA</w:t>
       </w:r>
     </w:p>
     <w:p>
       <w:pPr>
+        <w:spacing w:line="360" w:lineRule="auto"/>
         <w:ind w:left="360" w:firstLine="348"/>
         <w:jc w:val="both"/>
         <w:rPr>
@@ -940,7 +803,6 @@
           <w:sz w:val="24"/>
           <w:szCs w:val="24"/>
         </w:rPr>
-        <w:lastRenderedPageBreak/>
         <w:t xml:space="preserve">Quanto aos modos de transferências do DMA, existem dois. Pode-se utilizar o DMA direto, que faz com que a transferência de dados seja feita de forma imediata. Pode-se ainda utilizar o modo </w:t>
       </w:r>
       <w:r>

</xml_diff>

<commit_message>
atualização do SPI | inicio da tabela de perifericos
</commit_message>
<xml_diff>
--- a/01Relatorios/VariosCapitulosRelatorio/Perifericos Utilizados.docx
+++ b/01Relatorios/VariosCapitulosRelatorio/Perifericos Utilizados.docx
@@ -228,7 +228,7 @@
                     </pic:cNvPicPr>
                   </pic:nvPicPr>
                   <pic:blipFill>
-                    <a:blip r:embed="rId5">
+                    <a:blip r:embed="rId7">
                       <a:extLst>
                         <a:ext uri="{28A0092B-C50C-407E-A947-70E740481C1C}">
                           <a14:useLocalDpi xmlns:a14="http://schemas.microsoft.com/office/drawing/2010/main" val="0"/>
@@ -643,7 +643,7 @@
                           <pic:cNvPicPr/>
                         </pic:nvPicPr>
                         <pic:blipFill>
-                          <a:blip r:embed="rId6"/>
+                          <a:blip r:embed="rId8"/>
                           <a:stretch>
                             <a:fillRect/>
                           </a:stretch>
@@ -737,7 +737,7 @@
                           <pic:cNvPicPr/>
                         </pic:nvPicPr>
                         <pic:blipFill>
-                          <a:blip r:embed="rId7"/>
+                          <a:blip r:embed="rId9"/>
                           <a:stretch>
                             <a:fillRect/>
                           </a:stretch>
@@ -1096,7 +1096,7 @@
                     <pic:cNvPicPr/>
                   </pic:nvPicPr>
                   <pic:blipFill>
-                    <a:blip r:embed="rId8"/>
+                    <a:blip r:embed="rId10"/>
                     <a:stretch>
                       <a:fillRect/>
                     </a:stretch>
@@ -1757,7 +1757,7 @@
                     <pic:cNvPicPr/>
                   </pic:nvPicPr>
                   <pic:blipFill rotWithShape="1">
-                    <a:blip r:embed="rId9"/>
+                    <a:blip r:embed="rId11"/>
                     <a:srcRect t="1759"/>
                     <a:stretch/>
                   </pic:blipFill>
@@ -2327,7 +2327,7 @@
                     </pic:cNvPicPr>
                   </pic:nvPicPr>
                   <pic:blipFill>
-                    <a:blip r:embed="rId10">
+                    <a:blip r:embed="rId12">
                       <a:extLst>
                         <a:ext uri="{28A0092B-C50C-407E-A947-70E740481C1C}">
                           <a14:useLocalDpi xmlns:a14="http://schemas.microsoft.com/office/drawing/2010/main" val="0"/>
@@ -2909,7 +2909,7 @@
                           <pic:cNvPicPr/>
                         </pic:nvPicPr>
                         <pic:blipFill>
-                          <a:blip r:embed="rId11"/>
+                          <a:blip r:embed="rId13"/>
                           <a:stretch>
                             <a:fillRect/>
                           </a:stretch>
@@ -2969,7 +2969,7 @@
                           <pic:cNvPicPr/>
                         </pic:nvPicPr>
                         <pic:blipFill rotWithShape="1">
-                          <a:blip r:embed="rId12"/>
+                          <a:blip r:embed="rId14"/>
                           <a:srcRect t="1960" b="-1"/>
                           <a:stretch/>
                         </pic:blipFill>
@@ -3036,7 +3036,7 @@
                           <pic:cNvPicPr/>
                         </pic:nvPicPr>
                         <pic:blipFill rotWithShape="1">
-                          <a:blip r:embed="rId13"/>
+                          <a:blip r:embed="rId15"/>
                           <a:srcRect t="4633"/>
                           <a:stretch/>
                         </pic:blipFill>
@@ -3103,7 +3103,7 @@
                           <pic:cNvPicPr/>
                         </pic:nvPicPr>
                         <pic:blipFill rotWithShape="1">
-                          <a:blip r:embed="rId14"/>
+                          <a:blip r:embed="rId16"/>
                           <a:srcRect t="3189"/>
                           <a:stretch/>
                         </pic:blipFill>
@@ -3826,15 +3826,7 @@
           <w:sz w:val="24"/>
           <w:szCs w:val="24"/>
         </w:rPr>
-        <w:t xml:space="preserve"> para </w:t>
-      </w:r>
-      <w:r>
-        <w:rPr>
-          <w:rFonts w:ascii="NewsGotT" w:hAnsi="NewsGotT"/>
-          <w:sz w:val="24"/>
-          <w:szCs w:val="24"/>
-        </w:rPr>
-        <w:t xml:space="preserve">ativar eventos a frequências ou atrasos conhecidos, gerar sinais </w:t>
+        <w:t xml:space="preserve"> para ativar eventos a frequências ou atrasos conhecidos, gerar sinais </w:t>
       </w:r>
       <w:r>
         <w:rPr>
@@ -3866,15 +3858,7 @@
           <w:sz w:val="24"/>
           <w:szCs w:val="24"/>
         </w:rPr>
-        <w:t>medir pulsos de entrada</w:t>
-      </w:r>
-      <w:r>
-        <w:rPr>
-          <w:rFonts w:ascii="NewsGotT" w:hAnsi="NewsGotT"/>
-          <w:sz w:val="24"/>
-          <w:szCs w:val="24"/>
-        </w:rPr>
-        <w:t xml:space="preserve">. </w:t>
+        <w:t xml:space="preserve">medir pulsos de entrada. </w:t>
       </w:r>
     </w:p>
     <w:p>
@@ -3944,23 +3928,7 @@
           <w:sz w:val="24"/>
           <w:szCs w:val="24"/>
         </w:rPr>
-        <w:t xml:space="preserve"> básicos (TIM6 e TIM7)</w:t>
-      </w:r>
-      <w:r>
-        <w:rPr>
-          <w:rFonts w:ascii="NewsGotT" w:hAnsi="NewsGotT"/>
-          <w:sz w:val="24"/>
-          <w:szCs w:val="24"/>
-        </w:rPr>
-        <w:t xml:space="preserve">, </w:t>
-      </w:r>
-      <w:r>
-        <w:rPr>
-          <w:rFonts w:ascii="NewsGotT" w:hAnsi="NewsGotT"/>
-          <w:sz w:val="24"/>
-          <w:szCs w:val="24"/>
-        </w:rPr>
-        <w:t xml:space="preserve">oito </w:t>
+        <w:t xml:space="preserve"> básicos (TIM6 e TIM7), oito </w:t>
       </w:r>
       <w:r>
         <w:rPr>
@@ -4028,15 +3996,7 @@
           <w:sz w:val="22"/>
           <w:szCs w:val="22"/>
         </w:rPr>
-        <w:t>(TIM2, TIM3, TIM4, TIM5, TIM9, TIM10, TIM11, TIM12, TIM13 e TIM14)</w:t>
-      </w:r>
-      <w:r>
-        <w:rPr>
-          <w:rFonts w:ascii="NewsGotT" w:hAnsi="NewsGotT"/>
-          <w:sz w:val="22"/>
-          <w:szCs w:val="22"/>
-        </w:rPr>
-        <w:t xml:space="preserve"> e </w:t>
+        <w:t xml:space="preserve">(TIM2, TIM3, TIM4, TIM5, TIM9, TIM10, TIM11, TIM12, TIM13 e TIM14) e </w:t>
       </w:r>
       <w:r>
         <w:rPr>
@@ -4620,23 +4580,7 @@
           <w:sz w:val="24"/>
           <w:szCs w:val="24"/>
         </w:rPr>
-        <w:t>onsistem em contadores</w:t>
-      </w:r>
-      <w:r>
-        <w:rPr>
-          <w:rFonts w:ascii="NewsGotT" w:hAnsi="NewsGotT"/>
-          <w:sz w:val="24"/>
-          <w:szCs w:val="24"/>
-        </w:rPr>
-        <w:t>, de contagem crescente, decrescente e crescente/decrescente,</w:t>
-      </w:r>
-      <w:r>
-        <w:rPr>
-          <w:rFonts w:ascii="NewsGotT" w:hAnsi="NewsGotT"/>
-          <w:sz w:val="24"/>
-          <w:szCs w:val="24"/>
-        </w:rPr>
-        <w:t xml:space="preserve"> de 16</w:t>
+        <w:t>onsistem em contadores, de contagem crescente, decrescente e crescente/decrescente, de 16</w:t>
       </w:r>
       <w:r>
         <w:rPr>
@@ -4645,39 +4589,7 @@
           <w:szCs w:val="24"/>
         </w:rPr>
         <w:noBreakHyphen/>
-        <w:t>bits</w:t>
-      </w:r>
-      <w:r>
-        <w:rPr>
-          <w:rFonts w:ascii="NewsGotT" w:hAnsi="NewsGotT"/>
-          <w:sz w:val="24"/>
-          <w:szCs w:val="24"/>
-        </w:rPr>
-        <w:t xml:space="preserve"> (TIM3 e TIM4)</w:t>
-      </w:r>
-      <w:r>
-        <w:rPr>
-          <w:rFonts w:ascii="NewsGotT" w:hAnsi="NewsGotT"/>
-          <w:sz w:val="24"/>
-          <w:szCs w:val="24"/>
-        </w:rPr>
-        <w:t xml:space="preserve"> ou 32-bits</w:t>
-      </w:r>
-      <w:r>
-        <w:rPr>
-          <w:rFonts w:ascii="NewsGotT" w:hAnsi="NewsGotT"/>
-          <w:sz w:val="24"/>
-          <w:szCs w:val="24"/>
-        </w:rPr>
-        <w:t xml:space="preserve"> (TIM2 e TIM5)</w:t>
-      </w:r>
-      <w:r>
-        <w:rPr>
-          <w:rFonts w:ascii="NewsGotT" w:hAnsi="NewsGotT"/>
-          <w:sz w:val="24"/>
-          <w:szCs w:val="24"/>
-        </w:rPr>
-        <w:t xml:space="preserve"> com </w:t>
+        <w:t xml:space="preserve">bits (TIM3 e TIM4) ou 32-bits (TIM2 e TIM5) com </w:t>
       </w:r>
       <w:proofErr w:type="spellStart"/>
       <w:r>
@@ -5189,624 +5101,7 @@
           <w:sz w:val="24"/>
           <w:szCs w:val="24"/>
         </w:rPr>
-        <w:t xml:space="preserve">TIM9 e TIM12. </w:t>
-      </w:r>
-      <w:r>
-        <w:rPr>
-          <w:rFonts w:ascii="NewsGotT" w:hAnsi="NewsGotT"/>
-          <w:sz w:val="24"/>
-          <w:szCs w:val="24"/>
-        </w:rPr>
-        <w:t>Consistem em contadores, de contagem crescente, de 16</w:t>
-      </w:r>
-      <w:r>
-        <w:rPr>
-          <w:rFonts w:ascii="NewsGotT" w:hAnsi="NewsGotT"/>
-          <w:sz w:val="24"/>
-          <w:szCs w:val="24"/>
-        </w:rPr>
-        <w:noBreakHyphen/>
-        <w:t>bits</w:t>
-      </w:r>
-      <w:r>
-        <w:rPr>
-          <w:rFonts w:ascii="NewsGotT" w:hAnsi="NewsGotT"/>
-          <w:sz w:val="24"/>
-          <w:szCs w:val="24"/>
-        </w:rPr>
-        <w:t xml:space="preserve"> </w:t>
-      </w:r>
-      <w:r>
-        <w:rPr>
-          <w:rFonts w:ascii="NewsGotT" w:hAnsi="NewsGotT"/>
-          <w:sz w:val="24"/>
-          <w:szCs w:val="24"/>
-        </w:rPr>
-        <w:t xml:space="preserve">com </w:t>
-      </w:r>
-      <w:proofErr w:type="spellStart"/>
-      <w:r>
-        <w:rPr>
-          <w:rFonts w:ascii="NewsGotT" w:hAnsi="NewsGotT"/>
-          <w:i/>
-          <w:iCs/>
-          <w:sz w:val="24"/>
-          <w:szCs w:val="24"/>
-        </w:rPr>
-        <w:t>auto-reload</w:t>
-      </w:r>
-      <w:proofErr w:type="spellEnd"/>
-      <w:r>
-        <w:rPr>
-          <w:rFonts w:ascii="NewsGotT" w:hAnsi="NewsGotT"/>
-          <w:sz w:val="24"/>
-          <w:szCs w:val="24"/>
-        </w:rPr>
-        <w:t xml:space="preserve"> </w:t>
-      </w:r>
-      <w:r>
-        <w:rPr>
-          <w:rFonts w:ascii="NewsGotT" w:hAnsi="NewsGotT"/>
-          <w:sz w:val="24"/>
-          <w:szCs w:val="24"/>
-        </w:rPr>
-        <w:t xml:space="preserve">controlados por um </w:t>
-      </w:r>
-      <w:proofErr w:type="spellStart"/>
-      <w:r>
-        <w:rPr>
-          <w:rFonts w:ascii="NewsGotT" w:hAnsi="NewsGotT"/>
-          <w:i/>
-          <w:iCs/>
-          <w:sz w:val="24"/>
-          <w:szCs w:val="24"/>
-        </w:rPr>
-        <w:t>prescaler</w:t>
-      </w:r>
-      <w:proofErr w:type="spellEnd"/>
-      <w:r>
-        <w:rPr>
-          <w:rFonts w:ascii="NewsGotT" w:hAnsi="NewsGotT"/>
-          <w:i/>
-          <w:iCs/>
-          <w:sz w:val="24"/>
-          <w:szCs w:val="24"/>
-        </w:rPr>
-        <w:t xml:space="preserve"> </w:t>
-      </w:r>
-      <w:r>
-        <w:rPr>
-          <w:rFonts w:ascii="NewsGotT" w:hAnsi="NewsGotT"/>
-          <w:sz w:val="24"/>
-          <w:szCs w:val="24"/>
-        </w:rPr>
-        <w:t>programável.</w:t>
-      </w:r>
-      <w:r>
-        <w:rPr>
-          <w:rFonts w:ascii="NewsGotT" w:hAnsi="NewsGotT"/>
-          <w:sz w:val="24"/>
-          <w:szCs w:val="24"/>
-        </w:rPr>
-        <w:t xml:space="preserve"> Cada um destes </w:t>
-      </w:r>
-      <w:r>
-        <w:rPr>
-          <w:rFonts w:ascii="NewsGotT" w:hAnsi="NewsGotT"/>
-          <w:i/>
-          <w:iCs/>
-          <w:sz w:val="24"/>
-          <w:szCs w:val="24"/>
-        </w:rPr>
-        <w:t xml:space="preserve">timers </w:t>
-      </w:r>
-      <w:r>
-        <w:rPr>
-          <w:rFonts w:ascii="NewsGotT" w:hAnsi="NewsGotT"/>
-          <w:sz w:val="24"/>
-          <w:szCs w:val="24"/>
-        </w:rPr>
-        <w:t xml:space="preserve">possui </w:t>
-      </w:r>
-      <w:r>
-        <w:rPr>
-          <w:rFonts w:ascii="NewsGotT" w:hAnsi="NewsGotT"/>
-          <w:sz w:val="24"/>
-          <w:szCs w:val="24"/>
-        </w:rPr>
-        <w:t>dois</w:t>
-      </w:r>
-      <w:r>
-        <w:rPr>
-          <w:rFonts w:ascii="NewsGotT" w:hAnsi="NewsGotT"/>
-          <w:sz w:val="24"/>
-          <w:szCs w:val="24"/>
-        </w:rPr>
-        <w:t xml:space="preserve"> </w:t>
-      </w:r>
-      <w:r>
-        <w:rPr>
-          <w:rFonts w:ascii="NewsGotT" w:hAnsi="NewsGotT"/>
-          <w:sz w:val="24"/>
-          <w:szCs w:val="24"/>
-        </w:rPr>
-        <w:t>canais</w:t>
-      </w:r>
-      <w:r>
-        <w:rPr>
-          <w:rFonts w:ascii="NewsGotT" w:hAnsi="NewsGotT"/>
-          <w:sz w:val="24"/>
-          <w:szCs w:val="24"/>
-        </w:rPr>
-        <w:t xml:space="preserve"> independentes que podem ser configurados como </w:t>
-      </w:r>
-      <w:r>
-        <w:rPr>
-          <w:rFonts w:ascii="NewsGotT" w:hAnsi="NewsGotT"/>
-          <w:i/>
-          <w:iCs/>
-          <w:sz w:val="24"/>
-          <w:szCs w:val="24"/>
-        </w:rPr>
-        <w:t>o</w:t>
-      </w:r>
-      <w:r>
-        <w:rPr>
-          <w:rFonts w:ascii="NewsGotT" w:hAnsi="NewsGotT"/>
-          <w:i/>
-          <w:iCs/>
-          <w:sz w:val="24"/>
-          <w:szCs w:val="24"/>
-        </w:rPr>
-        <w:t xml:space="preserve">utput </w:t>
-      </w:r>
-      <w:r>
-        <w:rPr>
-          <w:rFonts w:ascii="NewsGotT" w:hAnsi="NewsGotT"/>
-          <w:i/>
-          <w:iCs/>
-          <w:sz w:val="24"/>
-          <w:szCs w:val="24"/>
-        </w:rPr>
-        <w:t>c</w:t>
-      </w:r>
-      <w:r>
-        <w:rPr>
-          <w:rFonts w:ascii="NewsGotT" w:hAnsi="NewsGotT"/>
-          <w:i/>
-          <w:iCs/>
-          <w:sz w:val="24"/>
-          <w:szCs w:val="24"/>
-        </w:rPr>
-        <w:t xml:space="preserve">ompare, </w:t>
-      </w:r>
-      <w:proofErr w:type="spellStart"/>
-      <w:r>
-        <w:rPr>
-          <w:rFonts w:ascii="NewsGotT" w:hAnsi="NewsGotT"/>
-          <w:i/>
-          <w:iCs/>
-          <w:sz w:val="24"/>
-          <w:szCs w:val="24"/>
-        </w:rPr>
-        <w:t>o</w:t>
-      </w:r>
-      <w:r>
-        <w:rPr>
-          <w:rFonts w:ascii="NewsGotT" w:hAnsi="NewsGotT"/>
-          <w:i/>
-          <w:iCs/>
-          <w:sz w:val="24"/>
-          <w:szCs w:val="24"/>
-        </w:rPr>
-        <w:t>ne</w:t>
-      </w:r>
-      <w:proofErr w:type="spellEnd"/>
-      <w:r>
-        <w:rPr>
-          <w:rFonts w:ascii="NewsGotT" w:hAnsi="NewsGotT"/>
-          <w:i/>
-          <w:iCs/>
-          <w:sz w:val="24"/>
-          <w:szCs w:val="24"/>
-        </w:rPr>
-        <w:t>-p</w:t>
-      </w:r>
-      <w:r>
-        <w:rPr>
-          <w:rFonts w:ascii="NewsGotT" w:hAnsi="NewsGotT"/>
-          <w:i/>
-          <w:iCs/>
-          <w:sz w:val="24"/>
-          <w:szCs w:val="24"/>
-        </w:rPr>
-        <w:t>ulse</w:t>
-      </w:r>
-      <w:r>
-        <w:rPr>
-          <w:rFonts w:ascii="NewsGotT" w:hAnsi="NewsGotT"/>
-          <w:i/>
-          <w:iCs/>
-          <w:sz w:val="24"/>
-          <w:szCs w:val="24"/>
-        </w:rPr>
-        <w:t xml:space="preserve"> </w:t>
-      </w:r>
-      <w:proofErr w:type="spellStart"/>
-      <w:r>
-        <w:rPr>
-          <w:rFonts w:ascii="NewsGotT" w:hAnsi="NewsGotT"/>
-          <w:i/>
-          <w:iCs/>
-          <w:sz w:val="24"/>
-          <w:szCs w:val="24"/>
-        </w:rPr>
-        <w:t>mode</w:t>
-      </w:r>
-      <w:proofErr w:type="spellEnd"/>
-      <w:r>
-        <w:rPr>
-          <w:rFonts w:ascii="NewsGotT" w:hAnsi="NewsGotT"/>
-          <w:i/>
-          <w:iCs/>
-          <w:sz w:val="24"/>
-          <w:szCs w:val="24"/>
-        </w:rPr>
-        <w:t xml:space="preserve"> output</w:t>
-      </w:r>
-      <w:r>
-        <w:rPr>
-          <w:rFonts w:ascii="NewsGotT" w:hAnsi="NewsGotT"/>
-          <w:i/>
-          <w:iCs/>
-          <w:sz w:val="24"/>
-          <w:szCs w:val="24"/>
-        </w:rPr>
-        <w:t xml:space="preserve">, </w:t>
-      </w:r>
-      <w:r>
-        <w:rPr>
-          <w:rFonts w:ascii="NewsGotT" w:hAnsi="NewsGotT"/>
-          <w:i/>
-          <w:iCs/>
-          <w:sz w:val="24"/>
-          <w:szCs w:val="24"/>
-        </w:rPr>
-        <w:t>i</w:t>
-      </w:r>
-      <w:r>
-        <w:rPr>
-          <w:rFonts w:ascii="NewsGotT" w:hAnsi="NewsGotT"/>
-          <w:i/>
-          <w:iCs/>
-          <w:sz w:val="24"/>
-          <w:szCs w:val="24"/>
-        </w:rPr>
-        <w:t xml:space="preserve">nput </w:t>
-      </w:r>
-      <w:r>
-        <w:rPr>
-          <w:rFonts w:ascii="NewsGotT" w:hAnsi="NewsGotT"/>
-          <w:i/>
-          <w:iCs/>
-          <w:sz w:val="24"/>
-          <w:szCs w:val="24"/>
-        </w:rPr>
-        <w:t>c</w:t>
-      </w:r>
-      <w:r>
-        <w:rPr>
-          <w:rFonts w:ascii="NewsGotT" w:hAnsi="NewsGotT"/>
-          <w:i/>
-          <w:iCs/>
-          <w:sz w:val="24"/>
-          <w:szCs w:val="24"/>
-        </w:rPr>
-        <w:t xml:space="preserve">apture </w:t>
-      </w:r>
-      <w:r>
-        <w:rPr>
-          <w:rFonts w:ascii="NewsGotT" w:hAnsi="NewsGotT"/>
-          <w:sz w:val="24"/>
-          <w:szCs w:val="24"/>
-        </w:rPr>
-        <w:t xml:space="preserve">e </w:t>
-      </w:r>
-      <w:r>
-        <w:rPr>
-          <w:rFonts w:ascii="NewsGotT" w:hAnsi="NewsGotT"/>
-          <w:sz w:val="24"/>
-          <w:szCs w:val="24"/>
-        </w:rPr>
-        <w:t>PWM</w:t>
-      </w:r>
-      <w:r>
-        <w:rPr>
-          <w:rFonts w:ascii="NewsGotT" w:hAnsi="NewsGotT"/>
-          <w:i/>
-          <w:iCs/>
-          <w:sz w:val="24"/>
-          <w:szCs w:val="24"/>
-        </w:rPr>
-        <w:t xml:space="preserve"> </w:t>
-      </w:r>
-      <w:proofErr w:type="spellStart"/>
-      <w:r>
-        <w:rPr>
-          <w:rFonts w:ascii="NewsGotT" w:hAnsi="NewsGotT"/>
-          <w:i/>
-          <w:iCs/>
-          <w:sz w:val="24"/>
-          <w:szCs w:val="24"/>
-        </w:rPr>
-        <w:t>generation</w:t>
-      </w:r>
-      <w:proofErr w:type="spellEnd"/>
-      <w:r>
-        <w:rPr>
-          <w:rFonts w:ascii="NewsGotT" w:hAnsi="NewsGotT"/>
-          <w:sz w:val="24"/>
-          <w:szCs w:val="24"/>
-        </w:rPr>
-        <w:t>.</w:t>
-      </w:r>
-      <w:r>
-        <w:rPr>
-          <w:rFonts w:ascii="NewsGotT" w:hAnsi="NewsGotT"/>
-          <w:sz w:val="24"/>
-          <w:szCs w:val="24"/>
-        </w:rPr>
-        <w:t xml:space="preserve"> Podem ser usados para gerar interrupções</w:t>
-      </w:r>
-      <w:r>
-        <w:rPr>
-          <w:rFonts w:ascii="NewsGotT" w:hAnsi="NewsGotT"/>
-          <w:sz w:val="24"/>
-          <w:szCs w:val="24"/>
-        </w:rPr>
-        <w:t xml:space="preserve"> </w:t>
-      </w:r>
-      <w:r>
-        <w:rPr>
-          <w:rFonts w:ascii="NewsGotT" w:hAnsi="NewsGotT"/>
-          <w:sz w:val="24"/>
-          <w:szCs w:val="24"/>
-        </w:rPr>
-        <w:t>através de</w:t>
-      </w:r>
-      <w:r>
-        <w:rPr>
-          <w:rFonts w:ascii="NewsGotT" w:hAnsi="NewsGotT"/>
-          <w:i/>
-          <w:iCs/>
-          <w:sz w:val="24"/>
-          <w:szCs w:val="24"/>
-        </w:rPr>
-        <w:t xml:space="preserve"> </w:t>
-      </w:r>
-      <w:proofErr w:type="spellStart"/>
-      <w:r>
-        <w:rPr>
-          <w:rFonts w:ascii="NewsGotT" w:hAnsi="NewsGotT"/>
-          <w:i/>
-          <w:iCs/>
-          <w:sz w:val="24"/>
-          <w:szCs w:val="24"/>
-        </w:rPr>
-        <w:t>update</w:t>
-      </w:r>
-      <w:proofErr w:type="spellEnd"/>
-      <w:r>
-        <w:rPr>
-          <w:rFonts w:ascii="NewsGotT" w:hAnsi="NewsGotT"/>
-          <w:i/>
-          <w:iCs/>
-          <w:sz w:val="24"/>
-          <w:szCs w:val="24"/>
-        </w:rPr>
-        <w:t xml:space="preserve"> </w:t>
-      </w:r>
-      <w:proofErr w:type="spellStart"/>
-      <w:r>
-        <w:rPr>
-          <w:rFonts w:ascii="NewsGotT" w:hAnsi="NewsGotT"/>
-          <w:i/>
-          <w:iCs/>
-          <w:sz w:val="24"/>
-          <w:szCs w:val="24"/>
-        </w:rPr>
-        <w:t>events</w:t>
-      </w:r>
-      <w:proofErr w:type="spellEnd"/>
-      <w:r>
-        <w:rPr>
-          <w:rFonts w:ascii="NewsGotT" w:hAnsi="NewsGotT"/>
-          <w:i/>
-          <w:iCs/>
-          <w:sz w:val="24"/>
-          <w:szCs w:val="24"/>
-        </w:rPr>
-        <w:t xml:space="preserve">, </w:t>
-      </w:r>
-      <w:proofErr w:type="spellStart"/>
-      <w:r>
-        <w:rPr>
-          <w:rFonts w:ascii="NewsGotT" w:hAnsi="NewsGotT"/>
-          <w:i/>
-          <w:iCs/>
-          <w:sz w:val="24"/>
-          <w:szCs w:val="24"/>
-        </w:rPr>
-        <w:t>trigger</w:t>
-      </w:r>
-      <w:proofErr w:type="spellEnd"/>
-      <w:r>
-        <w:rPr>
-          <w:rFonts w:ascii="NewsGotT" w:hAnsi="NewsGotT"/>
-          <w:i/>
-          <w:iCs/>
-          <w:sz w:val="24"/>
-          <w:szCs w:val="24"/>
-        </w:rPr>
-        <w:t xml:space="preserve"> </w:t>
-      </w:r>
-      <w:proofErr w:type="spellStart"/>
-      <w:r>
-        <w:rPr>
-          <w:rFonts w:ascii="NewsGotT" w:hAnsi="NewsGotT"/>
-          <w:i/>
-          <w:iCs/>
-          <w:sz w:val="24"/>
-          <w:szCs w:val="24"/>
-        </w:rPr>
-        <w:t>event</w:t>
-      </w:r>
-      <w:r>
-        <w:rPr>
-          <w:rFonts w:ascii="NewsGotT" w:hAnsi="NewsGotT"/>
-          <w:i/>
-          <w:iCs/>
-          <w:sz w:val="24"/>
-          <w:szCs w:val="24"/>
-        </w:rPr>
-        <w:t>s</w:t>
-      </w:r>
-      <w:proofErr w:type="spellEnd"/>
-      <w:r>
-        <w:rPr>
-          <w:rFonts w:ascii="NewsGotT" w:hAnsi="NewsGotT"/>
-          <w:i/>
-          <w:iCs/>
-          <w:sz w:val="24"/>
-          <w:szCs w:val="24"/>
-        </w:rPr>
-        <w:t xml:space="preserve">, input capture </w:t>
-      </w:r>
-      <w:proofErr w:type="spellStart"/>
-      <w:r>
-        <w:rPr>
-          <w:rFonts w:ascii="NewsGotT" w:hAnsi="NewsGotT"/>
-          <w:i/>
-          <w:iCs/>
-          <w:sz w:val="24"/>
-          <w:szCs w:val="24"/>
-        </w:rPr>
-        <w:t>event</w:t>
-      </w:r>
-      <w:r>
-        <w:rPr>
-          <w:rFonts w:ascii="NewsGotT" w:hAnsi="NewsGotT"/>
-          <w:i/>
-          <w:iCs/>
-          <w:sz w:val="24"/>
-          <w:szCs w:val="24"/>
-        </w:rPr>
-        <w:t>s</w:t>
-      </w:r>
-      <w:proofErr w:type="spellEnd"/>
-      <w:r>
-        <w:rPr>
-          <w:rFonts w:ascii="NewsGotT" w:hAnsi="NewsGotT"/>
-          <w:i/>
-          <w:iCs/>
-          <w:sz w:val="24"/>
-          <w:szCs w:val="24"/>
-        </w:rPr>
-        <w:t xml:space="preserve"> </w:t>
-      </w:r>
-      <w:r>
-        <w:rPr>
-          <w:rFonts w:ascii="NewsGotT" w:hAnsi="NewsGotT"/>
-          <w:sz w:val="24"/>
-          <w:szCs w:val="24"/>
-        </w:rPr>
-        <w:t xml:space="preserve">e </w:t>
-      </w:r>
-      <w:r>
-        <w:rPr>
-          <w:rFonts w:ascii="NewsGotT" w:hAnsi="NewsGotT"/>
-          <w:i/>
-          <w:iCs/>
-          <w:sz w:val="24"/>
-          <w:szCs w:val="24"/>
-        </w:rPr>
-        <w:t xml:space="preserve">output compare </w:t>
-      </w:r>
-      <w:proofErr w:type="spellStart"/>
-      <w:r>
-        <w:rPr>
-          <w:rFonts w:ascii="NewsGotT" w:hAnsi="NewsGotT"/>
-          <w:i/>
-          <w:iCs/>
-          <w:sz w:val="24"/>
-          <w:szCs w:val="24"/>
-        </w:rPr>
-        <w:t>event</w:t>
-      </w:r>
-      <w:r>
-        <w:rPr>
-          <w:rFonts w:ascii="NewsGotT" w:hAnsi="NewsGotT"/>
-          <w:i/>
-          <w:iCs/>
-          <w:sz w:val="24"/>
-          <w:szCs w:val="24"/>
-        </w:rPr>
-        <w:t>s</w:t>
-      </w:r>
-      <w:proofErr w:type="spellEnd"/>
-      <w:r>
-        <w:rPr>
-          <w:rFonts w:ascii="NewsGotT" w:hAnsi="NewsGotT"/>
-          <w:i/>
-          <w:iCs/>
-          <w:sz w:val="24"/>
-          <w:szCs w:val="24"/>
-        </w:rPr>
-        <w:t>.</w:t>
-      </w:r>
-      <w:r>
-        <w:rPr>
-          <w:rFonts w:ascii="NewsGotT" w:hAnsi="NewsGotT"/>
-          <w:i/>
-          <w:iCs/>
-          <w:sz w:val="24"/>
-          <w:szCs w:val="24"/>
-        </w:rPr>
-        <w:t xml:space="preserve"> </w:t>
-      </w:r>
-      <w:r>
-        <w:rPr>
-          <w:rFonts w:ascii="NewsGotT" w:hAnsi="NewsGotT"/>
-          <w:sz w:val="24"/>
-          <w:szCs w:val="24"/>
-        </w:rPr>
-        <w:t xml:space="preserve">O último grupo é constituído pelos </w:t>
-      </w:r>
-      <w:r>
-        <w:rPr>
-          <w:rFonts w:ascii="NewsGotT" w:hAnsi="NewsGotT"/>
-          <w:i/>
-          <w:iCs/>
-          <w:sz w:val="24"/>
-          <w:szCs w:val="24"/>
-        </w:rPr>
-        <w:t xml:space="preserve">timers </w:t>
-      </w:r>
-      <w:r>
-        <w:rPr>
-          <w:rFonts w:ascii="NewsGotT" w:hAnsi="NewsGotT"/>
-          <w:sz w:val="24"/>
-          <w:szCs w:val="24"/>
-        </w:rPr>
-        <w:t xml:space="preserve">TIM10, TIM11, TIM13 e TIM14. </w:t>
-      </w:r>
-      <w:r>
-        <w:rPr>
-          <w:rFonts w:ascii="NewsGotT" w:hAnsi="NewsGotT"/>
-          <w:sz w:val="24"/>
-          <w:szCs w:val="24"/>
-        </w:rPr>
-        <w:t>Consistem em contadores, de contagem crescente, de 16</w:t>
+        <w:t>TIM9 e TIM12. Consistem em contadores, de contagem crescente, de 16</w:t>
       </w:r>
       <w:r>
         <w:rPr>
@@ -5899,55 +5194,504 @@
           <w:sz w:val="24"/>
           <w:szCs w:val="24"/>
         </w:rPr>
-        <w:t xml:space="preserve">possui </w:t>
-      </w:r>
-      <w:r>
-        <w:rPr>
-          <w:rFonts w:ascii="NewsGotT" w:hAnsi="NewsGotT"/>
-          <w:sz w:val="24"/>
-          <w:szCs w:val="24"/>
-        </w:rPr>
-        <w:t>um único</w:t>
-      </w:r>
-      <w:r>
-        <w:rPr>
-          <w:rFonts w:ascii="NewsGotT" w:hAnsi="NewsGotT"/>
-          <w:sz w:val="24"/>
-          <w:szCs w:val="24"/>
-        </w:rPr>
-        <w:t xml:space="preserve"> cana</w:t>
-      </w:r>
-      <w:r>
-        <w:rPr>
-          <w:rFonts w:ascii="NewsGotT" w:hAnsi="NewsGotT"/>
-          <w:sz w:val="24"/>
-          <w:szCs w:val="24"/>
-        </w:rPr>
-        <w:t>l</w:t>
-      </w:r>
-      <w:r>
-        <w:rPr>
-          <w:rFonts w:ascii="NewsGotT" w:hAnsi="NewsGotT"/>
-          <w:sz w:val="24"/>
-          <w:szCs w:val="24"/>
-        </w:rPr>
-        <w:t xml:space="preserve"> independent</w:t>
-      </w:r>
-      <w:r>
-        <w:rPr>
-          <w:rFonts w:ascii="NewsGotT" w:hAnsi="NewsGotT"/>
-          <w:sz w:val="24"/>
-          <w:szCs w:val="24"/>
-        </w:rPr>
-        <w:t>e</w:t>
-      </w:r>
-      <w:r>
-        <w:rPr>
-          <w:rFonts w:ascii="NewsGotT" w:hAnsi="NewsGotT"/>
-          <w:sz w:val="24"/>
-          <w:szCs w:val="24"/>
-        </w:rPr>
-        <w:t xml:space="preserve"> que pode ser configurado como </w:t>
+        <w:t xml:space="preserve">possui dois canais independentes que podem ser configurados como </w:t>
+      </w:r>
+      <w:r>
+        <w:rPr>
+          <w:rFonts w:ascii="NewsGotT" w:hAnsi="NewsGotT"/>
+          <w:i/>
+          <w:iCs/>
+          <w:sz w:val="24"/>
+          <w:szCs w:val="24"/>
+        </w:rPr>
+        <w:t>o</w:t>
+      </w:r>
+      <w:r>
+        <w:rPr>
+          <w:rFonts w:ascii="NewsGotT" w:hAnsi="NewsGotT"/>
+          <w:i/>
+          <w:iCs/>
+          <w:sz w:val="24"/>
+          <w:szCs w:val="24"/>
+        </w:rPr>
+        <w:t xml:space="preserve">utput </w:t>
+      </w:r>
+      <w:r>
+        <w:rPr>
+          <w:rFonts w:ascii="NewsGotT" w:hAnsi="NewsGotT"/>
+          <w:i/>
+          <w:iCs/>
+          <w:sz w:val="24"/>
+          <w:szCs w:val="24"/>
+        </w:rPr>
+        <w:t>c</w:t>
+      </w:r>
+      <w:r>
+        <w:rPr>
+          <w:rFonts w:ascii="NewsGotT" w:hAnsi="NewsGotT"/>
+          <w:i/>
+          <w:iCs/>
+          <w:sz w:val="24"/>
+          <w:szCs w:val="24"/>
+        </w:rPr>
+        <w:t xml:space="preserve">ompare, </w:t>
+      </w:r>
+      <w:proofErr w:type="spellStart"/>
+      <w:r>
+        <w:rPr>
+          <w:rFonts w:ascii="NewsGotT" w:hAnsi="NewsGotT"/>
+          <w:i/>
+          <w:iCs/>
+          <w:sz w:val="24"/>
+          <w:szCs w:val="24"/>
+        </w:rPr>
+        <w:t>o</w:t>
+      </w:r>
+      <w:r>
+        <w:rPr>
+          <w:rFonts w:ascii="NewsGotT" w:hAnsi="NewsGotT"/>
+          <w:i/>
+          <w:iCs/>
+          <w:sz w:val="24"/>
+          <w:szCs w:val="24"/>
+        </w:rPr>
+        <w:t>ne</w:t>
+      </w:r>
+      <w:proofErr w:type="spellEnd"/>
+      <w:r>
+        <w:rPr>
+          <w:rFonts w:ascii="NewsGotT" w:hAnsi="NewsGotT"/>
+          <w:i/>
+          <w:iCs/>
+          <w:sz w:val="24"/>
+          <w:szCs w:val="24"/>
+        </w:rPr>
+        <w:t>-p</w:t>
+      </w:r>
+      <w:r>
+        <w:rPr>
+          <w:rFonts w:ascii="NewsGotT" w:hAnsi="NewsGotT"/>
+          <w:i/>
+          <w:iCs/>
+          <w:sz w:val="24"/>
+          <w:szCs w:val="24"/>
+        </w:rPr>
+        <w:t>ulse</w:t>
+      </w:r>
+      <w:r>
+        <w:rPr>
+          <w:rFonts w:ascii="NewsGotT" w:hAnsi="NewsGotT"/>
+          <w:i/>
+          <w:iCs/>
+          <w:sz w:val="24"/>
+          <w:szCs w:val="24"/>
+        </w:rPr>
+        <w:t xml:space="preserve"> </w:t>
+      </w:r>
+      <w:proofErr w:type="spellStart"/>
+      <w:r>
+        <w:rPr>
+          <w:rFonts w:ascii="NewsGotT" w:hAnsi="NewsGotT"/>
+          <w:i/>
+          <w:iCs/>
+          <w:sz w:val="24"/>
+          <w:szCs w:val="24"/>
+        </w:rPr>
+        <w:t>mode</w:t>
+      </w:r>
+      <w:proofErr w:type="spellEnd"/>
+      <w:r>
+        <w:rPr>
+          <w:rFonts w:ascii="NewsGotT" w:hAnsi="NewsGotT"/>
+          <w:i/>
+          <w:iCs/>
+          <w:sz w:val="24"/>
+          <w:szCs w:val="24"/>
+        </w:rPr>
+        <w:t xml:space="preserve"> output</w:t>
+      </w:r>
+      <w:r>
+        <w:rPr>
+          <w:rFonts w:ascii="NewsGotT" w:hAnsi="NewsGotT"/>
+          <w:i/>
+          <w:iCs/>
+          <w:sz w:val="24"/>
+          <w:szCs w:val="24"/>
+        </w:rPr>
+        <w:t xml:space="preserve">, </w:t>
+      </w:r>
+      <w:r>
+        <w:rPr>
+          <w:rFonts w:ascii="NewsGotT" w:hAnsi="NewsGotT"/>
+          <w:i/>
+          <w:iCs/>
+          <w:sz w:val="24"/>
+          <w:szCs w:val="24"/>
+        </w:rPr>
+        <w:t>i</w:t>
+      </w:r>
+      <w:r>
+        <w:rPr>
+          <w:rFonts w:ascii="NewsGotT" w:hAnsi="NewsGotT"/>
+          <w:i/>
+          <w:iCs/>
+          <w:sz w:val="24"/>
+          <w:szCs w:val="24"/>
+        </w:rPr>
+        <w:t xml:space="preserve">nput </w:t>
+      </w:r>
+      <w:r>
+        <w:rPr>
+          <w:rFonts w:ascii="NewsGotT" w:hAnsi="NewsGotT"/>
+          <w:i/>
+          <w:iCs/>
+          <w:sz w:val="24"/>
+          <w:szCs w:val="24"/>
+        </w:rPr>
+        <w:t>c</w:t>
+      </w:r>
+      <w:r>
+        <w:rPr>
+          <w:rFonts w:ascii="NewsGotT" w:hAnsi="NewsGotT"/>
+          <w:i/>
+          <w:iCs/>
+          <w:sz w:val="24"/>
+          <w:szCs w:val="24"/>
+        </w:rPr>
+        <w:t xml:space="preserve">apture </w:t>
+      </w:r>
+      <w:r>
+        <w:rPr>
+          <w:rFonts w:ascii="NewsGotT" w:hAnsi="NewsGotT"/>
+          <w:sz w:val="24"/>
+          <w:szCs w:val="24"/>
+        </w:rPr>
+        <w:t xml:space="preserve">e </w:t>
+      </w:r>
+      <w:r>
+        <w:rPr>
+          <w:rFonts w:ascii="NewsGotT" w:hAnsi="NewsGotT"/>
+          <w:sz w:val="24"/>
+          <w:szCs w:val="24"/>
+        </w:rPr>
+        <w:t>PWM</w:t>
+      </w:r>
+      <w:r>
+        <w:rPr>
+          <w:rFonts w:ascii="NewsGotT" w:hAnsi="NewsGotT"/>
+          <w:i/>
+          <w:iCs/>
+          <w:sz w:val="24"/>
+          <w:szCs w:val="24"/>
+        </w:rPr>
+        <w:t xml:space="preserve"> </w:t>
+      </w:r>
+      <w:proofErr w:type="spellStart"/>
+      <w:r>
+        <w:rPr>
+          <w:rFonts w:ascii="NewsGotT" w:hAnsi="NewsGotT"/>
+          <w:i/>
+          <w:iCs/>
+          <w:sz w:val="24"/>
+          <w:szCs w:val="24"/>
+        </w:rPr>
+        <w:t>generation</w:t>
+      </w:r>
+      <w:proofErr w:type="spellEnd"/>
+      <w:r>
+        <w:rPr>
+          <w:rFonts w:ascii="NewsGotT" w:hAnsi="NewsGotT"/>
+          <w:sz w:val="24"/>
+          <w:szCs w:val="24"/>
+        </w:rPr>
+        <w:t>.</w:t>
+      </w:r>
+      <w:r>
+        <w:rPr>
+          <w:rFonts w:ascii="NewsGotT" w:hAnsi="NewsGotT"/>
+          <w:sz w:val="24"/>
+          <w:szCs w:val="24"/>
+        </w:rPr>
+        <w:t xml:space="preserve"> Podem ser usados para gerar interrupções através de</w:t>
+      </w:r>
+      <w:r>
+        <w:rPr>
+          <w:rFonts w:ascii="NewsGotT" w:hAnsi="NewsGotT"/>
+          <w:i/>
+          <w:iCs/>
+          <w:sz w:val="24"/>
+          <w:szCs w:val="24"/>
+        </w:rPr>
+        <w:t xml:space="preserve"> </w:t>
+      </w:r>
+      <w:proofErr w:type="spellStart"/>
+      <w:r>
+        <w:rPr>
+          <w:rFonts w:ascii="NewsGotT" w:hAnsi="NewsGotT"/>
+          <w:i/>
+          <w:iCs/>
+          <w:sz w:val="24"/>
+          <w:szCs w:val="24"/>
+        </w:rPr>
+        <w:t>update</w:t>
+      </w:r>
+      <w:proofErr w:type="spellEnd"/>
+      <w:r>
+        <w:rPr>
+          <w:rFonts w:ascii="NewsGotT" w:hAnsi="NewsGotT"/>
+          <w:i/>
+          <w:iCs/>
+          <w:sz w:val="24"/>
+          <w:szCs w:val="24"/>
+        </w:rPr>
+        <w:t xml:space="preserve"> </w:t>
+      </w:r>
+      <w:proofErr w:type="spellStart"/>
+      <w:r>
+        <w:rPr>
+          <w:rFonts w:ascii="NewsGotT" w:hAnsi="NewsGotT"/>
+          <w:i/>
+          <w:iCs/>
+          <w:sz w:val="24"/>
+          <w:szCs w:val="24"/>
+        </w:rPr>
+        <w:t>events</w:t>
+      </w:r>
+      <w:proofErr w:type="spellEnd"/>
+      <w:r>
+        <w:rPr>
+          <w:rFonts w:ascii="NewsGotT" w:hAnsi="NewsGotT"/>
+          <w:i/>
+          <w:iCs/>
+          <w:sz w:val="24"/>
+          <w:szCs w:val="24"/>
+        </w:rPr>
+        <w:t xml:space="preserve">, </w:t>
+      </w:r>
+      <w:proofErr w:type="spellStart"/>
+      <w:r>
+        <w:rPr>
+          <w:rFonts w:ascii="NewsGotT" w:hAnsi="NewsGotT"/>
+          <w:i/>
+          <w:iCs/>
+          <w:sz w:val="24"/>
+          <w:szCs w:val="24"/>
+        </w:rPr>
+        <w:t>trigger</w:t>
+      </w:r>
+      <w:proofErr w:type="spellEnd"/>
+      <w:r>
+        <w:rPr>
+          <w:rFonts w:ascii="NewsGotT" w:hAnsi="NewsGotT"/>
+          <w:i/>
+          <w:iCs/>
+          <w:sz w:val="24"/>
+          <w:szCs w:val="24"/>
+        </w:rPr>
+        <w:t xml:space="preserve"> </w:t>
+      </w:r>
+      <w:proofErr w:type="spellStart"/>
+      <w:r>
+        <w:rPr>
+          <w:rFonts w:ascii="NewsGotT" w:hAnsi="NewsGotT"/>
+          <w:i/>
+          <w:iCs/>
+          <w:sz w:val="24"/>
+          <w:szCs w:val="24"/>
+        </w:rPr>
+        <w:t>events</w:t>
+      </w:r>
+      <w:proofErr w:type="spellEnd"/>
+      <w:r>
+        <w:rPr>
+          <w:rFonts w:ascii="NewsGotT" w:hAnsi="NewsGotT"/>
+          <w:i/>
+          <w:iCs/>
+          <w:sz w:val="24"/>
+          <w:szCs w:val="24"/>
+        </w:rPr>
+        <w:t xml:space="preserve">, input capture </w:t>
+      </w:r>
+      <w:proofErr w:type="spellStart"/>
+      <w:r>
+        <w:rPr>
+          <w:rFonts w:ascii="NewsGotT" w:hAnsi="NewsGotT"/>
+          <w:i/>
+          <w:iCs/>
+          <w:sz w:val="24"/>
+          <w:szCs w:val="24"/>
+        </w:rPr>
+        <w:t>events</w:t>
+      </w:r>
+      <w:proofErr w:type="spellEnd"/>
+      <w:r>
+        <w:rPr>
+          <w:rFonts w:ascii="NewsGotT" w:hAnsi="NewsGotT"/>
+          <w:i/>
+          <w:iCs/>
+          <w:sz w:val="24"/>
+          <w:szCs w:val="24"/>
+        </w:rPr>
+        <w:t xml:space="preserve"> </w:t>
+      </w:r>
+      <w:r>
+        <w:rPr>
+          <w:rFonts w:ascii="NewsGotT" w:hAnsi="NewsGotT"/>
+          <w:sz w:val="24"/>
+          <w:szCs w:val="24"/>
+        </w:rPr>
+        <w:t xml:space="preserve">e </w:t>
+      </w:r>
+      <w:r>
+        <w:rPr>
+          <w:rFonts w:ascii="NewsGotT" w:hAnsi="NewsGotT"/>
+          <w:i/>
+          <w:iCs/>
+          <w:sz w:val="24"/>
+          <w:szCs w:val="24"/>
+        </w:rPr>
+        <w:t xml:space="preserve">output compare </w:t>
+      </w:r>
+      <w:proofErr w:type="spellStart"/>
+      <w:r>
+        <w:rPr>
+          <w:rFonts w:ascii="NewsGotT" w:hAnsi="NewsGotT"/>
+          <w:i/>
+          <w:iCs/>
+          <w:sz w:val="24"/>
+          <w:szCs w:val="24"/>
+        </w:rPr>
+        <w:t>events</w:t>
+      </w:r>
+      <w:proofErr w:type="spellEnd"/>
+      <w:r>
+        <w:rPr>
+          <w:rFonts w:ascii="NewsGotT" w:hAnsi="NewsGotT"/>
+          <w:i/>
+          <w:iCs/>
+          <w:sz w:val="24"/>
+          <w:szCs w:val="24"/>
+        </w:rPr>
+        <w:t xml:space="preserve">. </w:t>
+      </w:r>
+      <w:r>
+        <w:rPr>
+          <w:rFonts w:ascii="NewsGotT" w:hAnsi="NewsGotT"/>
+          <w:sz w:val="24"/>
+          <w:szCs w:val="24"/>
+        </w:rPr>
+        <w:t xml:space="preserve">O último grupo é constituído pelos </w:t>
+      </w:r>
+      <w:r>
+        <w:rPr>
+          <w:rFonts w:ascii="NewsGotT" w:hAnsi="NewsGotT"/>
+          <w:i/>
+          <w:iCs/>
+          <w:sz w:val="24"/>
+          <w:szCs w:val="24"/>
+        </w:rPr>
+        <w:t xml:space="preserve">timers </w:t>
+      </w:r>
+      <w:r>
+        <w:rPr>
+          <w:rFonts w:ascii="NewsGotT" w:hAnsi="NewsGotT"/>
+          <w:sz w:val="24"/>
+          <w:szCs w:val="24"/>
+        </w:rPr>
+        <w:t>TIM10, TIM11, TIM13 e TIM14. Consistem em contadores, de contagem crescente, de 16</w:t>
+      </w:r>
+      <w:r>
+        <w:rPr>
+          <w:rFonts w:ascii="NewsGotT" w:hAnsi="NewsGotT"/>
+          <w:sz w:val="24"/>
+          <w:szCs w:val="24"/>
+        </w:rPr>
+        <w:noBreakHyphen/>
+        <w:t xml:space="preserve">bits com </w:t>
+      </w:r>
+      <w:proofErr w:type="spellStart"/>
+      <w:r>
+        <w:rPr>
+          <w:rFonts w:ascii="NewsGotT" w:hAnsi="NewsGotT"/>
+          <w:i/>
+          <w:iCs/>
+          <w:sz w:val="24"/>
+          <w:szCs w:val="24"/>
+        </w:rPr>
+        <w:t>auto-reload</w:t>
+      </w:r>
+      <w:proofErr w:type="spellEnd"/>
+      <w:r>
+        <w:rPr>
+          <w:rFonts w:ascii="NewsGotT" w:hAnsi="NewsGotT"/>
+          <w:sz w:val="24"/>
+          <w:szCs w:val="24"/>
+        </w:rPr>
+        <w:t xml:space="preserve"> </w:t>
+      </w:r>
+      <w:r>
+        <w:rPr>
+          <w:rFonts w:ascii="NewsGotT" w:hAnsi="NewsGotT"/>
+          <w:sz w:val="24"/>
+          <w:szCs w:val="24"/>
+        </w:rPr>
+        <w:t xml:space="preserve">controlados por um </w:t>
+      </w:r>
+      <w:proofErr w:type="spellStart"/>
+      <w:r>
+        <w:rPr>
+          <w:rFonts w:ascii="NewsGotT" w:hAnsi="NewsGotT"/>
+          <w:i/>
+          <w:iCs/>
+          <w:sz w:val="24"/>
+          <w:szCs w:val="24"/>
+        </w:rPr>
+        <w:t>prescaler</w:t>
+      </w:r>
+      <w:proofErr w:type="spellEnd"/>
+      <w:r>
+        <w:rPr>
+          <w:rFonts w:ascii="NewsGotT" w:hAnsi="NewsGotT"/>
+          <w:i/>
+          <w:iCs/>
+          <w:sz w:val="24"/>
+          <w:szCs w:val="24"/>
+        </w:rPr>
+        <w:t xml:space="preserve"> </w:t>
+      </w:r>
+      <w:r>
+        <w:rPr>
+          <w:rFonts w:ascii="NewsGotT" w:hAnsi="NewsGotT"/>
+          <w:sz w:val="24"/>
+          <w:szCs w:val="24"/>
+        </w:rPr>
+        <w:t>programável.</w:t>
+      </w:r>
+      <w:r>
+        <w:rPr>
+          <w:rFonts w:ascii="NewsGotT" w:hAnsi="NewsGotT"/>
+          <w:sz w:val="24"/>
+          <w:szCs w:val="24"/>
+        </w:rPr>
+        <w:t xml:space="preserve"> Cada um destes </w:t>
+      </w:r>
+      <w:r>
+        <w:rPr>
+          <w:rFonts w:ascii="NewsGotT" w:hAnsi="NewsGotT"/>
+          <w:i/>
+          <w:iCs/>
+          <w:sz w:val="24"/>
+          <w:szCs w:val="24"/>
+        </w:rPr>
+        <w:t xml:space="preserve">timers </w:t>
+      </w:r>
+      <w:r>
+        <w:rPr>
+          <w:rFonts w:ascii="NewsGotT" w:hAnsi="NewsGotT"/>
+          <w:sz w:val="24"/>
+          <w:szCs w:val="24"/>
+        </w:rPr>
+        <w:t xml:space="preserve">possui um único canal independente que pode ser configurado como </w:t>
       </w:r>
       <w:r>
         <w:rPr>
@@ -6338,7 +6082,7 @@
                     <pic:cNvPicPr/>
                   </pic:nvPicPr>
                   <pic:blipFill>
-                    <a:blip r:embed="rId15"/>
+                    <a:blip r:embed="rId17"/>
                     <a:stretch>
                       <a:fillRect/>
                     </a:stretch>
@@ -8328,32 +8072,1209 @@
     </w:p>
     <w:p>
       <w:pPr>
-        <w:pStyle w:val="PargrafodaLista"/>
-        <w:numPr>
-          <w:ilvl w:val="0"/>
-          <w:numId w:val="1"/>
-        </w:numPr>
         <w:spacing w:line="360" w:lineRule="auto"/>
-        <w:rPr>
-          <w:rFonts w:ascii="NewsGotT" w:hAnsi="NewsGotT"/>
-          <w:sz w:val="36"/>
-          <w:szCs w:val="36"/>
+        <w:jc w:val="both"/>
+        <w:rPr>
+          <w:rFonts w:ascii="NewsGotT" w:hAnsi="NewsGotT"/>
+          <w:sz w:val="24"/>
+          <w:szCs w:val="24"/>
         </w:rPr>
       </w:pPr>
-      <w:r>
-        <w:rPr>
-          <w:rFonts w:ascii="NewsGotT" w:hAnsi="NewsGotT"/>
-          <w:sz w:val="36"/>
-          <w:szCs w:val="36"/>
-        </w:rPr>
-        <w:t>UART</w:t>
-      </w:r>
     </w:p>
     <w:p>
       <w:pPr>
         <w:spacing w:line="360" w:lineRule="auto"/>
-        <w:ind w:left="360"/>
         <w:jc w:val="both"/>
+        <w:rPr>
+          <w:rFonts w:ascii="NewsGotT" w:hAnsi="NewsGotT"/>
+          <w:sz w:val="24"/>
+          <w:szCs w:val="24"/>
+        </w:rPr>
+      </w:pPr>
+    </w:p>
+    <w:p>
+      <w:pPr>
+        <w:spacing w:line="360" w:lineRule="auto"/>
+        <w:jc w:val="both"/>
+        <w:rPr>
+          <w:rFonts w:ascii="NewsGotT" w:hAnsi="NewsGotT"/>
+          <w:sz w:val="24"/>
+          <w:szCs w:val="24"/>
+        </w:rPr>
+      </w:pPr>
+    </w:p>
+    <w:p>
+      <w:pPr>
+        <w:spacing w:line="360" w:lineRule="auto"/>
+        <w:jc w:val="both"/>
+        <w:rPr>
+          <w:rFonts w:ascii="NewsGotT" w:hAnsi="NewsGotT"/>
+          <w:sz w:val="24"/>
+          <w:szCs w:val="24"/>
+        </w:rPr>
+      </w:pPr>
+    </w:p>
+    <w:p>
+      <w:pPr>
+        <w:spacing w:line="360" w:lineRule="auto"/>
+        <w:jc w:val="both"/>
+        <w:rPr>
+          <w:rFonts w:ascii="NewsGotT" w:hAnsi="NewsGotT"/>
+          <w:sz w:val="24"/>
+          <w:szCs w:val="24"/>
+        </w:rPr>
+      </w:pPr>
+    </w:p>
+    <w:p>
+      <w:pPr>
+        <w:spacing w:line="360" w:lineRule="auto"/>
+        <w:jc w:val="both"/>
+        <w:rPr>
+          <w:rFonts w:ascii="NewsGotT" w:hAnsi="NewsGotT"/>
+          <w:sz w:val="24"/>
+          <w:szCs w:val="24"/>
+        </w:rPr>
+      </w:pPr>
+    </w:p>
+    <w:p>
+      <w:pPr>
+        <w:spacing w:line="360" w:lineRule="auto"/>
+        <w:jc w:val="both"/>
+        <w:rPr>
+          <w:rFonts w:ascii="NewsGotT" w:hAnsi="NewsGotT"/>
+          <w:sz w:val="24"/>
+          <w:szCs w:val="24"/>
+        </w:rPr>
+      </w:pPr>
+    </w:p>
+    <w:p>
+      <w:pPr>
+        <w:spacing w:line="360" w:lineRule="auto"/>
+        <w:jc w:val="both"/>
+        <w:rPr>
+          <w:rFonts w:ascii="NewsGotT" w:hAnsi="NewsGotT"/>
+          <w:sz w:val="24"/>
+          <w:szCs w:val="24"/>
+        </w:rPr>
+      </w:pPr>
+    </w:p>
+    <w:p>
+      <w:pPr>
+        <w:spacing w:line="360" w:lineRule="auto"/>
+        <w:jc w:val="both"/>
+        <w:rPr>
+          <w:rFonts w:ascii="NewsGotT" w:hAnsi="NewsGotT"/>
+          <w:sz w:val="24"/>
+          <w:szCs w:val="24"/>
+        </w:rPr>
+      </w:pPr>
+    </w:p>
+    <w:p>
+      <w:pPr>
+        <w:spacing w:line="360" w:lineRule="auto"/>
+        <w:jc w:val="both"/>
+        <w:rPr>
+          <w:rFonts w:ascii="NewsGotT" w:hAnsi="NewsGotT"/>
+          <w:sz w:val="24"/>
+          <w:szCs w:val="24"/>
+        </w:rPr>
+      </w:pPr>
+    </w:p>
+    <w:p>
+      <w:pPr>
+        <w:spacing w:line="360" w:lineRule="auto"/>
+        <w:jc w:val="both"/>
+        <w:rPr>
+          <w:rFonts w:ascii="NewsGotT" w:hAnsi="NewsGotT"/>
+          <w:sz w:val="24"/>
+          <w:szCs w:val="24"/>
+        </w:rPr>
+      </w:pPr>
+    </w:p>
+    <w:p>
+      <w:pPr>
+        <w:spacing w:line="360" w:lineRule="auto"/>
+        <w:jc w:val="both"/>
+        <w:rPr>
+          <w:rFonts w:ascii="NewsGotT" w:hAnsi="NewsGotT"/>
+          <w:sz w:val="24"/>
+          <w:szCs w:val="24"/>
+        </w:rPr>
+      </w:pPr>
+    </w:p>
+    <w:p>
+      <w:pPr>
+        <w:spacing w:line="360" w:lineRule="auto"/>
+        <w:jc w:val="both"/>
+        <w:rPr>
+          <w:rFonts w:ascii="NewsGotT" w:hAnsi="NewsGotT"/>
+          <w:sz w:val="24"/>
+          <w:szCs w:val="24"/>
+        </w:rPr>
+      </w:pPr>
+    </w:p>
+    <w:p>
+      <w:pPr>
+        <w:spacing w:line="360" w:lineRule="auto"/>
+        <w:jc w:val="both"/>
+        <w:rPr>
+          <w:rFonts w:ascii="NewsGotT" w:hAnsi="NewsGotT"/>
+          <w:sz w:val="24"/>
+          <w:szCs w:val="24"/>
+        </w:rPr>
+      </w:pPr>
+    </w:p>
+    <w:p>
+      <w:pPr>
+        <w:spacing w:line="360" w:lineRule="auto"/>
+        <w:jc w:val="both"/>
+        <w:rPr>
+          <w:rFonts w:ascii="NewsGotT" w:hAnsi="NewsGotT"/>
+          <w:sz w:val="24"/>
+          <w:szCs w:val="24"/>
+        </w:rPr>
+      </w:pPr>
+    </w:p>
+    <w:p>
+      <w:pPr>
+        <w:spacing w:line="360" w:lineRule="auto"/>
+        <w:jc w:val="both"/>
+        <w:rPr>
+          <w:rFonts w:ascii="NewsGotT" w:hAnsi="NewsGotT"/>
+          <w:sz w:val="24"/>
+          <w:szCs w:val="24"/>
+        </w:rPr>
+      </w:pPr>
+    </w:p>
+    <w:p>
+      <w:pPr>
+        <w:spacing w:line="360" w:lineRule="auto"/>
+        <w:jc w:val="center"/>
+        <w:rPr>
+          <w:rFonts w:ascii="NewsGotT" w:hAnsi="NewsGotT"/>
+          <w:sz w:val="24"/>
+          <w:szCs w:val="24"/>
+        </w:rPr>
+      </w:pPr>
+      <w:r>
+        <w:rPr>
+          <w:rFonts w:ascii="NewsGotT" w:hAnsi="NewsGotT"/>
+          <w:sz w:val="24"/>
+          <w:szCs w:val="24"/>
+        </w:rPr>
+        <w:lastRenderedPageBreak/>
+        <w:t>Tabela Periféricos</w:t>
+      </w:r>
+    </w:p>
+    <w:tbl>
+      <w:tblPr>
+        <w:tblStyle w:val="TabelacomGrelha"/>
+        <w:tblW w:w="0" w:type="auto"/>
+        <w:tblLook w:val="04A0" w:firstRow="1" w:lastRow="0" w:firstColumn="1" w:lastColumn="0" w:noHBand="0" w:noVBand="1"/>
+      </w:tblPr>
+      <w:tblGrid>
+        <w:gridCol w:w="988"/>
+        <w:gridCol w:w="2551"/>
+        <w:gridCol w:w="4955"/>
+      </w:tblGrid>
+      <w:tr>
+        <w:tc>
+          <w:tcPr>
+            <w:tcW w:w="8494" w:type="dxa"/>
+            <w:gridSpan w:val="3"/>
+          </w:tcPr>
+          <w:p>
+            <w:pPr>
+              <w:spacing w:line="360" w:lineRule="auto"/>
+              <w:rPr>
+                <w:rFonts w:ascii="NewsGotT" w:hAnsi="NewsGotT"/>
+                <w:sz w:val="24"/>
+                <w:szCs w:val="24"/>
+              </w:rPr>
+            </w:pPr>
+            <w:r>
+              <w:rPr>
+                <w:rFonts w:ascii="NewsGotT" w:hAnsi="NewsGotT"/>
+                <w:sz w:val="24"/>
+                <w:szCs w:val="24"/>
+              </w:rPr>
+              <w:t xml:space="preserve">Configuração DMA2 </w:t>
+            </w:r>
+            <w:r>
+              <w:rPr>
+                <w:rFonts w:ascii="NewsGotT" w:hAnsi="NewsGotT"/>
+                <w:sz w:val="24"/>
+                <w:szCs w:val="24"/>
+              </w:rPr>
+              <w:t>(com base no stm32cube)</w:t>
+            </w:r>
+          </w:p>
+        </w:tc>
+      </w:tr>
+      <w:tr>
+        <w:tc>
+          <w:tcPr>
+            <w:tcW w:w="988" w:type="dxa"/>
+            <w:vMerge w:val="restart"/>
+            <w:vAlign w:val="center"/>
+          </w:tcPr>
+          <w:p>
+            <w:pPr>
+              <w:spacing w:line="360" w:lineRule="auto"/>
+              <w:jc w:val="center"/>
+              <w:rPr>
+                <w:rFonts w:ascii="NewsGotT" w:hAnsi="NewsGotT"/>
+                <w:sz w:val="24"/>
+                <w:szCs w:val="24"/>
+              </w:rPr>
+            </w:pPr>
+            <w:r>
+              <w:rPr>
+                <w:rFonts w:ascii="NewsGotT" w:hAnsi="NewsGotT"/>
+                <w:sz w:val="24"/>
+                <w:szCs w:val="24"/>
+              </w:rPr>
+              <w:t>ADC3</w:t>
+            </w:r>
+          </w:p>
+        </w:tc>
+        <w:tc>
+          <w:tcPr>
+            <w:tcW w:w="2551" w:type="dxa"/>
+          </w:tcPr>
+          <w:p>
+            <w:pPr>
+              <w:spacing w:line="360" w:lineRule="auto"/>
+              <w:rPr>
+                <w:rFonts w:ascii="NewsGotT" w:hAnsi="NewsGotT"/>
+                <w:sz w:val="24"/>
+                <w:szCs w:val="24"/>
+              </w:rPr>
+            </w:pPr>
+            <w:proofErr w:type="spellStart"/>
+            <w:r>
+              <w:rPr>
+                <w:rFonts w:ascii="NewsGotT" w:hAnsi="NewsGotT"/>
+                <w:sz w:val="24"/>
+                <w:szCs w:val="24"/>
+              </w:rPr>
+              <w:t>Stream</w:t>
+            </w:r>
+            <w:proofErr w:type="spellEnd"/>
+          </w:p>
+        </w:tc>
+        <w:tc>
+          <w:tcPr>
+            <w:tcW w:w="4955" w:type="dxa"/>
+          </w:tcPr>
+          <w:p>
+            <w:pPr>
+              <w:spacing w:line="360" w:lineRule="auto"/>
+              <w:rPr>
+                <w:rFonts w:ascii="NewsGotT" w:hAnsi="NewsGotT"/>
+                <w:sz w:val="24"/>
+                <w:szCs w:val="24"/>
+              </w:rPr>
+            </w:pPr>
+            <w:r>
+              <w:rPr>
+                <w:rFonts w:ascii="NewsGotT" w:hAnsi="NewsGotT"/>
+                <w:sz w:val="24"/>
+                <w:szCs w:val="24"/>
+              </w:rPr>
+              <w:t>1</w:t>
+            </w:r>
+          </w:p>
+        </w:tc>
+      </w:tr>
+      <w:tr>
+        <w:tc>
+          <w:tcPr>
+            <w:tcW w:w="988" w:type="dxa"/>
+            <w:vMerge/>
+          </w:tcPr>
+          <w:p>
+            <w:pPr>
+              <w:spacing w:line="360" w:lineRule="auto"/>
+              <w:rPr>
+                <w:rFonts w:ascii="NewsGotT" w:hAnsi="NewsGotT"/>
+                <w:sz w:val="24"/>
+                <w:szCs w:val="24"/>
+              </w:rPr>
+            </w:pPr>
+          </w:p>
+        </w:tc>
+        <w:tc>
+          <w:tcPr>
+            <w:tcW w:w="2551" w:type="dxa"/>
+          </w:tcPr>
+          <w:p>
+            <w:pPr>
+              <w:spacing w:line="360" w:lineRule="auto"/>
+              <w:rPr>
+                <w:rFonts w:ascii="NewsGotT" w:hAnsi="NewsGotT"/>
+                <w:sz w:val="24"/>
+                <w:szCs w:val="24"/>
+              </w:rPr>
+            </w:pPr>
+            <w:proofErr w:type="spellStart"/>
+            <w:r>
+              <w:rPr>
+                <w:rFonts w:ascii="NewsGotT" w:hAnsi="NewsGotT"/>
+                <w:sz w:val="24"/>
+                <w:szCs w:val="24"/>
+              </w:rPr>
+              <w:t>Direction</w:t>
+            </w:r>
+            <w:proofErr w:type="spellEnd"/>
+          </w:p>
+        </w:tc>
+        <w:tc>
+          <w:tcPr>
+            <w:tcW w:w="4955" w:type="dxa"/>
+          </w:tcPr>
+          <w:p>
+            <w:pPr>
+              <w:spacing w:line="360" w:lineRule="auto"/>
+              <w:rPr>
+                <w:rFonts w:ascii="NewsGotT" w:hAnsi="NewsGotT"/>
+                <w:sz w:val="24"/>
+                <w:szCs w:val="24"/>
+              </w:rPr>
+            </w:pPr>
+            <w:proofErr w:type="spellStart"/>
+            <w:r>
+              <w:rPr>
+                <w:rFonts w:ascii="NewsGotT" w:hAnsi="NewsGotT"/>
+                <w:sz w:val="24"/>
+                <w:szCs w:val="24"/>
+              </w:rPr>
+              <w:t>Peripheral</w:t>
+            </w:r>
+            <w:proofErr w:type="spellEnd"/>
+            <w:r>
+              <w:rPr>
+                <w:rFonts w:ascii="NewsGotT" w:hAnsi="NewsGotT"/>
+                <w:sz w:val="24"/>
+                <w:szCs w:val="24"/>
+              </w:rPr>
+              <w:t xml:space="preserve"> to </w:t>
+            </w:r>
+            <w:proofErr w:type="spellStart"/>
+            <w:r>
+              <w:rPr>
+                <w:rFonts w:ascii="NewsGotT" w:hAnsi="NewsGotT"/>
+                <w:sz w:val="24"/>
+                <w:szCs w:val="24"/>
+              </w:rPr>
+              <w:t>memory</w:t>
+            </w:r>
+            <w:proofErr w:type="spellEnd"/>
+          </w:p>
+        </w:tc>
+      </w:tr>
+      <w:tr>
+        <w:tc>
+          <w:tcPr>
+            <w:tcW w:w="988" w:type="dxa"/>
+            <w:vMerge/>
+          </w:tcPr>
+          <w:p>
+            <w:pPr>
+              <w:spacing w:line="360" w:lineRule="auto"/>
+              <w:rPr>
+                <w:rFonts w:ascii="NewsGotT" w:hAnsi="NewsGotT"/>
+                <w:sz w:val="24"/>
+                <w:szCs w:val="24"/>
+              </w:rPr>
+            </w:pPr>
+          </w:p>
+        </w:tc>
+        <w:tc>
+          <w:tcPr>
+            <w:tcW w:w="2551" w:type="dxa"/>
+          </w:tcPr>
+          <w:p>
+            <w:pPr>
+              <w:spacing w:line="360" w:lineRule="auto"/>
+              <w:rPr>
+                <w:rFonts w:ascii="NewsGotT" w:hAnsi="NewsGotT"/>
+                <w:sz w:val="24"/>
+                <w:szCs w:val="24"/>
+              </w:rPr>
+            </w:pPr>
+            <w:proofErr w:type="spellStart"/>
+            <w:r>
+              <w:rPr>
+                <w:rFonts w:ascii="NewsGotT" w:hAnsi="NewsGotT"/>
+                <w:sz w:val="24"/>
+                <w:szCs w:val="24"/>
+              </w:rPr>
+              <w:t>Priority</w:t>
+            </w:r>
+            <w:proofErr w:type="spellEnd"/>
+          </w:p>
+        </w:tc>
+        <w:tc>
+          <w:tcPr>
+            <w:tcW w:w="4955" w:type="dxa"/>
+          </w:tcPr>
+          <w:p>
+            <w:pPr>
+              <w:spacing w:line="360" w:lineRule="auto"/>
+              <w:rPr>
+                <w:rFonts w:ascii="NewsGotT" w:hAnsi="NewsGotT"/>
+                <w:sz w:val="24"/>
+                <w:szCs w:val="24"/>
+              </w:rPr>
+            </w:pPr>
+            <w:proofErr w:type="spellStart"/>
+            <w:r>
+              <w:rPr>
+                <w:rFonts w:ascii="NewsGotT" w:hAnsi="NewsGotT"/>
+                <w:sz w:val="24"/>
+                <w:szCs w:val="24"/>
+              </w:rPr>
+              <w:t>Low</w:t>
+            </w:r>
+            <w:proofErr w:type="spellEnd"/>
+          </w:p>
+        </w:tc>
+      </w:tr>
+      <w:tr>
+        <w:tc>
+          <w:tcPr>
+            <w:tcW w:w="988" w:type="dxa"/>
+            <w:vMerge/>
+          </w:tcPr>
+          <w:p>
+            <w:pPr>
+              <w:spacing w:line="360" w:lineRule="auto"/>
+              <w:rPr>
+                <w:rFonts w:ascii="NewsGotT" w:hAnsi="NewsGotT"/>
+                <w:sz w:val="24"/>
+                <w:szCs w:val="24"/>
+              </w:rPr>
+            </w:pPr>
+          </w:p>
+        </w:tc>
+        <w:tc>
+          <w:tcPr>
+            <w:tcW w:w="2551" w:type="dxa"/>
+          </w:tcPr>
+          <w:p>
+            <w:pPr>
+              <w:spacing w:line="360" w:lineRule="auto"/>
+              <w:rPr>
+                <w:rFonts w:ascii="NewsGotT" w:hAnsi="NewsGotT"/>
+                <w:sz w:val="24"/>
+                <w:szCs w:val="24"/>
+              </w:rPr>
+            </w:pPr>
+            <w:proofErr w:type="spellStart"/>
+            <w:r>
+              <w:rPr>
+                <w:rFonts w:ascii="NewsGotT" w:hAnsi="NewsGotT"/>
+                <w:sz w:val="24"/>
+                <w:szCs w:val="24"/>
+              </w:rPr>
+              <w:t>Mode</w:t>
+            </w:r>
+            <w:proofErr w:type="spellEnd"/>
+          </w:p>
+        </w:tc>
+        <w:tc>
+          <w:tcPr>
+            <w:tcW w:w="4955" w:type="dxa"/>
+          </w:tcPr>
+          <w:p>
+            <w:pPr>
+              <w:spacing w:line="360" w:lineRule="auto"/>
+              <w:rPr>
+                <w:rFonts w:ascii="NewsGotT" w:hAnsi="NewsGotT"/>
+                <w:sz w:val="24"/>
+                <w:szCs w:val="24"/>
+              </w:rPr>
+            </w:pPr>
+            <w:r>
+              <w:rPr>
+                <w:rFonts w:ascii="NewsGotT" w:hAnsi="NewsGotT"/>
+                <w:sz w:val="24"/>
+                <w:szCs w:val="24"/>
+              </w:rPr>
+              <w:t>Circular</w:t>
+            </w:r>
+          </w:p>
+        </w:tc>
+      </w:tr>
+      <w:tr>
+        <w:tc>
+          <w:tcPr>
+            <w:tcW w:w="988" w:type="dxa"/>
+            <w:vMerge/>
+          </w:tcPr>
+          <w:p>
+            <w:pPr>
+              <w:spacing w:line="360" w:lineRule="auto"/>
+              <w:rPr>
+                <w:rFonts w:ascii="NewsGotT" w:hAnsi="NewsGotT"/>
+                <w:sz w:val="24"/>
+                <w:szCs w:val="24"/>
+              </w:rPr>
+            </w:pPr>
+          </w:p>
+        </w:tc>
+        <w:tc>
+          <w:tcPr>
+            <w:tcW w:w="2551" w:type="dxa"/>
+          </w:tcPr>
+          <w:p>
+            <w:pPr>
+              <w:spacing w:line="360" w:lineRule="auto"/>
+              <w:rPr>
+                <w:rFonts w:ascii="NewsGotT" w:hAnsi="NewsGotT"/>
+                <w:sz w:val="24"/>
+                <w:szCs w:val="24"/>
+              </w:rPr>
+            </w:pPr>
+            <w:proofErr w:type="spellStart"/>
+            <w:r>
+              <w:rPr>
+                <w:rFonts w:ascii="NewsGotT" w:hAnsi="NewsGotT"/>
+                <w:sz w:val="24"/>
+                <w:szCs w:val="24"/>
+              </w:rPr>
+              <w:t>Increment</w:t>
+            </w:r>
+            <w:proofErr w:type="spellEnd"/>
+            <w:r>
+              <w:rPr>
+                <w:rFonts w:ascii="NewsGotT" w:hAnsi="NewsGotT"/>
+                <w:sz w:val="24"/>
+                <w:szCs w:val="24"/>
+              </w:rPr>
+              <w:t xml:space="preserve"> </w:t>
+            </w:r>
+            <w:proofErr w:type="spellStart"/>
+            <w:r>
+              <w:rPr>
+                <w:rFonts w:ascii="NewsGotT" w:hAnsi="NewsGotT"/>
+                <w:sz w:val="24"/>
+                <w:szCs w:val="24"/>
+              </w:rPr>
+              <w:t>Address</w:t>
+            </w:r>
+            <w:proofErr w:type="spellEnd"/>
+            <w:r>
+              <w:rPr>
+                <w:rFonts w:ascii="NewsGotT" w:hAnsi="NewsGotT"/>
+                <w:sz w:val="24"/>
+                <w:szCs w:val="24"/>
+              </w:rPr>
+              <w:t xml:space="preserve"> </w:t>
+            </w:r>
+          </w:p>
+        </w:tc>
+        <w:tc>
+          <w:tcPr>
+            <w:tcW w:w="4955" w:type="dxa"/>
+          </w:tcPr>
+          <w:p>
+            <w:pPr>
+              <w:spacing w:line="360" w:lineRule="auto"/>
+              <w:rPr>
+                <w:rFonts w:ascii="NewsGotT" w:hAnsi="NewsGotT"/>
+                <w:sz w:val="24"/>
+                <w:szCs w:val="24"/>
+              </w:rPr>
+            </w:pPr>
+            <w:proofErr w:type="spellStart"/>
+            <w:r>
+              <w:rPr>
+                <w:rFonts w:ascii="NewsGotT" w:hAnsi="NewsGotT"/>
+                <w:sz w:val="24"/>
+                <w:szCs w:val="24"/>
+              </w:rPr>
+              <w:t>Memory</w:t>
+            </w:r>
+            <w:proofErr w:type="spellEnd"/>
+          </w:p>
+        </w:tc>
+      </w:tr>
+      <w:tr>
+        <w:tc>
+          <w:tcPr>
+            <w:tcW w:w="988" w:type="dxa"/>
+            <w:vMerge/>
+          </w:tcPr>
+          <w:p>
+            <w:pPr>
+              <w:spacing w:line="360" w:lineRule="auto"/>
+              <w:rPr>
+                <w:rFonts w:ascii="NewsGotT" w:hAnsi="NewsGotT"/>
+                <w:sz w:val="24"/>
+                <w:szCs w:val="24"/>
+              </w:rPr>
+            </w:pPr>
+          </w:p>
+        </w:tc>
+        <w:tc>
+          <w:tcPr>
+            <w:tcW w:w="2551" w:type="dxa"/>
+          </w:tcPr>
+          <w:p>
+            <w:pPr>
+              <w:spacing w:line="360" w:lineRule="auto"/>
+              <w:rPr>
+                <w:rFonts w:ascii="NewsGotT" w:hAnsi="NewsGotT"/>
+                <w:sz w:val="24"/>
+                <w:szCs w:val="24"/>
+              </w:rPr>
+            </w:pPr>
+            <w:r>
+              <w:rPr>
+                <w:rFonts w:ascii="NewsGotT" w:hAnsi="NewsGotT"/>
+                <w:sz w:val="24"/>
+                <w:szCs w:val="24"/>
+              </w:rPr>
+              <w:t xml:space="preserve">Data </w:t>
+            </w:r>
+            <w:proofErr w:type="spellStart"/>
+            <w:r>
+              <w:rPr>
+                <w:rFonts w:ascii="NewsGotT" w:hAnsi="NewsGotT"/>
+                <w:sz w:val="24"/>
+                <w:szCs w:val="24"/>
+              </w:rPr>
+              <w:t>Witdth</w:t>
+            </w:r>
+            <w:proofErr w:type="spellEnd"/>
+          </w:p>
+        </w:tc>
+        <w:tc>
+          <w:tcPr>
+            <w:tcW w:w="4955" w:type="dxa"/>
+          </w:tcPr>
+          <w:p>
+            <w:pPr>
+              <w:spacing w:line="360" w:lineRule="auto"/>
+              <w:rPr>
+                <w:rFonts w:ascii="NewsGotT" w:hAnsi="NewsGotT"/>
+                <w:sz w:val="24"/>
+                <w:szCs w:val="24"/>
+              </w:rPr>
+            </w:pPr>
+            <w:r>
+              <w:rPr>
+                <w:rFonts w:ascii="NewsGotT" w:hAnsi="NewsGotT"/>
+                <w:sz w:val="24"/>
+                <w:szCs w:val="24"/>
+              </w:rPr>
+              <w:t>Word</w:t>
+            </w:r>
+          </w:p>
+        </w:tc>
+      </w:tr>
+      <w:tr>
+        <w:tc>
+          <w:tcPr>
+            <w:tcW w:w="988" w:type="dxa"/>
+            <w:vMerge w:val="restart"/>
+            <w:vAlign w:val="center"/>
+          </w:tcPr>
+          <w:p>
+            <w:pPr>
+              <w:spacing w:line="360" w:lineRule="auto"/>
+              <w:jc w:val="center"/>
+              <w:rPr>
+                <w:rFonts w:ascii="NewsGotT" w:hAnsi="NewsGotT"/>
+                <w:sz w:val="24"/>
+                <w:szCs w:val="24"/>
+              </w:rPr>
+            </w:pPr>
+            <w:r>
+              <w:rPr>
+                <w:rFonts w:ascii="NewsGotT" w:hAnsi="NewsGotT"/>
+                <w:sz w:val="24"/>
+                <w:szCs w:val="24"/>
+              </w:rPr>
+              <w:t>ADC2</w:t>
+            </w:r>
+          </w:p>
+        </w:tc>
+        <w:tc>
+          <w:tcPr>
+            <w:tcW w:w="2551" w:type="dxa"/>
+            <w:vAlign w:val="center"/>
+          </w:tcPr>
+          <w:p>
+            <w:pPr>
+              <w:spacing w:line="360" w:lineRule="auto"/>
+              <w:rPr>
+                <w:rFonts w:ascii="NewsGotT" w:hAnsi="NewsGotT"/>
+                <w:sz w:val="24"/>
+                <w:szCs w:val="24"/>
+              </w:rPr>
+            </w:pPr>
+            <w:proofErr w:type="spellStart"/>
+            <w:r>
+              <w:rPr>
+                <w:rFonts w:ascii="NewsGotT" w:hAnsi="NewsGotT"/>
+                <w:sz w:val="24"/>
+                <w:szCs w:val="24"/>
+              </w:rPr>
+              <w:t>Stream</w:t>
+            </w:r>
+            <w:proofErr w:type="spellEnd"/>
+          </w:p>
+        </w:tc>
+        <w:tc>
+          <w:tcPr>
+            <w:tcW w:w="4955" w:type="dxa"/>
+            <w:vAlign w:val="center"/>
+          </w:tcPr>
+          <w:p>
+            <w:pPr>
+              <w:spacing w:line="360" w:lineRule="auto"/>
+              <w:rPr>
+                <w:rFonts w:ascii="NewsGotT" w:hAnsi="NewsGotT"/>
+                <w:sz w:val="24"/>
+                <w:szCs w:val="24"/>
+              </w:rPr>
+            </w:pPr>
+            <w:r>
+              <w:rPr>
+                <w:rFonts w:ascii="NewsGotT" w:hAnsi="NewsGotT"/>
+                <w:sz w:val="24"/>
+                <w:szCs w:val="24"/>
+              </w:rPr>
+              <w:t>2</w:t>
+            </w:r>
+          </w:p>
+        </w:tc>
+      </w:tr>
+      <w:tr>
+        <w:tc>
+          <w:tcPr>
+            <w:tcW w:w="988" w:type="dxa"/>
+            <w:vMerge/>
+            <w:vAlign w:val="center"/>
+          </w:tcPr>
+          <w:p>
+            <w:pPr>
+              <w:spacing w:line="360" w:lineRule="auto"/>
+              <w:jc w:val="center"/>
+              <w:rPr>
+                <w:rFonts w:ascii="NewsGotT" w:hAnsi="NewsGotT"/>
+                <w:sz w:val="24"/>
+                <w:szCs w:val="24"/>
+              </w:rPr>
+            </w:pPr>
+          </w:p>
+        </w:tc>
+        <w:tc>
+          <w:tcPr>
+            <w:tcW w:w="2551" w:type="dxa"/>
+            <w:vAlign w:val="center"/>
+          </w:tcPr>
+          <w:p>
+            <w:pPr>
+              <w:spacing w:line="360" w:lineRule="auto"/>
+              <w:rPr>
+                <w:rFonts w:ascii="NewsGotT" w:hAnsi="NewsGotT"/>
+                <w:sz w:val="24"/>
+                <w:szCs w:val="24"/>
+              </w:rPr>
+            </w:pPr>
+            <w:proofErr w:type="spellStart"/>
+            <w:r>
+              <w:rPr>
+                <w:rFonts w:ascii="NewsGotT" w:hAnsi="NewsGotT"/>
+                <w:sz w:val="24"/>
+                <w:szCs w:val="24"/>
+              </w:rPr>
+              <w:t>Direction</w:t>
+            </w:r>
+            <w:proofErr w:type="spellEnd"/>
+          </w:p>
+        </w:tc>
+        <w:tc>
+          <w:tcPr>
+            <w:tcW w:w="4955" w:type="dxa"/>
+            <w:vAlign w:val="center"/>
+          </w:tcPr>
+          <w:p>
+            <w:pPr>
+              <w:spacing w:line="360" w:lineRule="auto"/>
+              <w:rPr>
+                <w:rFonts w:ascii="NewsGotT" w:hAnsi="NewsGotT"/>
+                <w:sz w:val="24"/>
+                <w:szCs w:val="24"/>
+              </w:rPr>
+            </w:pPr>
+            <w:proofErr w:type="spellStart"/>
+            <w:r>
+              <w:rPr>
+                <w:rFonts w:ascii="NewsGotT" w:hAnsi="NewsGotT"/>
+                <w:sz w:val="24"/>
+                <w:szCs w:val="24"/>
+              </w:rPr>
+              <w:t>Peripheral</w:t>
+            </w:r>
+            <w:proofErr w:type="spellEnd"/>
+            <w:r>
+              <w:rPr>
+                <w:rFonts w:ascii="NewsGotT" w:hAnsi="NewsGotT"/>
+                <w:sz w:val="24"/>
+                <w:szCs w:val="24"/>
+              </w:rPr>
+              <w:t xml:space="preserve"> to </w:t>
+            </w:r>
+            <w:proofErr w:type="spellStart"/>
+            <w:r>
+              <w:rPr>
+                <w:rFonts w:ascii="NewsGotT" w:hAnsi="NewsGotT"/>
+                <w:sz w:val="24"/>
+                <w:szCs w:val="24"/>
+              </w:rPr>
+              <w:t>memory</w:t>
+            </w:r>
+            <w:proofErr w:type="spellEnd"/>
+          </w:p>
+        </w:tc>
+      </w:tr>
+      <w:tr>
+        <w:tc>
+          <w:tcPr>
+            <w:tcW w:w="988" w:type="dxa"/>
+            <w:vMerge/>
+            <w:vAlign w:val="center"/>
+          </w:tcPr>
+          <w:p>
+            <w:pPr>
+              <w:spacing w:line="360" w:lineRule="auto"/>
+              <w:jc w:val="center"/>
+              <w:rPr>
+                <w:rFonts w:ascii="NewsGotT" w:hAnsi="NewsGotT"/>
+                <w:sz w:val="24"/>
+                <w:szCs w:val="24"/>
+              </w:rPr>
+            </w:pPr>
+          </w:p>
+        </w:tc>
+        <w:tc>
+          <w:tcPr>
+            <w:tcW w:w="2551" w:type="dxa"/>
+            <w:vAlign w:val="center"/>
+          </w:tcPr>
+          <w:p>
+            <w:pPr>
+              <w:spacing w:line="360" w:lineRule="auto"/>
+              <w:rPr>
+                <w:rFonts w:ascii="NewsGotT" w:hAnsi="NewsGotT"/>
+                <w:sz w:val="24"/>
+                <w:szCs w:val="24"/>
+              </w:rPr>
+            </w:pPr>
+            <w:proofErr w:type="spellStart"/>
+            <w:r>
+              <w:rPr>
+                <w:rFonts w:ascii="NewsGotT" w:hAnsi="NewsGotT"/>
+                <w:sz w:val="24"/>
+                <w:szCs w:val="24"/>
+              </w:rPr>
+              <w:t>Priority</w:t>
+            </w:r>
+            <w:proofErr w:type="spellEnd"/>
+          </w:p>
+        </w:tc>
+        <w:tc>
+          <w:tcPr>
+            <w:tcW w:w="4955" w:type="dxa"/>
+            <w:vAlign w:val="center"/>
+          </w:tcPr>
+          <w:p>
+            <w:pPr>
+              <w:spacing w:line="360" w:lineRule="auto"/>
+              <w:rPr>
+                <w:rFonts w:ascii="NewsGotT" w:hAnsi="NewsGotT"/>
+                <w:sz w:val="24"/>
+                <w:szCs w:val="24"/>
+              </w:rPr>
+            </w:pPr>
+            <w:proofErr w:type="spellStart"/>
+            <w:r>
+              <w:rPr>
+                <w:rFonts w:ascii="NewsGotT" w:hAnsi="NewsGotT"/>
+                <w:sz w:val="24"/>
+                <w:szCs w:val="24"/>
+              </w:rPr>
+              <w:t>Low</w:t>
+            </w:r>
+            <w:proofErr w:type="spellEnd"/>
+          </w:p>
+        </w:tc>
+      </w:tr>
+      <w:tr>
+        <w:tc>
+          <w:tcPr>
+            <w:tcW w:w="988" w:type="dxa"/>
+            <w:vMerge/>
+            <w:vAlign w:val="center"/>
+          </w:tcPr>
+          <w:p>
+            <w:pPr>
+              <w:spacing w:line="360" w:lineRule="auto"/>
+              <w:jc w:val="center"/>
+              <w:rPr>
+                <w:rFonts w:ascii="NewsGotT" w:hAnsi="NewsGotT"/>
+                <w:sz w:val="24"/>
+                <w:szCs w:val="24"/>
+              </w:rPr>
+            </w:pPr>
+          </w:p>
+        </w:tc>
+        <w:tc>
+          <w:tcPr>
+            <w:tcW w:w="2551" w:type="dxa"/>
+            <w:vAlign w:val="center"/>
+          </w:tcPr>
+          <w:p>
+            <w:pPr>
+              <w:spacing w:line="360" w:lineRule="auto"/>
+              <w:rPr>
+                <w:rFonts w:ascii="NewsGotT" w:hAnsi="NewsGotT"/>
+                <w:sz w:val="24"/>
+                <w:szCs w:val="24"/>
+              </w:rPr>
+            </w:pPr>
+            <w:proofErr w:type="spellStart"/>
+            <w:r>
+              <w:rPr>
+                <w:rFonts w:ascii="NewsGotT" w:hAnsi="NewsGotT"/>
+                <w:sz w:val="24"/>
+                <w:szCs w:val="24"/>
+              </w:rPr>
+              <w:t>Mode</w:t>
+            </w:r>
+            <w:proofErr w:type="spellEnd"/>
+          </w:p>
+        </w:tc>
+        <w:tc>
+          <w:tcPr>
+            <w:tcW w:w="4955" w:type="dxa"/>
+            <w:vAlign w:val="center"/>
+          </w:tcPr>
+          <w:p>
+            <w:pPr>
+              <w:spacing w:line="360" w:lineRule="auto"/>
+              <w:rPr>
+                <w:rFonts w:ascii="NewsGotT" w:hAnsi="NewsGotT"/>
+                <w:sz w:val="24"/>
+                <w:szCs w:val="24"/>
+              </w:rPr>
+            </w:pPr>
+            <w:r>
+              <w:rPr>
+                <w:rFonts w:ascii="NewsGotT" w:hAnsi="NewsGotT"/>
+                <w:sz w:val="24"/>
+                <w:szCs w:val="24"/>
+              </w:rPr>
+              <w:t>Circular</w:t>
+            </w:r>
+          </w:p>
+        </w:tc>
+      </w:tr>
+      <w:tr>
+        <w:tc>
+          <w:tcPr>
+            <w:tcW w:w="988" w:type="dxa"/>
+            <w:vMerge/>
+            <w:vAlign w:val="center"/>
+          </w:tcPr>
+          <w:p>
+            <w:pPr>
+              <w:spacing w:line="360" w:lineRule="auto"/>
+              <w:jc w:val="center"/>
+              <w:rPr>
+                <w:rFonts w:ascii="NewsGotT" w:hAnsi="NewsGotT"/>
+                <w:sz w:val="24"/>
+                <w:szCs w:val="24"/>
+              </w:rPr>
+            </w:pPr>
+          </w:p>
+        </w:tc>
+        <w:tc>
+          <w:tcPr>
+            <w:tcW w:w="2551" w:type="dxa"/>
+            <w:vAlign w:val="center"/>
+          </w:tcPr>
+          <w:p>
+            <w:pPr>
+              <w:spacing w:line="360" w:lineRule="auto"/>
+              <w:rPr>
+                <w:rFonts w:ascii="NewsGotT" w:hAnsi="NewsGotT"/>
+                <w:sz w:val="24"/>
+                <w:szCs w:val="24"/>
+              </w:rPr>
+            </w:pPr>
+            <w:proofErr w:type="spellStart"/>
+            <w:r>
+              <w:rPr>
+                <w:rFonts w:ascii="NewsGotT" w:hAnsi="NewsGotT"/>
+                <w:sz w:val="24"/>
+                <w:szCs w:val="24"/>
+              </w:rPr>
+              <w:t>Increment</w:t>
+            </w:r>
+            <w:proofErr w:type="spellEnd"/>
+            <w:r>
+              <w:rPr>
+                <w:rFonts w:ascii="NewsGotT" w:hAnsi="NewsGotT"/>
+                <w:sz w:val="24"/>
+                <w:szCs w:val="24"/>
+              </w:rPr>
+              <w:t xml:space="preserve"> </w:t>
+            </w:r>
+            <w:proofErr w:type="spellStart"/>
+            <w:r>
+              <w:rPr>
+                <w:rFonts w:ascii="NewsGotT" w:hAnsi="NewsGotT"/>
+                <w:sz w:val="24"/>
+                <w:szCs w:val="24"/>
+              </w:rPr>
+              <w:t>Address</w:t>
+            </w:r>
+            <w:proofErr w:type="spellEnd"/>
+            <w:r>
+              <w:rPr>
+                <w:rFonts w:ascii="NewsGotT" w:hAnsi="NewsGotT"/>
+                <w:sz w:val="24"/>
+                <w:szCs w:val="24"/>
+              </w:rPr>
+              <w:t xml:space="preserve"> </w:t>
+            </w:r>
+          </w:p>
+        </w:tc>
+        <w:tc>
+          <w:tcPr>
+            <w:tcW w:w="4955" w:type="dxa"/>
+            <w:vAlign w:val="center"/>
+          </w:tcPr>
+          <w:p>
+            <w:pPr>
+              <w:spacing w:line="360" w:lineRule="auto"/>
+              <w:rPr>
+                <w:rFonts w:ascii="NewsGotT" w:hAnsi="NewsGotT"/>
+                <w:sz w:val="24"/>
+                <w:szCs w:val="24"/>
+              </w:rPr>
+            </w:pPr>
+            <w:proofErr w:type="spellStart"/>
+            <w:r>
+              <w:rPr>
+                <w:rFonts w:ascii="NewsGotT" w:hAnsi="NewsGotT"/>
+                <w:sz w:val="24"/>
+                <w:szCs w:val="24"/>
+              </w:rPr>
+              <w:t>Memory</w:t>
+            </w:r>
+            <w:proofErr w:type="spellEnd"/>
+          </w:p>
+        </w:tc>
+      </w:tr>
+      <w:tr>
+        <w:tc>
+          <w:tcPr>
+            <w:tcW w:w="988" w:type="dxa"/>
+            <w:vMerge/>
+            <w:vAlign w:val="center"/>
+          </w:tcPr>
+          <w:p>
+            <w:pPr>
+              <w:spacing w:line="360" w:lineRule="auto"/>
+              <w:jc w:val="center"/>
+              <w:rPr>
+                <w:rFonts w:ascii="NewsGotT" w:hAnsi="NewsGotT"/>
+                <w:sz w:val="24"/>
+                <w:szCs w:val="24"/>
+              </w:rPr>
+            </w:pPr>
+          </w:p>
+        </w:tc>
+        <w:tc>
+          <w:tcPr>
+            <w:tcW w:w="2551" w:type="dxa"/>
+            <w:vAlign w:val="center"/>
+          </w:tcPr>
+          <w:p>
+            <w:pPr>
+              <w:spacing w:line="360" w:lineRule="auto"/>
+              <w:rPr>
+                <w:rFonts w:ascii="NewsGotT" w:hAnsi="NewsGotT"/>
+                <w:sz w:val="24"/>
+                <w:szCs w:val="24"/>
+              </w:rPr>
+            </w:pPr>
+            <w:r>
+              <w:rPr>
+                <w:rFonts w:ascii="NewsGotT" w:hAnsi="NewsGotT"/>
+                <w:sz w:val="24"/>
+                <w:szCs w:val="24"/>
+              </w:rPr>
+              <w:t xml:space="preserve">Data </w:t>
+            </w:r>
+            <w:proofErr w:type="spellStart"/>
+            <w:r>
+              <w:rPr>
+                <w:rFonts w:ascii="NewsGotT" w:hAnsi="NewsGotT"/>
+                <w:sz w:val="24"/>
+                <w:szCs w:val="24"/>
+              </w:rPr>
+              <w:t>Witdth</w:t>
+            </w:r>
+            <w:proofErr w:type="spellEnd"/>
+          </w:p>
+        </w:tc>
+        <w:tc>
+          <w:tcPr>
+            <w:tcW w:w="4955" w:type="dxa"/>
+            <w:vAlign w:val="center"/>
+          </w:tcPr>
+          <w:p>
+            <w:pPr>
+              <w:spacing w:line="360" w:lineRule="auto"/>
+              <w:rPr>
+                <w:rFonts w:ascii="NewsGotT" w:hAnsi="NewsGotT"/>
+                <w:sz w:val="24"/>
+                <w:szCs w:val="24"/>
+              </w:rPr>
+            </w:pPr>
+            <w:r>
+              <w:rPr>
+                <w:rFonts w:ascii="NewsGotT" w:hAnsi="NewsGotT"/>
+                <w:sz w:val="24"/>
+                <w:szCs w:val="24"/>
+              </w:rPr>
+              <w:t>Word</w:t>
+            </w:r>
+          </w:p>
+        </w:tc>
+      </w:tr>
+    </w:tbl>
+    <w:p>
+      <w:pPr>
+        <w:spacing w:line="360" w:lineRule="auto"/>
+        <w:rPr>
+          <w:rFonts w:ascii="NewsGotT" w:hAnsi="NewsGotT"/>
+          <w:sz w:val="24"/>
+          <w:szCs w:val="24"/>
+        </w:rPr>
+      </w:pPr>
+    </w:p>
+    <w:p>
+      <w:pPr>
+        <w:spacing w:line="360" w:lineRule="auto"/>
         <w:rPr>
           <w:rFonts w:ascii="NewsGotT" w:hAnsi="NewsGotT"/>
           <w:sz w:val="24"/>
@@ -8369,6 +9290,56 @@
     </w:sectPr>
   </w:body>
 </w:document>
+</file>
+
+<file path=word/endnotes.xml><?xml version="1.0" encoding="utf-8"?>
+<w:endnotes xmlns:wpc="http://schemas.microsoft.com/office/word/2010/wordprocessingCanvas" xmlns:cx="http://schemas.microsoft.com/office/drawing/2014/chartex" xmlns:cx1="http://schemas.microsoft.com/office/drawing/2015/9/8/chartex" xmlns:cx2="http://schemas.microsoft.com/office/drawing/2015/10/21/chartex" xmlns:cx3="http://schemas.microsoft.com/office/drawing/2016/5/9/chartex" xmlns:cx4="http://schemas.microsoft.com/office/drawing/2016/5/10/chartex" xmlns:cx5="http://schemas.microsoft.com/office/drawing/2016/5/11/chartex" xmlns:cx6="http://schemas.microsoft.com/office/drawing/2016/5/12/chartex" xmlns:cx7="http://schemas.microsoft.com/office/drawing/2016/5/13/chartex" xmlns:cx8="http://schemas.microsoft.com/office/drawing/2016/5/14/chartex" xmlns:mc="http://schemas.openxmlformats.org/markup-compatibility/2006" xmlns:aink="http://schemas.microsoft.com/office/drawing/2016/ink" xmlns:am3d="http://schemas.microsoft.com/office/drawing/2017/model3d" xmlns:o="urn:schemas-microsoft-com:office:office" xmlns:r="http://schemas.openxmlformats.org/officeDocument/2006/relationships" xmlns:m="http://schemas.openxmlformats.org/officeDocument/2006/math" xmlns:v="urn:schemas-microsoft-com:vml" xmlns:wp14="http://schemas.microsoft.com/office/word/2010/wordprocessingDrawing" xmlns:wp="http://schemas.openxmlformats.org/drawingml/2006/wordprocessingDrawing" xmlns:w10="urn:schemas-microsoft-com:office:word" xmlns:w="http://schemas.openxmlformats.org/wordprocessingml/2006/main" xmlns:w14="http://schemas.microsoft.com/office/word/2010/wordml" xmlns:w15="http://schemas.microsoft.com/office/word/2012/wordml" xmlns:w16cex="http://schemas.microsoft.com/office/word/2018/wordml/cex" xmlns:w16cid="http://schemas.microsoft.com/office/word/2016/wordml/cid" xmlns:w16="http://schemas.microsoft.com/office/word/2018/wordml" xmlns:w16sdtdh="http://schemas.microsoft.com/office/word/2020/wordml/sdtdatahash" xmlns:w16se="http://schemas.microsoft.com/office/word/2015/wordml/symex" xmlns:wpg="http://schemas.microsoft.com/office/word/2010/wordprocessingGroup" xmlns:wpi="http://schemas.microsoft.com/office/word/2010/wordprocessingInk" xmlns:wne="http://schemas.microsoft.com/office/word/2006/wordml" xmlns:wps="http://schemas.microsoft.com/office/word/2010/wordprocessingShape" mc:Ignorable="w14 w15 w16se w16cid w16 w16cex w16sdtdh wp14">
+  <w:endnote w:type="separator" w:id="-1">
+    <w:p>
+      <w:pPr>
+        <w:spacing w:after="0" w:line="240" w:lineRule="auto"/>
+      </w:pPr>
+      <w:r>
+        <w:separator/>
+      </w:r>
+    </w:p>
+  </w:endnote>
+  <w:endnote w:type="continuationSeparator" w:id="0">
+    <w:p>
+      <w:pPr>
+        <w:spacing w:after="0" w:line="240" w:lineRule="auto"/>
+      </w:pPr>
+      <w:r>
+        <w:continuationSeparator/>
+      </w:r>
+    </w:p>
+  </w:endnote>
+</w:endnotes>
+</file>
+
+<file path=word/footnotes.xml><?xml version="1.0" encoding="utf-8"?>
+<w:footnotes xmlns:wpc="http://schemas.microsoft.com/office/word/2010/wordprocessingCanvas" xmlns:cx="http://schemas.microsoft.com/office/drawing/2014/chartex" xmlns:cx1="http://schemas.microsoft.com/office/drawing/2015/9/8/chartex" xmlns:cx2="http://schemas.microsoft.com/office/drawing/2015/10/21/chartex" xmlns:cx3="http://schemas.microsoft.com/office/drawing/2016/5/9/chartex" xmlns:cx4="http://schemas.microsoft.com/office/drawing/2016/5/10/chartex" xmlns:cx5="http://schemas.microsoft.com/office/drawing/2016/5/11/chartex" xmlns:cx6="http://schemas.microsoft.com/office/drawing/2016/5/12/chartex" xmlns:cx7="http://schemas.microsoft.com/office/drawing/2016/5/13/chartex" xmlns:cx8="http://schemas.microsoft.com/office/drawing/2016/5/14/chartex" xmlns:mc="http://schemas.openxmlformats.org/markup-compatibility/2006" xmlns:aink="http://schemas.microsoft.com/office/drawing/2016/ink" xmlns:am3d="http://schemas.microsoft.com/office/drawing/2017/model3d" xmlns:o="urn:schemas-microsoft-com:office:office" xmlns:r="http://schemas.openxmlformats.org/officeDocument/2006/relationships" xmlns:m="http://schemas.openxmlformats.org/officeDocument/2006/math" xmlns:v="urn:schemas-microsoft-com:vml" xmlns:wp14="http://schemas.microsoft.com/office/word/2010/wordprocessingDrawing" xmlns:wp="http://schemas.openxmlformats.org/drawingml/2006/wordprocessingDrawing" xmlns:w10="urn:schemas-microsoft-com:office:word" xmlns:w="http://schemas.openxmlformats.org/wordprocessingml/2006/main" xmlns:w14="http://schemas.microsoft.com/office/word/2010/wordml" xmlns:w15="http://schemas.microsoft.com/office/word/2012/wordml" xmlns:w16cex="http://schemas.microsoft.com/office/word/2018/wordml/cex" xmlns:w16cid="http://schemas.microsoft.com/office/word/2016/wordml/cid" xmlns:w16="http://schemas.microsoft.com/office/word/2018/wordml" xmlns:w16sdtdh="http://schemas.microsoft.com/office/word/2020/wordml/sdtdatahash" xmlns:w16se="http://schemas.microsoft.com/office/word/2015/wordml/symex" xmlns:wpg="http://schemas.microsoft.com/office/word/2010/wordprocessingGroup" xmlns:wpi="http://schemas.microsoft.com/office/word/2010/wordprocessingInk" xmlns:wne="http://schemas.microsoft.com/office/word/2006/wordml" xmlns:wps="http://schemas.microsoft.com/office/word/2010/wordprocessingShape" mc:Ignorable="w14 w15 w16se w16cid w16 w16cex w16sdtdh wp14">
+  <w:footnote w:type="separator" w:id="-1">
+    <w:p>
+      <w:pPr>
+        <w:spacing w:after="0" w:line="240" w:lineRule="auto"/>
+      </w:pPr>
+      <w:r>
+        <w:separator/>
+      </w:r>
+    </w:p>
+  </w:footnote>
+  <w:footnote w:type="continuationSeparator" w:id="0">
+    <w:p>
+      <w:pPr>
+        <w:spacing w:after="0" w:line="240" w:lineRule="auto"/>
+      </w:pPr>
+      <w:r>
+        <w:continuationSeparator/>
+      </w:r>
+    </w:p>
+  </w:footnote>
+</w:footnotes>
 </file>
 
 <file path=word/numbering.xml><?xml version="1.0" encoding="utf-8"?>
@@ -9082,6 +10053,7 @@
   <w:style w:type="character" w:default="1" w:styleId="Tipodeletrapredefinidodopargrafo">
     <w:name w:val="Default Paragraph Font"/>
     <w:uiPriority w:val="1"/>
+    <w:semiHidden/>
     <w:unhideWhenUsed/>
   </w:style>
   <w:style w:type="table" w:default="1" w:styleId="Tabelanormal">
@@ -9566,6 +10538,50 @@
       <w:color w:val="808080"/>
     </w:rPr>
   </w:style>
+  <w:style w:type="paragraph" w:styleId="Cabealho">
+    <w:name w:val="header"/>
+    <w:basedOn w:val="Normal"/>
+    <w:link w:val="CabealhoCarter"/>
+    <w:uiPriority w:val="99"/>
+    <w:unhideWhenUsed/>
+    <w:rsid w:val="00AC7589"/>
+    <w:pPr>
+      <w:tabs>
+        <w:tab w:val="center" w:pos="4252"/>
+        <w:tab w:val="right" w:pos="8504"/>
+      </w:tabs>
+      <w:spacing w:after="0" w:line="240" w:lineRule="auto"/>
+    </w:pPr>
+  </w:style>
+  <w:style w:type="character" w:customStyle="1" w:styleId="CabealhoCarter">
+    <w:name w:val="Cabeçalho Caráter"/>
+    <w:basedOn w:val="Tipodeletrapredefinidodopargrafo"/>
+    <w:link w:val="Cabealho"/>
+    <w:uiPriority w:val="99"/>
+    <w:rsid w:val="00AC7589"/>
+  </w:style>
+  <w:style w:type="paragraph" w:styleId="Rodap">
+    <w:name w:val="footer"/>
+    <w:basedOn w:val="Normal"/>
+    <w:link w:val="RodapCarter"/>
+    <w:uiPriority w:val="99"/>
+    <w:unhideWhenUsed/>
+    <w:rsid w:val="00AC7589"/>
+    <w:pPr>
+      <w:tabs>
+        <w:tab w:val="center" w:pos="4252"/>
+        <w:tab w:val="right" w:pos="8504"/>
+      </w:tabs>
+      <w:spacing w:after="0" w:line="240" w:lineRule="auto"/>
+    </w:pPr>
+  </w:style>
+  <w:style w:type="character" w:customStyle="1" w:styleId="RodapCarter">
+    <w:name w:val="Rodapé Caráter"/>
+    <w:basedOn w:val="Tipodeletrapredefinidodopargrafo"/>
+    <w:link w:val="Rodap"/>
+    <w:uiPriority w:val="99"/>
+    <w:rsid w:val="00AC7589"/>
+  </w:style>
 </w:styles>
 </file>
 

</xml_diff>

<commit_message>
Corrected UART and merged it with Perifericos
Still needs tables
</commit_message>
<xml_diff>
--- a/01Relatorios/VariosCapitulosRelatorio/Perifericos Utilizados.docx
+++ b/01Relatorios/VariosCapitulosRelatorio/Perifericos Utilizados.docx
@@ -228,7 +228,7 @@
                     </pic:cNvPicPr>
                   </pic:nvPicPr>
                   <pic:blipFill>
-                    <a:blip r:embed="rId7">
+                    <a:blip r:embed="rId8">
                       <a:extLst>
                         <a:ext uri="{28A0092B-C50C-407E-A947-70E740481C1C}">
                           <a14:useLocalDpi xmlns:a14="http://schemas.microsoft.com/office/drawing/2010/main" val="0"/>
@@ -643,7 +643,7 @@
                           <pic:cNvPicPr/>
                         </pic:nvPicPr>
                         <pic:blipFill>
-                          <a:blip r:embed="rId8"/>
+                          <a:blip r:embed="rId9"/>
                           <a:stretch>
                             <a:fillRect/>
                           </a:stretch>
@@ -737,7 +737,7 @@
                           <pic:cNvPicPr/>
                         </pic:nvPicPr>
                         <pic:blipFill>
-                          <a:blip r:embed="rId9"/>
+                          <a:blip r:embed="rId10"/>
                           <a:stretch>
                             <a:fillRect/>
                           </a:stretch>
@@ -1096,7 +1096,7 @@
                     <pic:cNvPicPr/>
                   </pic:nvPicPr>
                   <pic:blipFill>
-                    <a:blip r:embed="rId10"/>
+                    <a:blip r:embed="rId11"/>
                     <a:stretch>
                       <a:fillRect/>
                     </a:stretch>
@@ -1757,7 +1757,7 @@
                     <pic:cNvPicPr/>
                   </pic:nvPicPr>
                   <pic:blipFill rotWithShape="1">
-                    <a:blip r:embed="rId11"/>
+                    <a:blip r:embed="rId12"/>
                     <a:srcRect t="1759"/>
                     <a:stretch/>
                   </pic:blipFill>
@@ -2327,7 +2327,7 @@
                     </pic:cNvPicPr>
                   </pic:nvPicPr>
                   <pic:blipFill>
-                    <a:blip r:embed="rId12">
+                    <a:blip r:embed="rId13">
                       <a:extLst>
                         <a:ext uri="{28A0092B-C50C-407E-A947-70E740481C1C}">
                           <a14:useLocalDpi xmlns:a14="http://schemas.microsoft.com/office/drawing/2010/main" val="0"/>
@@ -2909,7 +2909,7 @@
                           <pic:cNvPicPr/>
                         </pic:nvPicPr>
                         <pic:blipFill>
-                          <a:blip r:embed="rId13"/>
+                          <a:blip r:embed="rId14"/>
                           <a:stretch>
                             <a:fillRect/>
                           </a:stretch>
@@ -2969,7 +2969,7 @@
                           <pic:cNvPicPr/>
                         </pic:nvPicPr>
                         <pic:blipFill rotWithShape="1">
-                          <a:blip r:embed="rId14"/>
+                          <a:blip r:embed="rId15"/>
                           <a:srcRect t="1960" b="-1"/>
                           <a:stretch/>
                         </pic:blipFill>
@@ -3036,7 +3036,7 @@
                           <pic:cNvPicPr/>
                         </pic:nvPicPr>
                         <pic:blipFill rotWithShape="1">
-                          <a:blip r:embed="rId15"/>
+                          <a:blip r:embed="rId16"/>
                           <a:srcRect t="4633"/>
                           <a:stretch/>
                         </pic:blipFill>
@@ -3103,7 +3103,7 @@
                           <pic:cNvPicPr/>
                         </pic:nvPicPr>
                         <pic:blipFill rotWithShape="1">
-                          <a:blip r:embed="rId16"/>
+                          <a:blip r:embed="rId17"/>
                           <a:srcRect t="3189"/>
                           <a:stretch/>
                         </pic:blipFill>
@@ -6082,7 +6082,7 @@
                     <pic:cNvPicPr/>
                   </pic:nvPicPr>
                   <pic:blipFill>
-                    <a:blip r:embed="rId17"/>
+                    <a:blip r:embed="rId18"/>
                     <a:stretch>
                       <a:fillRect/>
                     </a:stretch>
@@ -8073,6 +8073,1072 @@
     </w:p>
     <w:p>
       <w:pPr>
+        <w:pStyle w:val="PargrafodaLista"/>
+        <w:numPr>
+          <w:ilvl w:val="0"/>
+          <w:numId w:val="1"/>
+        </w:numPr>
+        <w:spacing w:line="360" w:lineRule="auto"/>
+        <w:jc w:val="both"/>
+        <w:rPr>
+          <w:rFonts w:ascii="NewsGotT" w:hAnsi="NewsGotT"/>
+          <w:sz w:val="36"/>
+          <w:szCs w:val="36"/>
+        </w:rPr>
+      </w:pPr>
+      <w:r>
+        <w:rPr>
+          <w:rFonts w:ascii="NewsGotT" w:hAnsi="NewsGotT"/>
+          <w:sz w:val="36"/>
+          <w:szCs w:val="36"/>
+        </w:rPr>
+        <w:t>UART</w:t>
+      </w:r>
+    </w:p>
+    <w:p>
+      <w:pPr>
+        <w:spacing w:line="360" w:lineRule="auto"/>
+        <w:ind w:left="360" w:firstLine="348"/>
+        <w:jc w:val="both"/>
+        <w:rPr>
+          <w:rFonts w:ascii="NewsGotT" w:hAnsi="NewsGotT"/>
+          <w:sz w:val="24"/>
+          <w:szCs w:val="24"/>
+        </w:rPr>
+      </w:pPr>
+      <w:r>
+        <w:rPr>
+          <w:rFonts w:ascii="NewsGotT" w:hAnsi="NewsGotT"/>
+          <w:sz w:val="24"/>
+          <w:szCs w:val="24"/>
+        </w:rPr>
+        <w:t>A</w:t>
+      </w:r>
+      <w:r>
+        <w:t xml:space="preserve"> </w:t>
+      </w:r>
+      <w:r>
+        <w:rPr>
+          <w:rFonts w:ascii="NewsGotT" w:hAnsi="NewsGotT"/>
+          <w:i/>
+          <w:iCs/>
+          <w:sz w:val="24"/>
+          <w:szCs w:val="24"/>
+        </w:rPr>
+        <w:t xml:space="preserve">universal </w:t>
+      </w:r>
+      <w:proofErr w:type="spellStart"/>
+      <w:r>
+        <w:rPr>
+          <w:rFonts w:ascii="NewsGotT" w:hAnsi="NewsGotT"/>
+          <w:i/>
+          <w:iCs/>
+          <w:sz w:val="24"/>
+          <w:szCs w:val="24"/>
+        </w:rPr>
+        <w:t>asynchronous</w:t>
+      </w:r>
+      <w:proofErr w:type="spellEnd"/>
+      <w:r>
+        <w:rPr>
+          <w:rFonts w:ascii="NewsGotT" w:hAnsi="NewsGotT"/>
+          <w:i/>
+          <w:iCs/>
+          <w:sz w:val="24"/>
+          <w:szCs w:val="24"/>
+        </w:rPr>
+        <w:t xml:space="preserve"> </w:t>
+      </w:r>
+      <w:proofErr w:type="spellStart"/>
+      <w:r>
+        <w:rPr>
+          <w:rFonts w:ascii="NewsGotT" w:hAnsi="NewsGotT"/>
+          <w:i/>
+          <w:iCs/>
+          <w:sz w:val="24"/>
+          <w:szCs w:val="24"/>
+        </w:rPr>
+        <w:t>receiver</w:t>
+      </w:r>
+      <w:proofErr w:type="spellEnd"/>
+      <w:r>
+        <w:rPr>
+          <w:rFonts w:ascii="NewsGotT" w:hAnsi="NewsGotT"/>
+          <w:i/>
+          <w:iCs/>
+          <w:sz w:val="24"/>
+          <w:szCs w:val="24"/>
+        </w:rPr>
+        <w:t xml:space="preserve"> </w:t>
+      </w:r>
+      <w:proofErr w:type="spellStart"/>
+      <w:r>
+        <w:rPr>
+          <w:rFonts w:ascii="NewsGotT" w:hAnsi="NewsGotT"/>
+          <w:i/>
+          <w:iCs/>
+          <w:sz w:val="24"/>
+          <w:szCs w:val="24"/>
+        </w:rPr>
+        <w:t>transmitter</w:t>
+      </w:r>
+      <w:proofErr w:type="spellEnd"/>
+      <w:r>
+        <w:rPr>
+          <w:rFonts w:ascii="NewsGotT" w:hAnsi="NewsGotT"/>
+          <w:sz w:val="24"/>
+          <w:szCs w:val="24"/>
+        </w:rPr>
+        <w:t xml:space="preserve"> (UART) é uma comunicação série largamente usada para comunicar entre dois dispositivos, como sistemas embebidos, microcontroladores e computadores. Na comunicação UART, a comunicação direta entre dois dispositivos faz-se através de duas linhas de dados como representado na figura. </w:t>
+      </w:r>
+    </w:p>
+    <w:p>
+      <w:pPr>
+        <w:spacing w:line="360" w:lineRule="auto"/>
+        <w:ind w:left="360"/>
+        <w:jc w:val="center"/>
+        <w:rPr>
+          <w:rFonts w:ascii="NewsGotT" w:hAnsi="NewsGotT"/>
+          <w:sz w:val="24"/>
+          <w:szCs w:val="24"/>
+        </w:rPr>
+      </w:pPr>
+      <w:r>
+        <w:rPr>
+          <w:noProof/>
+        </w:rPr>
+        <w:drawing>
+          <wp:inline distT="0" distB="0" distL="0" distR="0" wp14:anchorId="37EBC62A" wp14:editId="77132092">
+            <wp:extent cx="2711669" cy="880638"/>
+            <wp:effectExtent l="0" t="0" r="0" b="0"/>
+            <wp:docPr id="12" name="Imagem 12" descr="Uma imagem com texto, relógio&#10;&#10;Descrição gerada automaticamente"/>
+            <wp:cNvGraphicFramePr>
+              <a:graphicFrameLocks xmlns:a="http://schemas.openxmlformats.org/drawingml/2006/main" noChangeAspect="1"/>
+            </wp:cNvGraphicFramePr>
+            <a:graphic xmlns:a="http://schemas.openxmlformats.org/drawingml/2006/main">
+              <a:graphicData uri="http://schemas.openxmlformats.org/drawingml/2006/picture">
+                <pic:pic xmlns:pic="http://schemas.openxmlformats.org/drawingml/2006/picture">
+                  <pic:nvPicPr>
+                    <pic:cNvPr id="1" name="Imagem 1" descr="Uma imagem com texto, relógio&#10;&#10;Descrição gerada automaticamente"/>
+                    <pic:cNvPicPr/>
+                  </pic:nvPicPr>
+                  <pic:blipFill>
+                    <a:blip r:embed="rId19">
+                      <a:extLst>
+                        <a:ext uri="{28A0092B-C50C-407E-A947-70E740481C1C}">
+                          <a14:useLocalDpi xmlns:a14="http://schemas.microsoft.com/office/drawing/2010/main" val="0"/>
+                        </a:ext>
+                      </a:extLst>
+                    </a:blip>
+                    <a:stretch>
+                      <a:fillRect/>
+                    </a:stretch>
+                  </pic:blipFill>
+                  <pic:spPr>
+                    <a:xfrm>
+                      <a:off x="0" y="0"/>
+                      <a:ext cx="2729863" cy="886547"/>
+                    </a:xfrm>
+                    <a:prstGeom prst="rect">
+                      <a:avLst/>
+                    </a:prstGeom>
+                  </pic:spPr>
+                </pic:pic>
+              </a:graphicData>
+            </a:graphic>
+          </wp:inline>
+        </w:drawing>
+      </w:r>
+    </w:p>
+    <w:p>
+      <w:pPr>
+        <w:spacing w:line="360" w:lineRule="auto"/>
+        <w:ind w:left="360"/>
+        <w:jc w:val="center"/>
+        <w:rPr>
+          <w:rFonts w:ascii="NewsGotT" w:hAnsi="NewsGotT"/>
+          <w:sz w:val="24"/>
+          <w:szCs w:val="24"/>
+        </w:rPr>
+      </w:pPr>
+      <w:r>
+        <w:rPr>
+          <w:rFonts w:ascii="NewsGotT" w:hAnsi="NewsGotT"/>
+          <w:sz w:val="24"/>
+          <w:szCs w:val="24"/>
+          <w:highlight w:val="green"/>
+        </w:rPr>
+        <w:t xml:space="preserve">Esquema de ligação entre 2 </w:t>
+      </w:r>
+      <w:proofErr w:type="spellStart"/>
+      <w:r>
+        <w:rPr>
+          <w:rFonts w:ascii="NewsGotT" w:hAnsi="NewsGotT"/>
+          <w:sz w:val="24"/>
+          <w:szCs w:val="24"/>
+          <w:highlight w:val="green"/>
+        </w:rPr>
+        <w:t>UARTs</w:t>
+      </w:r>
+      <w:proofErr w:type="spellEnd"/>
+    </w:p>
+    <w:p>
+      <w:pPr>
+        <w:spacing w:line="360" w:lineRule="auto"/>
+        <w:ind w:left="360" w:firstLine="348"/>
+        <w:jc w:val="both"/>
+        <w:rPr>
+          <w:rFonts w:ascii="NewsGotT" w:hAnsi="NewsGotT"/>
+          <w:sz w:val="24"/>
+          <w:szCs w:val="24"/>
+        </w:rPr>
+      </w:pPr>
+      <w:r>
+        <w:rPr>
+          <w:rFonts w:ascii="NewsGotT" w:hAnsi="NewsGotT"/>
+          <w:sz w:val="24"/>
+          <w:szCs w:val="24"/>
+        </w:rPr>
+        <w:t xml:space="preserve">Este periférico transmite dados de forma assíncrona, ou seja, não necessita de um sinal de </w:t>
+      </w:r>
+      <w:proofErr w:type="spellStart"/>
+      <w:r>
+        <w:rPr>
+          <w:rFonts w:ascii="NewsGotT" w:hAnsi="NewsGotT"/>
+          <w:i/>
+          <w:iCs/>
+          <w:sz w:val="24"/>
+          <w:szCs w:val="24"/>
+        </w:rPr>
+        <w:t>clock</w:t>
+      </w:r>
+      <w:proofErr w:type="spellEnd"/>
+      <w:r>
+        <w:rPr>
+          <w:rFonts w:ascii="NewsGotT" w:hAnsi="NewsGotT"/>
+          <w:sz w:val="24"/>
+          <w:szCs w:val="24"/>
+        </w:rPr>
+        <w:t xml:space="preserve"> para se manter sincronizado. Em vez disso, o emissor acrescenta bits ao pacote a ser transmitido</w:t>
+      </w:r>
+      <w:r>
+        <w:rPr>
+          <w:rFonts w:ascii="NewsGotT" w:hAnsi="NewsGotT"/>
+          <w:strike/>
+          <w:sz w:val="24"/>
+          <w:szCs w:val="24"/>
+        </w:rPr>
+        <w:t xml:space="preserve"> </w:t>
+      </w:r>
+      <w:r>
+        <w:rPr>
+          <w:rFonts w:ascii="NewsGotT" w:hAnsi="NewsGotT"/>
+          <w:sz w:val="24"/>
+          <w:szCs w:val="24"/>
+        </w:rPr>
+        <w:t xml:space="preserve">sinalizando o início e o fim dos dados a ser transferidos, tal como mostrado na </w:t>
+      </w:r>
+      <w:r>
+        <w:rPr>
+          <w:rFonts w:ascii="NewsGotT" w:hAnsi="NewsGotT"/>
+          <w:sz w:val="24"/>
+          <w:szCs w:val="24"/>
+          <w:highlight w:val="yellow"/>
+        </w:rPr>
+        <w:t>figura</w:t>
+      </w:r>
+      <w:r>
+        <w:rPr>
+          <w:rFonts w:ascii="NewsGotT" w:hAnsi="NewsGotT"/>
+          <w:sz w:val="24"/>
+          <w:szCs w:val="24"/>
+        </w:rPr>
+        <w:t>.</w:t>
+      </w:r>
+    </w:p>
+    <w:p>
+      <w:pPr>
+        <w:spacing w:line="360" w:lineRule="auto"/>
+        <w:ind w:left="360"/>
+        <w:jc w:val="center"/>
+        <w:rPr>
+          <w:rFonts w:ascii="NewsGotT" w:hAnsi="NewsGotT"/>
+          <w:sz w:val="24"/>
+          <w:szCs w:val="24"/>
+        </w:rPr>
+      </w:pPr>
+      <w:r>
+        <w:rPr>
+          <w:noProof/>
+        </w:rPr>
+        <w:drawing>
+          <wp:inline distT="0" distB="0" distL="0" distR="0" wp14:anchorId="7C707082" wp14:editId="2BCAE45B">
+            <wp:extent cx="3941380" cy="1385641"/>
+            <wp:effectExtent l="0" t="0" r="2540" b="5080"/>
+            <wp:docPr id="13" name="Imagem 13"/>
+            <wp:cNvGraphicFramePr>
+              <a:graphicFrameLocks xmlns:a="http://schemas.openxmlformats.org/drawingml/2006/main" noChangeAspect="1"/>
+            </wp:cNvGraphicFramePr>
+            <a:graphic xmlns:a="http://schemas.openxmlformats.org/drawingml/2006/main">
+              <a:graphicData uri="http://schemas.openxmlformats.org/drawingml/2006/picture">
+                <pic:pic xmlns:pic="http://schemas.openxmlformats.org/drawingml/2006/picture">
+                  <pic:nvPicPr>
+                    <pic:cNvPr id="2" name="Imagem 2"/>
+                    <pic:cNvPicPr/>
+                  </pic:nvPicPr>
+                  <pic:blipFill>
+                    <a:blip r:embed="rId20">
+                      <a:extLst>
+                        <a:ext uri="{28A0092B-C50C-407E-A947-70E740481C1C}">
+                          <a14:useLocalDpi xmlns:a14="http://schemas.microsoft.com/office/drawing/2010/main" val="0"/>
+                        </a:ext>
+                      </a:extLst>
+                    </a:blip>
+                    <a:stretch>
+                      <a:fillRect/>
+                    </a:stretch>
+                  </pic:blipFill>
+                  <pic:spPr>
+                    <a:xfrm>
+                      <a:off x="0" y="0"/>
+                      <a:ext cx="3971614" cy="1396270"/>
+                    </a:xfrm>
+                    <a:prstGeom prst="rect">
+                      <a:avLst/>
+                    </a:prstGeom>
+                  </pic:spPr>
+                </pic:pic>
+              </a:graphicData>
+            </a:graphic>
+          </wp:inline>
+        </w:drawing>
+      </w:r>
+    </w:p>
+    <w:p>
+      <w:pPr>
+        <w:spacing w:line="360" w:lineRule="auto"/>
+        <w:ind w:left="360"/>
+        <w:jc w:val="center"/>
+        <w:rPr>
+          <w:rFonts w:ascii="NewsGotT" w:hAnsi="NewsGotT"/>
+          <w:sz w:val="24"/>
+          <w:szCs w:val="24"/>
+        </w:rPr>
+      </w:pPr>
+      <w:r>
+        <w:rPr>
+          <w:rFonts w:ascii="NewsGotT" w:hAnsi="NewsGotT"/>
+          <w:sz w:val="24"/>
+          <w:szCs w:val="24"/>
+          <w:highlight w:val="green"/>
+        </w:rPr>
+        <w:t>Estrutura de um pacote de dados enviado por UART</w:t>
+      </w:r>
+    </w:p>
+    <w:p>
+      <w:pPr>
+        <w:spacing w:line="360" w:lineRule="auto"/>
+        <w:ind w:left="360" w:firstLine="348"/>
+        <w:jc w:val="both"/>
+        <w:rPr>
+          <w:rFonts w:ascii="NewsGotT" w:hAnsi="NewsGotT"/>
+          <w:sz w:val="24"/>
+          <w:szCs w:val="24"/>
+        </w:rPr>
+      </w:pPr>
+      <w:r>
+        <w:rPr>
+          <w:rFonts w:ascii="NewsGotT" w:hAnsi="NewsGotT"/>
+          <w:sz w:val="24"/>
+          <w:szCs w:val="24"/>
+        </w:rPr>
+        <w:lastRenderedPageBreak/>
+        <w:t xml:space="preserve">Quanto ao recetor, após detetar o </w:t>
+      </w:r>
+      <w:proofErr w:type="spellStart"/>
+      <w:r>
+        <w:rPr>
+          <w:rFonts w:ascii="NewsGotT" w:hAnsi="NewsGotT"/>
+          <w:i/>
+          <w:iCs/>
+          <w:sz w:val="24"/>
+          <w:szCs w:val="24"/>
+        </w:rPr>
+        <w:t>start</w:t>
+      </w:r>
+      <w:proofErr w:type="spellEnd"/>
+      <w:r>
+        <w:rPr>
+          <w:rFonts w:ascii="NewsGotT" w:hAnsi="NewsGotT"/>
+          <w:i/>
+          <w:iCs/>
+          <w:sz w:val="24"/>
+          <w:szCs w:val="24"/>
+        </w:rPr>
+        <w:t xml:space="preserve"> </w:t>
+      </w:r>
+      <w:r>
+        <w:rPr>
+          <w:rFonts w:ascii="NewsGotT" w:hAnsi="NewsGotT"/>
+          <w:sz w:val="24"/>
+          <w:szCs w:val="24"/>
+        </w:rPr>
+        <w:t xml:space="preserve">bit, começará a ler os bits que se seguem a uma determinada frequência, denominado </w:t>
+      </w:r>
+      <w:r>
+        <w:rPr>
+          <w:rFonts w:ascii="NewsGotT" w:hAnsi="NewsGotT"/>
+          <w:i/>
+          <w:iCs/>
+          <w:sz w:val="24"/>
+          <w:szCs w:val="24"/>
+        </w:rPr>
+        <w:t>baud rate</w:t>
+      </w:r>
+      <w:r>
+        <w:rPr>
+          <w:rFonts w:ascii="NewsGotT" w:hAnsi="NewsGotT"/>
+          <w:sz w:val="24"/>
+          <w:szCs w:val="24"/>
+        </w:rPr>
+        <w:t>. Expresso em bits por segundo (</w:t>
+      </w:r>
+      <w:proofErr w:type="spellStart"/>
+      <w:r>
+        <w:rPr>
+          <w:rFonts w:ascii="NewsGotT" w:hAnsi="NewsGotT"/>
+          <w:sz w:val="24"/>
+          <w:szCs w:val="24"/>
+        </w:rPr>
+        <w:t>bps</w:t>
+      </w:r>
+      <w:proofErr w:type="spellEnd"/>
+      <w:r>
+        <w:rPr>
+          <w:rFonts w:ascii="NewsGotT" w:hAnsi="NewsGotT"/>
+          <w:sz w:val="24"/>
+          <w:szCs w:val="24"/>
+        </w:rPr>
+        <w:t xml:space="preserve">), este é definido como sendo uma medida de velocidade de transmissão. Ambas as UART têm de operar ao mesmo </w:t>
+      </w:r>
+      <w:r>
+        <w:rPr>
+          <w:rFonts w:ascii="NewsGotT" w:hAnsi="NewsGotT"/>
+          <w:i/>
+          <w:iCs/>
+          <w:sz w:val="24"/>
+          <w:szCs w:val="24"/>
+        </w:rPr>
+        <w:t>baud rate</w:t>
+      </w:r>
+      <w:r>
+        <w:rPr>
+          <w:rFonts w:ascii="NewsGotT" w:hAnsi="NewsGotT"/>
+          <w:sz w:val="24"/>
+          <w:szCs w:val="24"/>
+        </w:rPr>
+        <w:t xml:space="preserve"> para não ocorrer erros na transmissão, antes da inicialização da comunicação, ambas as </w:t>
+      </w:r>
+      <w:proofErr w:type="spellStart"/>
+      <w:r>
+        <w:rPr>
+          <w:rFonts w:ascii="NewsGotT" w:hAnsi="NewsGotT"/>
+          <w:sz w:val="24"/>
+          <w:szCs w:val="24"/>
+        </w:rPr>
+        <w:t>UARTs</w:t>
+      </w:r>
+      <w:proofErr w:type="spellEnd"/>
+      <w:r>
+        <w:rPr>
+          <w:rFonts w:ascii="NewsGotT" w:hAnsi="NewsGotT"/>
+          <w:sz w:val="24"/>
+          <w:szCs w:val="24"/>
+        </w:rPr>
+        <w:t xml:space="preserve"> têm de ser configuradas com o mesmo </w:t>
+      </w:r>
+      <w:r>
+        <w:rPr>
+          <w:rFonts w:ascii="NewsGotT" w:hAnsi="NewsGotT"/>
+          <w:i/>
+          <w:iCs/>
+          <w:sz w:val="24"/>
+          <w:szCs w:val="24"/>
+        </w:rPr>
+        <w:t>baud rate</w:t>
+      </w:r>
+      <w:r>
+        <w:rPr>
+          <w:rFonts w:ascii="NewsGotT" w:hAnsi="NewsGotT"/>
+          <w:sz w:val="24"/>
+          <w:szCs w:val="24"/>
+        </w:rPr>
+        <w:t xml:space="preserve"> e com a mesma estrutura de pacotes.</w:t>
+      </w:r>
+    </w:p>
+    <w:p>
+      <w:pPr>
+        <w:spacing w:line="360" w:lineRule="auto"/>
+        <w:ind w:left="360" w:firstLine="348"/>
+        <w:jc w:val="both"/>
+        <w:rPr>
+          <w:rFonts w:ascii="NewsGotT" w:hAnsi="NewsGotT"/>
+          <w:sz w:val="24"/>
+          <w:szCs w:val="24"/>
+        </w:rPr>
+      </w:pPr>
+      <w:r>
+        <w:rPr>
+          <w:rFonts w:ascii="NewsGotT" w:hAnsi="NewsGotT"/>
+          <w:sz w:val="24"/>
+          <w:szCs w:val="24"/>
+        </w:rPr>
+        <w:t xml:space="preserve">Na STM32F767ZI encontram-se disponíveis 8 módulos UART do quais 4 (USART1, USART2, USART3 e USART6) podem ser configurados em modo síncrono. A </w:t>
+      </w:r>
+      <w:r>
+        <w:rPr>
+          <w:rFonts w:ascii="NewsGotT" w:hAnsi="NewsGotT"/>
+          <w:sz w:val="24"/>
+          <w:szCs w:val="24"/>
+          <w:highlight w:val="yellow"/>
+        </w:rPr>
+        <w:t>figura</w:t>
+      </w:r>
+      <w:r>
+        <w:rPr>
+          <w:rFonts w:ascii="NewsGotT" w:hAnsi="NewsGotT"/>
+          <w:sz w:val="24"/>
+          <w:szCs w:val="24"/>
+        </w:rPr>
+        <w:t xml:space="preserve"> mostra as funcionalidades que cada UART, presente na placa, possui.</w:t>
+      </w:r>
+    </w:p>
+    <w:p>
+      <w:pPr>
+        <w:spacing w:line="360" w:lineRule="auto"/>
+        <w:ind w:left="360"/>
+        <w:jc w:val="center"/>
+        <w:rPr>
+          <w:rFonts w:ascii="NewsGotT" w:hAnsi="NewsGotT"/>
+          <w:sz w:val="24"/>
+          <w:szCs w:val="24"/>
+        </w:rPr>
+      </w:pPr>
+      <w:r>
+        <w:rPr>
+          <w:noProof/>
+        </w:rPr>
+        <w:drawing>
+          <wp:inline distT="0" distB="0" distL="0" distR="0" wp14:anchorId="0F016E43" wp14:editId="44EFC56D">
+            <wp:extent cx="5400040" cy="3650615"/>
+            <wp:effectExtent l="0" t="0" r="0" b="6985"/>
+            <wp:docPr id="17" name="Imagem 17" descr="Uma imagem com mesa&#10;&#10;Descrição gerada automaticamente"/>
+            <wp:cNvGraphicFramePr>
+              <a:graphicFrameLocks xmlns:a="http://schemas.openxmlformats.org/drawingml/2006/main" noChangeAspect="1"/>
+            </wp:cNvGraphicFramePr>
+            <a:graphic xmlns:a="http://schemas.openxmlformats.org/drawingml/2006/main">
+              <a:graphicData uri="http://schemas.openxmlformats.org/drawingml/2006/picture">
+                <pic:pic xmlns:pic="http://schemas.openxmlformats.org/drawingml/2006/picture">
+                  <pic:nvPicPr>
+                    <pic:cNvPr id="3" name="Imagem 3" descr="Uma imagem com mesa&#10;&#10;Descrição gerada automaticamente"/>
+                    <pic:cNvPicPr/>
+                  </pic:nvPicPr>
+                  <pic:blipFill>
+                    <a:blip r:embed="rId21"/>
+                    <a:stretch>
+                      <a:fillRect/>
+                    </a:stretch>
+                  </pic:blipFill>
+                  <pic:spPr>
+                    <a:xfrm>
+                      <a:off x="0" y="0"/>
+                      <a:ext cx="5400040" cy="3650615"/>
+                    </a:xfrm>
+                    <a:prstGeom prst="rect">
+                      <a:avLst/>
+                    </a:prstGeom>
+                  </pic:spPr>
+                </pic:pic>
+              </a:graphicData>
+            </a:graphic>
+          </wp:inline>
+        </w:drawing>
+      </w:r>
+    </w:p>
+    <w:p>
+      <w:pPr>
+        <w:spacing w:line="360" w:lineRule="auto"/>
+        <w:ind w:left="360"/>
+        <w:jc w:val="center"/>
+        <w:rPr>
+          <w:rFonts w:ascii="NewsGotT" w:hAnsi="NewsGotT"/>
+          <w:sz w:val="24"/>
+          <w:szCs w:val="24"/>
+        </w:rPr>
+      </w:pPr>
+      <w:r>
+        <w:rPr>
+          <w:rFonts w:ascii="NewsGotT" w:hAnsi="NewsGotT"/>
+          <w:sz w:val="24"/>
+          <w:szCs w:val="24"/>
+          <w:highlight w:val="green"/>
+        </w:rPr>
+        <w:t>Figura de funcionalidades existentes para cada UART</w:t>
+      </w:r>
+    </w:p>
+    <w:p>
+      <w:pPr>
+        <w:spacing w:line="360" w:lineRule="auto"/>
+        <w:ind w:left="360" w:firstLine="348"/>
+        <w:jc w:val="both"/>
+        <w:rPr>
+          <w:rFonts w:ascii="NewsGotT" w:hAnsi="NewsGotT"/>
+          <w:sz w:val="24"/>
+          <w:szCs w:val="24"/>
+        </w:rPr>
+      </w:pPr>
+      <w:r>
+        <w:rPr>
+          <w:rFonts w:ascii="NewsGotT" w:hAnsi="NewsGotT"/>
+          <w:sz w:val="24"/>
+          <w:szCs w:val="24"/>
+        </w:rPr>
+        <w:t xml:space="preserve">Cada UART pode ser configurada para comunicação assíncrona ou síncrona (no caso das </w:t>
+      </w:r>
+      <w:proofErr w:type="spellStart"/>
+      <w:r>
+        <w:rPr>
+          <w:rFonts w:ascii="NewsGotT" w:hAnsi="NewsGotT"/>
+          <w:sz w:val="24"/>
+          <w:szCs w:val="24"/>
+        </w:rPr>
+        <w:t>UARTs</w:t>
+      </w:r>
+      <w:proofErr w:type="spellEnd"/>
+      <w:r>
+        <w:rPr>
+          <w:rFonts w:ascii="NewsGotT" w:hAnsi="NewsGotT"/>
+          <w:sz w:val="24"/>
+          <w:szCs w:val="24"/>
+        </w:rPr>
+        <w:t xml:space="preserve"> previamente referidas), pode ser ainda configurada em </w:t>
+      </w:r>
+      <w:proofErr w:type="spellStart"/>
+      <w:r>
+        <w:rPr>
+          <w:rFonts w:ascii="NewsGotT" w:hAnsi="NewsGotT"/>
+          <w:i/>
+          <w:iCs/>
+          <w:sz w:val="24"/>
+          <w:szCs w:val="24"/>
+        </w:rPr>
+        <w:t>full</w:t>
+      </w:r>
+      <w:proofErr w:type="spellEnd"/>
+      <w:r>
+        <w:rPr>
+          <w:rFonts w:ascii="NewsGotT" w:hAnsi="NewsGotT"/>
+          <w:i/>
+          <w:iCs/>
+          <w:sz w:val="24"/>
+          <w:szCs w:val="24"/>
+        </w:rPr>
+        <w:t>-duplex</w:t>
+      </w:r>
+      <w:r>
+        <w:rPr>
+          <w:rFonts w:ascii="NewsGotT" w:hAnsi="NewsGotT"/>
+          <w:sz w:val="24"/>
+          <w:szCs w:val="24"/>
+        </w:rPr>
+        <w:t xml:space="preserve"> ou </w:t>
+      </w:r>
+      <w:proofErr w:type="spellStart"/>
+      <w:r>
+        <w:rPr>
+          <w:rFonts w:ascii="NewsGotT" w:hAnsi="NewsGotT"/>
+          <w:i/>
+          <w:iCs/>
+          <w:sz w:val="24"/>
+          <w:szCs w:val="24"/>
+        </w:rPr>
+        <w:t>half</w:t>
+      </w:r>
+      <w:proofErr w:type="spellEnd"/>
+      <w:r>
+        <w:rPr>
+          <w:rFonts w:ascii="NewsGotT" w:hAnsi="NewsGotT"/>
+          <w:i/>
+          <w:iCs/>
+          <w:sz w:val="24"/>
+          <w:szCs w:val="24"/>
+        </w:rPr>
+        <w:t>-duplex</w:t>
+      </w:r>
+      <w:r>
+        <w:rPr>
+          <w:rFonts w:ascii="NewsGotT" w:hAnsi="NewsGotT"/>
+          <w:sz w:val="24"/>
+          <w:szCs w:val="24"/>
+        </w:rPr>
+        <w:t xml:space="preserve">, com baud-rate até 27 </w:t>
+      </w:r>
+      <w:proofErr w:type="spellStart"/>
+      <w:r>
+        <w:rPr>
+          <w:rFonts w:ascii="NewsGotT" w:hAnsi="NewsGotT"/>
+          <w:sz w:val="24"/>
+          <w:szCs w:val="24"/>
+        </w:rPr>
+        <w:t>Mbits</w:t>
+      </w:r>
+      <w:proofErr w:type="spellEnd"/>
+      <w:r>
+        <w:rPr>
+          <w:rFonts w:ascii="NewsGotT" w:hAnsi="NewsGotT"/>
+          <w:sz w:val="24"/>
+          <w:szCs w:val="24"/>
+        </w:rPr>
+        <w:t xml:space="preserve">/s (quando </w:t>
+      </w:r>
+      <w:proofErr w:type="spellStart"/>
+      <w:r>
+        <w:rPr>
+          <w:rFonts w:ascii="NewsGotT" w:hAnsi="NewsGotT"/>
+          <w:i/>
+          <w:iCs/>
+          <w:sz w:val="24"/>
+          <w:szCs w:val="24"/>
+        </w:rPr>
+        <w:t>clock</w:t>
+      </w:r>
+      <w:proofErr w:type="spellEnd"/>
+      <w:r>
+        <w:rPr>
+          <w:rFonts w:ascii="NewsGotT" w:hAnsi="NewsGotT"/>
+          <w:i/>
+          <w:iCs/>
+          <w:sz w:val="24"/>
+          <w:szCs w:val="24"/>
+        </w:rPr>
+        <w:t xml:space="preserve"> </w:t>
+      </w:r>
+      <w:proofErr w:type="spellStart"/>
+      <w:r>
+        <w:rPr>
+          <w:rFonts w:ascii="NewsGotT" w:hAnsi="NewsGotT"/>
+          <w:i/>
+          <w:iCs/>
+          <w:sz w:val="24"/>
+          <w:szCs w:val="24"/>
+        </w:rPr>
+        <w:t>source</w:t>
+      </w:r>
+      <w:proofErr w:type="spellEnd"/>
+      <w:r>
+        <w:rPr>
+          <w:rFonts w:ascii="NewsGotT" w:hAnsi="NewsGotT"/>
+          <w:sz w:val="24"/>
+          <w:szCs w:val="24"/>
+        </w:rPr>
+        <w:t xml:space="preserve"> da UART é o </w:t>
+      </w:r>
+      <w:proofErr w:type="spellStart"/>
+      <w:r>
+        <w:rPr>
+          <w:rFonts w:ascii="NewsGotT" w:hAnsi="NewsGotT"/>
+          <w:i/>
+          <w:iCs/>
+          <w:sz w:val="24"/>
+          <w:szCs w:val="24"/>
+        </w:rPr>
+        <w:t>clock</w:t>
+      </w:r>
+      <w:proofErr w:type="spellEnd"/>
+      <w:r>
+        <w:rPr>
+          <w:rFonts w:ascii="NewsGotT" w:hAnsi="NewsGotT"/>
+          <w:sz w:val="24"/>
+          <w:szCs w:val="24"/>
+        </w:rPr>
+        <w:t xml:space="preserve"> do sistema) ou com deteção automática do baud rate. A estrutura dos pacotes de dados é modificável, podendo escolher ter 7,8 ou 9 bits de dados, 1 ou 2 stop bits e uma definição da ordem da transmissão de dados com MSB-</w:t>
+      </w:r>
+      <w:proofErr w:type="spellStart"/>
+      <w:r>
+        <w:rPr>
+          <w:rFonts w:ascii="NewsGotT" w:hAnsi="NewsGotT"/>
+          <w:i/>
+          <w:iCs/>
+          <w:sz w:val="24"/>
+          <w:szCs w:val="24"/>
+        </w:rPr>
+        <w:t>first</w:t>
+      </w:r>
+      <w:proofErr w:type="spellEnd"/>
+      <w:r>
+        <w:rPr>
+          <w:rFonts w:ascii="NewsGotT" w:hAnsi="NewsGotT"/>
+          <w:sz w:val="24"/>
+          <w:szCs w:val="24"/>
+        </w:rPr>
+        <w:t xml:space="preserve"> (bit mais significativo primeiro) ou LSB-</w:t>
+      </w:r>
+      <w:proofErr w:type="spellStart"/>
+      <w:r>
+        <w:rPr>
+          <w:rFonts w:ascii="NewsGotT" w:hAnsi="NewsGotT"/>
+          <w:i/>
+          <w:iCs/>
+          <w:sz w:val="24"/>
+          <w:szCs w:val="24"/>
+        </w:rPr>
+        <w:t>first</w:t>
+      </w:r>
+      <w:proofErr w:type="spellEnd"/>
+      <w:r>
+        <w:rPr>
+          <w:rFonts w:ascii="NewsGotT" w:hAnsi="NewsGotT"/>
+          <w:sz w:val="24"/>
+          <w:szCs w:val="24"/>
+        </w:rPr>
+        <w:t xml:space="preserve"> (bit menos significativo primeiro). Para além disso, existem mais 14 </w:t>
+      </w:r>
+      <w:proofErr w:type="spellStart"/>
+      <w:r>
+        <w:rPr>
+          <w:rFonts w:ascii="NewsGotT" w:hAnsi="NewsGotT"/>
+          <w:i/>
+          <w:iCs/>
+          <w:sz w:val="24"/>
+          <w:szCs w:val="24"/>
+        </w:rPr>
+        <w:t>interrupt</w:t>
+      </w:r>
+      <w:proofErr w:type="spellEnd"/>
+      <w:r>
+        <w:rPr>
+          <w:rFonts w:ascii="NewsGotT" w:hAnsi="NewsGotT"/>
+          <w:i/>
+          <w:iCs/>
+          <w:sz w:val="24"/>
+          <w:szCs w:val="24"/>
+        </w:rPr>
+        <w:t xml:space="preserve"> </w:t>
+      </w:r>
+      <w:proofErr w:type="spellStart"/>
+      <w:r>
+        <w:rPr>
+          <w:rFonts w:ascii="NewsGotT" w:hAnsi="NewsGotT"/>
+          <w:i/>
+          <w:iCs/>
+          <w:sz w:val="24"/>
+          <w:szCs w:val="24"/>
+        </w:rPr>
+        <w:t>flags</w:t>
+      </w:r>
+      <w:proofErr w:type="spellEnd"/>
+      <w:r>
+        <w:rPr>
+          <w:rFonts w:ascii="NewsGotT" w:hAnsi="NewsGotT"/>
+          <w:i/>
+          <w:iCs/>
+          <w:sz w:val="24"/>
+          <w:szCs w:val="24"/>
+        </w:rPr>
+        <w:t xml:space="preserve"> </w:t>
+      </w:r>
+      <w:r>
+        <w:rPr>
+          <w:rFonts w:ascii="NewsGotT" w:hAnsi="NewsGotT"/>
+          <w:sz w:val="24"/>
+          <w:szCs w:val="24"/>
+        </w:rPr>
+        <w:t xml:space="preserve">para controlo de fluxo de dados e </w:t>
+      </w:r>
+      <w:r>
+        <w:rPr>
+          <w:rFonts w:ascii="NewsGotT" w:hAnsi="NewsGotT"/>
+          <w:sz w:val="24"/>
+          <w:szCs w:val="24"/>
+        </w:rPr>
+        <w:lastRenderedPageBreak/>
+        <w:t xml:space="preserve">erros. Possui, ainda, a possibilidade de funcionar com o DMA para comunicação continua e para </w:t>
+      </w:r>
+      <w:r>
+        <w:rPr>
+          <w:rFonts w:ascii="NewsGotT" w:hAnsi="NewsGotT"/>
+          <w:i/>
+          <w:iCs/>
+          <w:sz w:val="24"/>
+          <w:szCs w:val="24"/>
+        </w:rPr>
+        <w:t xml:space="preserve">buffers </w:t>
+      </w:r>
+      <w:r>
+        <w:rPr>
+          <w:rFonts w:ascii="NewsGotT" w:hAnsi="NewsGotT"/>
+          <w:sz w:val="24"/>
+          <w:szCs w:val="24"/>
+        </w:rPr>
+        <w:t xml:space="preserve">de dados recebidos e transmitidos, com o intuito de serem guardados ou adquiridos da SRAM. As </w:t>
+      </w:r>
+      <w:proofErr w:type="spellStart"/>
+      <w:r>
+        <w:rPr>
+          <w:rFonts w:ascii="NewsGotT" w:hAnsi="NewsGotT"/>
+          <w:sz w:val="24"/>
+          <w:szCs w:val="24"/>
+        </w:rPr>
+        <w:t>UARTs</w:t>
+      </w:r>
+      <w:proofErr w:type="spellEnd"/>
+      <w:r>
+        <w:rPr>
+          <w:rFonts w:ascii="NewsGotT" w:hAnsi="NewsGotT"/>
+          <w:sz w:val="24"/>
+          <w:szCs w:val="24"/>
+        </w:rPr>
+        <w:t xml:space="preserve"> podem também configuradas para a utilização do padrão de comunicação série RS-232 ou o padrão RS-485. Os principais elementos das </w:t>
+      </w:r>
+      <w:proofErr w:type="spellStart"/>
+      <w:r>
+        <w:rPr>
+          <w:rFonts w:ascii="NewsGotT" w:hAnsi="NewsGotT"/>
+          <w:sz w:val="24"/>
+          <w:szCs w:val="24"/>
+        </w:rPr>
+        <w:t>UARTs</w:t>
+      </w:r>
+      <w:proofErr w:type="spellEnd"/>
+      <w:r>
+        <w:rPr>
+          <w:rFonts w:ascii="NewsGotT" w:hAnsi="NewsGotT"/>
+          <w:sz w:val="24"/>
+          <w:szCs w:val="24"/>
+        </w:rPr>
+        <w:t xml:space="preserve"> localizadas na STM32F767ZI, </w:t>
+      </w:r>
+      <w:r>
+        <w:rPr>
+          <w:rFonts w:ascii="NewsGotT" w:hAnsi="NewsGotT"/>
+          <w:strike/>
+          <w:sz w:val="24"/>
+          <w:szCs w:val="24"/>
+        </w:rPr>
+        <w:t xml:space="preserve">e </w:t>
+      </w:r>
+      <w:r>
+        <w:rPr>
+          <w:rFonts w:ascii="NewsGotT" w:hAnsi="NewsGotT"/>
+          <w:sz w:val="24"/>
+          <w:szCs w:val="24"/>
+        </w:rPr>
+        <w:t xml:space="preserve">bem como as suas interações encontram-se descritas na </w:t>
+      </w:r>
+      <w:r>
+        <w:rPr>
+          <w:rFonts w:ascii="NewsGotT" w:hAnsi="NewsGotT"/>
+          <w:sz w:val="24"/>
+          <w:szCs w:val="24"/>
+          <w:highlight w:val="yellow"/>
+        </w:rPr>
+        <w:t>figura</w:t>
+      </w:r>
+      <w:r>
+        <w:rPr>
+          <w:rFonts w:ascii="NewsGotT" w:hAnsi="NewsGotT"/>
+          <w:sz w:val="24"/>
+          <w:szCs w:val="24"/>
+        </w:rPr>
+        <w:t>.</w:t>
+      </w:r>
+    </w:p>
+    <w:p>
+      <w:pPr>
+        <w:spacing w:line="360" w:lineRule="auto"/>
+        <w:ind w:left="360"/>
+        <w:jc w:val="both"/>
+        <w:rPr>
+          <w:rFonts w:ascii="NewsGotT" w:hAnsi="NewsGotT"/>
+          <w:sz w:val="24"/>
+          <w:szCs w:val="24"/>
+        </w:rPr>
+      </w:pPr>
+      <w:r>
+        <w:rPr>
+          <w:noProof/>
+        </w:rPr>
+        <w:drawing>
+          <wp:inline distT="0" distB="0" distL="0" distR="0" wp14:anchorId="3D75B7B5" wp14:editId="68157976">
+            <wp:extent cx="5400040" cy="5934075"/>
+            <wp:effectExtent l="0" t="0" r="0" b="9525"/>
+            <wp:docPr id="19" name="Imagem 19"/>
+            <wp:cNvGraphicFramePr>
+              <a:graphicFrameLocks xmlns:a="http://schemas.openxmlformats.org/drawingml/2006/main" noChangeAspect="1"/>
+            </wp:cNvGraphicFramePr>
+            <a:graphic xmlns:a="http://schemas.openxmlformats.org/drawingml/2006/main">
+              <a:graphicData uri="http://schemas.openxmlformats.org/drawingml/2006/picture">
+                <pic:pic xmlns:pic="http://schemas.openxmlformats.org/drawingml/2006/picture">
+                  <pic:nvPicPr>
+                    <pic:cNvPr id="1" name=""/>
+                    <pic:cNvPicPr/>
+                  </pic:nvPicPr>
+                  <pic:blipFill>
+                    <a:blip r:embed="rId22"/>
+                    <a:stretch>
+                      <a:fillRect/>
+                    </a:stretch>
+                  </pic:blipFill>
+                  <pic:spPr>
+                    <a:xfrm>
+                      <a:off x="0" y="0"/>
+                      <a:ext cx="5400040" cy="5934075"/>
+                    </a:xfrm>
+                    <a:prstGeom prst="rect">
+                      <a:avLst/>
+                    </a:prstGeom>
+                  </pic:spPr>
+                </pic:pic>
+              </a:graphicData>
+            </a:graphic>
+          </wp:inline>
+        </w:drawing>
+      </w:r>
+    </w:p>
+    <w:p>
+      <w:pPr>
+        <w:spacing w:line="360" w:lineRule="auto"/>
+        <w:ind w:left="360"/>
+        <w:jc w:val="center"/>
+        <w:rPr>
+          <w:rFonts w:ascii="NewsGotT" w:hAnsi="NewsGotT"/>
+          <w:sz w:val="24"/>
+          <w:szCs w:val="24"/>
+        </w:rPr>
+      </w:pPr>
+      <w:r>
+        <w:rPr>
+          <w:rFonts w:ascii="NewsGotT" w:hAnsi="NewsGotT"/>
+          <w:sz w:val="24"/>
+          <w:szCs w:val="24"/>
+          <w:highlight w:val="green"/>
+        </w:rPr>
+        <w:t xml:space="preserve">Diagrama de blocos da </w:t>
+      </w:r>
+      <w:proofErr w:type="spellStart"/>
+      <w:r>
+        <w:rPr>
+          <w:rFonts w:ascii="NewsGotT" w:hAnsi="NewsGotT"/>
+          <w:sz w:val="24"/>
+          <w:szCs w:val="24"/>
+          <w:highlight w:val="green"/>
+        </w:rPr>
+        <w:t>USARTs</w:t>
+      </w:r>
+      <w:proofErr w:type="spellEnd"/>
+    </w:p>
+    <w:p>
+      <w:pPr>
         <w:spacing w:line="360" w:lineRule="auto"/>
         <w:jc w:val="both"/>
         <w:rPr>
@@ -8239,17 +9305,6 @@
     <w:p>
       <w:pPr>
         <w:spacing w:line="360" w:lineRule="auto"/>
-        <w:jc w:val="both"/>
-        <w:rPr>
-          <w:rFonts w:ascii="NewsGotT" w:hAnsi="NewsGotT"/>
-          <w:sz w:val="24"/>
-          <w:szCs w:val="24"/>
-        </w:rPr>
-      </w:pPr>
-    </w:p>
-    <w:p>
-      <w:pPr>
-        <w:spacing w:line="360" w:lineRule="auto"/>
         <w:jc w:val="center"/>
         <w:rPr>
           <w:rFonts w:ascii="NewsGotT" w:hAnsi="NewsGotT"/>
@@ -8263,7 +9318,6 @@
           <w:sz w:val="36"/>
           <w:szCs w:val="36"/>
         </w:rPr>
-        <w:lastRenderedPageBreak/>
         <w:t>Tabela Periféricos</w:t>
       </w:r>
     </w:p>
@@ -8962,6 +10016,7 @@
                 <w:sz w:val="24"/>
                 <w:szCs w:val="24"/>
               </w:rPr>
+              <w:lastRenderedPageBreak/>
               <w:t>End</w:t>
             </w:r>
             <w:proofErr w:type="spellEnd"/>
@@ -9758,7 +10813,31 @@
                 <w:sz w:val="24"/>
                 <w:szCs w:val="24"/>
               </w:rPr>
-              <w:t>Configuração ADC2 (com base no stm32cube)</w:t>
+              <w:t xml:space="preserve">Configuração </w:t>
+            </w:r>
+            <w:commentRangeStart w:id="2"/>
+            <w:r>
+              <w:rPr>
+                <w:rFonts w:ascii="NewsGotT" w:hAnsi="NewsGotT"/>
+                <w:sz w:val="24"/>
+                <w:szCs w:val="24"/>
+              </w:rPr>
+              <w:t>ADC2</w:t>
+            </w:r>
+            <w:commentRangeEnd w:id="2"/>
+            <w:r>
+              <w:rPr>
+                <w:rStyle w:val="Refdecomentrio"/>
+              </w:rPr>
+              <w:commentReference w:id="2"/>
+            </w:r>
+            <w:r>
+              <w:rPr>
+                <w:rFonts w:ascii="NewsGotT" w:hAnsi="NewsGotT"/>
+                <w:sz w:val="24"/>
+                <w:szCs w:val="24"/>
+              </w:rPr>
+              <w:t xml:space="preserve"> (com base no stm32cube)</w:t>
             </w:r>
           </w:p>
         </w:tc>
@@ -13358,7 +14437,6 @@
           <w:sz w:val="24"/>
           <w:szCs w:val="24"/>
         </w:rPr>
-        <w:lastRenderedPageBreak/>
         <w:t xml:space="preserve">Em relação aos </w:t>
       </w:r>
       <w:r>
@@ -13784,6 +14862,7 @@
                 <w:sz w:val="24"/>
                 <w:szCs w:val="24"/>
               </w:rPr>
+              <w:lastRenderedPageBreak/>
               <w:t>Internal</w:t>
             </w:r>
             <w:proofErr w:type="spellEnd"/>
@@ -14812,7 +15891,6 @@
                 <w:sz w:val="24"/>
                 <w:szCs w:val="24"/>
               </w:rPr>
-              <w:lastRenderedPageBreak/>
               <w:t>Auto-reload</w:t>
             </w:r>
             <w:proofErr w:type="spellEnd"/>
@@ -16204,21 +17282,7 @@
           <w:rFonts w:ascii="NewsGotT" w:hAnsi="NewsGotT" w:cs="Times New Roman"/>
           <w:sz w:val="24"/>
         </w:rPr>
-        <w:t>do mesmo</w:t>
-      </w:r>
-      <w:r>
-        <w:rPr>
-          <w:rFonts w:ascii="NewsGotT" w:hAnsi="NewsGotT" w:cs="Times New Roman"/>
-          <w:sz w:val="24"/>
-        </w:rPr>
-        <w:t>.</w:t>
-      </w:r>
-      <w:r>
-        <w:rPr>
-          <w:rFonts w:ascii="NewsGotT" w:hAnsi="NewsGotT" w:cs="Times New Roman"/>
-          <w:sz w:val="24"/>
-        </w:rPr>
-        <w:t xml:space="preserve"> Com isto, recorre-se a um </w:t>
+        <w:t xml:space="preserve">do mesmo. Com isto, recorre-se a um </w:t>
       </w:r>
       <w:r>
         <w:rPr>
@@ -16878,7 +17942,6 @@
           <w:sz w:val="24"/>
           <w:szCs w:val="24"/>
         </w:rPr>
-        <w:lastRenderedPageBreak/>
         <w:tab/>
         <w:t xml:space="preserve">O robô contém um botão de pressão que permite, ao utilizador, iniciar a marcha. Assim, para evitar possíveis leituras erradas efetuou-se o </w:t>
       </w:r>
@@ -17388,6 +18451,7 @@
                 <w:sz w:val="24"/>
                 <w:szCs w:val="24"/>
               </w:rPr>
+              <w:lastRenderedPageBreak/>
               <w:t>NVIC</w:t>
             </w:r>
           </w:p>
@@ -17484,6 +18548,14 @@
           <w:szCs w:val="24"/>
         </w:rPr>
       </w:pPr>
+      <w:commentRangeStart w:id="3"/>
+      <w:commentRangeEnd w:id="3"/>
+      <w:r>
+        <w:rPr>
+          <w:rStyle w:val="Refdecomentrio"/>
+        </w:rPr>
+        <w:commentReference w:id="3"/>
+      </w:r>
     </w:p>
     <w:p>
       <w:pPr>
@@ -17596,6 +18668,64 @@
 </w:document>
 </file>
 
+<file path=word/comments.xml><?xml version="1.0" encoding="utf-8"?>
+<w:comments xmlns:wpc="http://schemas.microsoft.com/office/word/2010/wordprocessingCanvas" xmlns:cx="http://schemas.microsoft.com/office/drawing/2014/chartex" xmlns:cx1="http://schemas.microsoft.com/office/drawing/2015/9/8/chartex" xmlns:cx2="http://schemas.microsoft.com/office/drawing/2015/10/21/chartex" xmlns:cx3="http://schemas.microsoft.com/office/drawing/2016/5/9/chartex" xmlns:cx4="http://schemas.microsoft.com/office/drawing/2016/5/10/chartex" xmlns:cx5="http://schemas.microsoft.com/office/drawing/2016/5/11/chartex" xmlns:cx6="http://schemas.microsoft.com/office/drawing/2016/5/12/chartex" xmlns:cx7="http://schemas.microsoft.com/office/drawing/2016/5/13/chartex" xmlns:cx8="http://schemas.microsoft.com/office/drawing/2016/5/14/chartex" xmlns:mc="http://schemas.openxmlformats.org/markup-compatibility/2006" xmlns:aink="http://schemas.microsoft.com/office/drawing/2016/ink" xmlns:am3d="http://schemas.microsoft.com/office/drawing/2017/model3d" xmlns:o="urn:schemas-microsoft-com:office:office" xmlns:r="http://schemas.openxmlformats.org/officeDocument/2006/relationships" xmlns:m="http://schemas.openxmlformats.org/officeDocument/2006/math" xmlns:v="urn:schemas-microsoft-com:vml" xmlns:wp14="http://schemas.microsoft.com/office/word/2010/wordprocessingDrawing" xmlns:wp="http://schemas.openxmlformats.org/drawingml/2006/wordprocessingDrawing" xmlns:w10="urn:schemas-microsoft-com:office:word" xmlns:w="http://schemas.openxmlformats.org/wordprocessingml/2006/main" xmlns:w14="http://schemas.microsoft.com/office/word/2010/wordml" xmlns:w15="http://schemas.microsoft.com/office/word/2012/wordml" xmlns:w16cex="http://schemas.microsoft.com/office/word/2018/wordml/cex" xmlns:w16cid="http://schemas.microsoft.com/office/word/2016/wordml/cid" xmlns:w16="http://schemas.microsoft.com/office/word/2018/wordml" xmlns:w16sdtdh="http://schemas.microsoft.com/office/word/2020/wordml/sdtdatahash" xmlns:w16se="http://schemas.microsoft.com/office/word/2015/wordml/symex" xmlns:wpg="http://schemas.microsoft.com/office/word/2010/wordprocessingGroup" xmlns:wpi="http://schemas.microsoft.com/office/word/2010/wordprocessingInk" xmlns:wne="http://schemas.microsoft.com/office/word/2006/wordml" xmlns:wps="http://schemas.microsoft.com/office/word/2010/wordprocessingShape" mc:Ignorable="w14 w15 w16se w16cid w16 w16cex w16sdtdh wp14">
+  <w:comment w:id="2" w:author="Francisco Salgado" w:date="2021-06-18T12:58:00Z" w:initials="FS">
+    <w:p>
+      <w:pPr>
+        <w:pStyle w:val="Textodecomentrio"/>
+      </w:pPr>
+      <w:r>
+        <w:rPr>
+          <w:rStyle w:val="Refdecomentrio"/>
+        </w:rPr>
+        <w:annotationRef/>
+      </w:r>
+      <w:r>
+        <w:t>Isto não me parece certo. 2 ADCs 2? Não devia ser ADC3?</w:t>
+      </w:r>
+    </w:p>
+  </w:comment>
+  <w:comment w:id="3" w:author="Francisco Salgado" w:date="2021-06-18T12:57:00Z" w:initials="FS">
+    <w:p>
+      <w:pPr>
+        <w:pStyle w:val="Textodecomentrio"/>
+      </w:pPr>
+      <w:r>
+        <w:rPr>
+          <w:rStyle w:val="Refdecomentrio"/>
+        </w:rPr>
+        <w:annotationRef/>
+      </w:r>
+      <w:r>
+        <w:t>Acresentar Tabelas da UART e SPI</w:t>
+      </w:r>
+    </w:p>
+  </w:comment>
+</w:comments>
+</file>
+
+<file path=word/commentsExtended.xml><?xml version="1.0" encoding="utf-8"?>
+<w15:commentsEx xmlns:wpc="http://schemas.microsoft.com/office/word/2010/wordprocessingCanvas" xmlns:cx="http://schemas.microsoft.com/office/drawing/2014/chartex" xmlns:cx1="http://schemas.microsoft.com/office/drawing/2015/9/8/chartex" xmlns:cx2="http://schemas.microsoft.com/office/drawing/2015/10/21/chartex" xmlns:cx3="http://schemas.microsoft.com/office/drawing/2016/5/9/chartex" xmlns:cx4="http://schemas.microsoft.com/office/drawing/2016/5/10/chartex" xmlns:cx5="http://schemas.microsoft.com/office/drawing/2016/5/11/chartex" xmlns:cx6="http://schemas.microsoft.com/office/drawing/2016/5/12/chartex" xmlns:cx7="http://schemas.microsoft.com/office/drawing/2016/5/13/chartex" xmlns:cx8="http://schemas.microsoft.com/office/drawing/2016/5/14/chartex" xmlns:mc="http://schemas.openxmlformats.org/markup-compatibility/2006" xmlns:aink="http://schemas.microsoft.com/office/drawing/2016/ink" xmlns:am3d="http://schemas.microsoft.com/office/drawing/2017/model3d" xmlns:o="urn:schemas-microsoft-com:office:office" xmlns:r="http://schemas.openxmlformats.org/officeDocument/2006/relationships" xmlns:m="http://schemas.openxmlformats.org/officeDocument/2006/math" xmlns:v="urn:schemas-microsoft-com:vml" xmlns:wp14="http://schemas.microsoft.com/office/word/2010/wordprocessingDrawing" xmlns:wp="http://schemas.openxmlformats.org/drawingml/2006/wordprocessingDrawing" xmlns:w10="urn:schemas-microsoft-com:office:word" xmlns:w="http://schemas.openxmlformats.org/wordprocessingml/2006/main" xmlns:w14="http://schemas.microsoft.com/office/word/2010/wordml" xmlns:w15="http://schemas.microsoft.com/office/word/2012/wordml" xmlns:w16cex="http://schemas.microsoft.com/office/word/2018/wordml/cex" xmlns:w16cid="http://schemas.microsoft.com/office/word/2016/wordml/cid" xmlns:w16="http://schemas.microsoft.com/office/word/2018/wordml" xmlns:w16sdtdh="http://schemas.microsoft.com/office/word/2020/wordml/sdtdatahash" xmlns:w16se="http://schemas.microsoft.com/office/word/2015/wordml/symex" xmlns:wpg="http://schemas.microsoft.com/office/word/2010/wordprocessingGroup" xmlns:wpi="http://schemas.microsoft.com/office/word/2010/wordprocessingInk" xmlns:wne="http://schemas.microsoft.com/office/word/2006/wordml" xmlns:wps="http://schemas.microsoft.com/office/word/2010/wordprocessingShape" mc:Ignorable="w14 w15 w16se w16cid w16 w16cex w16sdtdh wp14">
+  <w15:commentEx w15:paraId="65A0DFAB" w15:done="0"/>
+  <w15:commentEx w15:paraId="41F72674" w15:done="0"/>
+</w15:commentsEx>
+</file>
+
+<file path=word/commentsExtensible.xml><?xml version="1.0" encoding="utf-8"?>
+<w16cex:commentsExtensible xmlns:wpc="http://schemas.microsoft.com/office/word/2010/wordprocessingCanvas" xmlns:cx="http://schemas.microsoft.com/office/drawing/2014/chartex" xmlns:cx1="http://schemas.microsoft.com/office/drawing/2015/9/8/chartex" xmlns:cx2="http://schemas.microsoft.com/office/drawing/2015/10/21/chartex" xmlns:cx3="http://schemas.microsoft.com/office/drawing/2016/5/9/chartex" xmlns:cx4="http://schemas.microsoft.com/office/drawing/2016/5/10/chartex" xmlns:cx5="http://schemas.microsoft.com/office/drawing/2016/5/11/chartex" xmlns:cx6="http://schemas.microsoft.com/office/drawing/2016/5/12/chartex" xmlns:cx7="http://schemas.microsoft.com/office/drawing/2016/5/13/chartex" xmlns:cx8="http://schemas.microsoft.com/office/drawing/2016/5/14/chartex" xmlns:mc="http://schemas.openxmlformats.org/markup-compatibility/2006" xmlns:aink="http://schemas.microsoft.com/office/drawing/2016/ink" xmlns:am3d="http://schemas.microsoft.com/office/drawing/2017/model3d" xmlns:o="urn:schemas-microsoft-com:office:office" xmlns:r="http://schemas.openxmlformats.org/officeDocument/2006/relationships" xmlns:m="http://schemas.openxmlformats.org/officeDocument/2006/math" xmlns:v="urn:schemas-microsoft-com:vml" xmlns:wp14="http://schemas.microsoft.com/office/word/2010/wordprocessingDrawing" xmlns:wp="http://schemas.openxmlformats.org/drawingml/2006/wordprocessingDrawing" xmlns:w10="urn:schemas-microsoft-com:office:word" xmlns:w="http://schemas.openxmlformats.org/wordprocessingml/2006/main" xmlns:w14="http://schemas.microsoft.com/office/word/2010/wordml" xmlns:w15="http://schemas.microsoft.com/office/word/2012/wordml" xmlns:w16cex="http://schemas.microsoft.com/office/word/2018/wordml/cex" xmlns:w16cid="http://schemas.microsoft.com/office/word/2016/wordml/cid" xmlns:w16="http://schemas.microsoft.com/office/word/2018/wordml" xmlns:w16sdtdh="http://schemas.microsoft.com/office/word/2020/wordml/sdtdatahash" xmlns:w16se="http://schemas.microsoft.com/office/word/2015/wordml/symex" xmlns:wpg="http://schemas.microsoft.com/office/word/2010/wordprocessingGroup" xmlns:wpi="http://schemas.microsoft.com/office/word/2010/wordprocessingInk" xmlns:wne="http://schemas.microsoft.com/office/word/2006/wordml" xmlns:wps="http://schemas.microsoft.com/office/word/2010/wordprocessingShape" mc:Ignorable="w14 w15 w16se w16cid w16 w16cex w16sdtdh wp14">
+  <w16cex:commentExtensible w16cex:durableId="247716F1" w16cex:dateUtc="2021-06-18T11:58:00Z"/>
+  <w16cex:commentExtensible w16cex:durableId="247716B4" w16cex:dateUtc="2021-06-18T11:57:00Z"/>
+</w16cex:commentsExtensible>
+</file>
+
+<file path=word/commentsIds.xml><?xml version="1.0" encoding="utf-8"?>
+<w16cid:commentsIds xmlns:wpc="http://schemas.microsoft.com/office/word/2010/wordprocessingCanvas" xmlns:cx="http://schemas.microsoft.com/office/drawing/2014/chartex" xmlns:cx1="http://schemas.microsoft.com/office/drawing/2015/9/8/chartex" xmlns:cx2="http://schemas.microsoft.com/office/drawing/2015/10/21/chartex" xmlns:cx3="http://schemas.microsoft.com/office/drawing/2016/5/9/chartex" xmlns:cx4="http://schemas.microsoft.com/office/drawing/2016/5/10/chartex" xmlns:cx5="http://schemas.microsoft.com/office/drawing/2016/5/11/chartex" xmlns:cx6="http://schemas.microsoft.com/office/drawing/2016/5/12/chartex" xmlns:cx7="http://schemas.microsoft.com/office/drawing/2016/5/13/chartex" xmlns:cx8="http://schemas.microsoft.com/office/drawing/2016/5/14/chartex" xmlns:mc="http://schemas.openxmlformats.org/markup-compatibility/2006" xmlns:aink="http://schemas.microsoft.com/office/drawing/2016/ink" xmlns:am3d="http://schemas.microsoft.com/office/drawing/2017/model3d" xmlns:o="urn:schemas-microsoft-com:office:office" xmlns:r="http://schemas.openxmlformats.org/officeDocument/2006/relationships" xmlns:m="http://schemas.openxmlformats.org/officeDocument/2006/math" xmlns:v="urn:schemas-microsoft-com:vml" xmlns:wp14="http://schemas.microsoft.com/office/word/2010/wordprocessingDrawing" xmlns:wp="http://schemas.openxmlformats.org/drawingml/2006/wordprocessingDrawing" xmlns:w10="urn:schemas-microsoft-com:office:word" xmlns:w="http://schemas.openxmlformats.org/wordprocessingml/2006/main" xmlns:w14="http://schemas.microsoft.com/office/word/2010/wordml" xmlns:w15="http://schemas.microsoft.com/office/word/2012/wordml" xmlns:w16cex="http://schemas.microsoft.com/office/word/2018/wordml/cex" xmlns:w16cid="http://schemas.microsoft.com/office/word/2016/wordml/cid" xmlns:w16="http://schemas.microsoft.com/office/word/2018/wordml" xmlns:w16sdtdh="http://schemas.microsoft.com/office/word/2020/wordml/sdtdatahash" xmlns:w16se="http://schemas.microsoft.com/office/word/2015/wordml/symex" xmlns:wpg="http://schemas.microsoft.com/office/word/2010/wordprocessingGroup" xmlns:wpi="http://schemas.microsoft.com/office/word/2010/wordprocessingInk" xmlns:wne="http://schemas.microsoft.com/office/word/2006/wordml" xmlns:wps="http://schemas.microsoft.com/office/word/2010/wordprocessingShape" mc:Ignorable="w14 w15 w16se w16cid w16 w16cex w16sdtdh wp14">
+  <w16cid:commentId w16cid:paraId="65A0DFAB" w16cid:durableId="247716F1"/>
+  <w16cid:commentId w16cid:paraId="41F72674" w16cid:durableId="247716B4"/>
+</w16cid:commentsIds>
+</file>
+
 <file path=word/endnotes.xml><?xml version="1.0" encoding="utf-8"?>
 <w:endnotes xmlns:wpc="http://schemas.microsoft.com/office/word/2010/wordprocessingCanvas" xmlns:cx="http://schemas.microsoft.com/office/drawing/2014/chartex" xmlns:cx1="http://schemas.microsoft.com/office/drawing/2015/9/8/chartex" xmlns:cx2="http://schemas.microsoft.com/office/drawing/2015/10/21/chartex" xmlns:cx3="http://schemas.microsoft.com/office/drawing/2016/5/9/chartex" xmlns:cx4="http://schemas.microsoft.com/office/drawing/2016/5/10/chartex" xmlns:cx5="http://schemas.microsoft.com/office/drawing/2016/5/11/chartex" xmlns:cx6="http://schemas.microsoft.com/office/drawing/2016/5/12/chartex" xmlns:cx7="http://schemas.microsoft.com/office/drawing/2016/5/13/chartex" xmlns:cx8="http://schemas.microsoft.com/office/drawing/2016/5/14/chartex" xmlns:mc="http://schemas.openxmlformats.org/markup-compatibility/2006" xmlns:aink="http://schemas.microsoft.com/office/drawing/2016/ink" xmlns:am3d="http://schemas.microsoft.com/office/drawing/2017/model3d" xmlns:o="urn:schemas-microsoft-com:office:office" xmlns:r="http://schemas.openxmlformats.org/officeDocument/2006/relationships" xmlns:m="http://schemas.openxmlformats.org/officeDocument/2006/math" xmlns:v="urn:schemas-microsoft-com:vml" xmlns:wp14="http://schemas.microsoft.com/office/word/2010/wordprocessingDrawing" xmlns:wp="http://schemas.openxmlformats.org/drawingml/2006/wordprocessingDrawing" xmlns:w10="urn:schemas-microsoft-com:office:word" xmlns:w="http://schemas.openxmlformats.org/wordprocessingml/2006/main" xmlns:w14="http://schemas.microsoft.com/office/word/2010/wordml" xmlns:w15="http://schemas.microsoft.com/office/word/2012/wordml" xmlns:w16cex="http://schemas.microsoft.com/office/word/2018/wordml/cex" xmlns:w16cid="http://schemas.microsoft.com/office/word/2016/wordml/cid" xmlns:w16="http://schemas.microsoft.com/office/word/2018/wordml" xmlns:w16sdtdh="http://schemas.microsoft.com/office/word/2020/wordml/sdtdatahash" xmlns:w16se="http://schemas.microsoft.com/office/word/2015/wordml/symex" xmlns:wpg="http://schemas.microsoft.com/office/word/2010/wordprocessingGroup" xmlns:wpi="http://schemas.microsoft.com/office/word/2010/wordprocessingInk" xmlns:wne="http://schemas.microsoft.com/office/word/2006/wordml" xmlns:wps="http://schemas.microsoft.com/office/word/2010/wordprocessingShape" mc:Ignorable="w14 w15 w16se w16cid w16 w16cex w16sdtdh wp14">
   <w:endnote w:type="separator" w:id="-1">
@@ -17651,7 +18781,7 @@
   <w:abstractNum w:abstractNumId="0" w15:restartNumberingAfterBreak="0">
     <w:nsid w:val="706D55A6"/>
     <w:multiLevelType w:val="hybridMultilevel"/>
-    <w:tmpl w:val="968CF192"/>
+    <w:tmpl w:val="67A6E0F8"/>
     <w:lvl w:ilvl="0" w:tplc="0816000F">
       <w:start w:val="1"/>
       <w:numFmt w:val="decimal"/>
@@ -17741,6 +18871,14 @@
     <w:abstractNumId w:val="0"/>
   </w:num>
 </w:numbering>
+</file>
+
+<file path=word/people.xml><?xml version="1.0" encoding="utf-8"?>
+<w15:people xmlns:wpc="http://schemas.microsoft.com/office/word/2010/wordprocessingCanvas" xmlns:cx="http://schemas.microsoft.com/office/drawing/2014/chartex" xmlns:cx1="http://schemas.microsoft.com/office/drawing/2015/9/8/chartex" xmlns:cx2="http://schemas.microsoft.com/office/drawing/2015/10/21/chartex" xmlns:cx3="http://schemas.microsoft.com/office/drawing/2016/5/9/chartex" xmlns:cx4="http://schemas.microsoft.com/office/drawing/2016/5/10/chartex" xmlns:cx5="http://schemas.microsoft.com/office/drawing/2016/5/11/chartex" xmlns:cx6="http://schemas.microsoft.com/office/drawing/2016/5/12/chartex" xmlns:cx7="http://schemas.microsoft.com/office/drawing/2016/5/13/chartex" xmlns:cx8="http://schemas.microsoft.com/office/drawing/2016/5/14/chartex" xmlns:mc="http://schemas.openxmlformats.org/markup-compatibility/2006" xmlns:aink="http://schemas.microsoft.com/office/drawing/2016/ink" xmlns:am3d="http://schemas.microsoft.com/office/drawing/2017/model3d" xmlns:o="urn:schemas-microsoft-com:office:office" xmlns:r="http://schemas.openxmlformats.org/officeDocument/2006/relationships" xmlns:m="http://schemas.openxmlformats.org/officeDocument/2006/math" xmlns:v="urn:schemas-microsoft-com:vml" xmlns:wp14="http://schemas.microsoft.com/office/word/2010/wordprocessingDrawing" xmlns:wp="http://schemas.openxmlformats.org/drawingml/2006/wordprocessingDrawing" xmlns:w10="urn:schemas-microsoft-com:office:word" xmlns:w="http://schemas.openxmlformats.org/wordprocessingml/2006/main" xmlns:w14="http://schemas.microsoft.com/office/word/2010/wordml" xmlns:w15="http://schemas.microsoft.com/office/word/2012/wordml" xmlns:w16cex="http://schemas.microsoft.com/office/word/2018/wordml/cex" xmlns:w16cid="http://schemas.microsoft.com/office/word/2016/wordml/cid" xmlns:w16="http://schemas.microsoft.com/office/word/2018/wordml" xmlns:w16sdtdh="http://schemas.microsoft.com/office/word/2020/wordml/sdtdatahash" xmlns:w16se="http://schemas.microsoft.com/office/word/2015/wordml/symex" xmlns:wpg="http://schemas.microsoft.com/office/word/2010/wordprocessingGroup" xmlns:wpi="http://schemas.microsoft.com/office/word/2010/wordprocessingInk" xmlns:wne="http://schemas.microsoft.com/office/word/2006/wordml" xmlns:wps="http://schemas.microsoft.com/office/word/2010/wordprocessingShape" mc:Ignorable="w14 w15 w16se w16cid w16 w16cex w16sdtdh wp14">
+  <w15:person w15:author="Francisco Salgado">
+    <w15:presenceInfo w15:providerId="Windows Live" w15:userId="f2c7cdc29ba81002"/>
+  </w15:person>
+</w15:people>
 </file>
 
 <file path=word/styles.xml><?xml version="1.0" encoding="utf-8"?>
@@ -18886,6 +20024,72 @@
     <w:uiPriority w:val="99"/>
     <w:rsid w:val="00AC7589"/>
   </w:style>
+  <w:style w:type="character" w:styleId="Refdecomentrio">
+    <w:name w:val="annotation reference"/>
+    <w:basedOn w:val="Tipodeletrapredefinidodopargrafo"/>
+    <w:uiPriority w:val="99"/>
+    <w:semiHidden/>
+    <w:unhideWhenUsed/>
+    <w:rsid w:val="005B08A9"/>
+    <w:rPr>
+      <w:sz w:val="16"/>
+      <w:szCs w:val="16"/>
+    </w:rPr>
+  </w:style>
+  <w:style w:type="paragraph" w:styleId="Textodecomentrio">
+    <w:name w:val="annotation text"/>
+    <w:basedOn w:val="Normal"/>
+    <w:link w:val="TextodecomentrioCarter"/>
+    <w:uiPriority w:val="99"/>
+    <w:unhideWhenUsed/>
+    <w:rsid w:val="005B08A9"/>
+    <w:pPr>
+      <w:spacing w:line="240" w:lineRule="auto"/>
+    </w:pPr>
+    <w:rPr>
+      <w:sz w:val="20"/>
+      <w:szCs w:val="20"/>
+    </w:rPr>
+  </w:style>
+  <w:style w:type="character" w:customStyle="1" w:styleId="TextodecomentrioCarter">
+    <w:name w:val="Texto de comentário Caráter"/>
+    <w:basedOn w:val="Tipodeletrapredefinidodopargrafo"/>
+    <w:link w:val="Textodecomentrio"/>
+    <w:uiPriority w:val="99"/>
+    <w:rsid w:val="005B08A9"/>
+    <w:rPr>
+      <w:sz w:val="20"/>
+      <w:szCs w:val="20"/>
+    </w:rPr>
+  </w:style>
+  <w:style w:type="paragraph" w:styleId="Assuntodecomentrio">
+    <w:name w:val="annotation subject"/>
+    <w:basedOn w:val="Textodecomentrio"/>
+    <w:next w:val="Textodecomentrio"/>
+    <w:link w:val="AssuntodecomentrioCarter"/>
+    <w:uiPriority w:val="99"/>
+    <w:semiHidden/>
+    <w:unhideWhenUsed/>
+    <w:rsid w:val="005B08A9"/>
+    <w:rPr>
+      <w:b/>
+      <w:bCs/>
+    </w:rPr>
+  </w:style>
+  <w:style w:type="character" w:customStyle="1" w:styleId="AssuntodecomentrioCarter">
+    <w:name w:val="Assunto de comentário Caráter"/>
+    <w:basedOn w:val="TextodecomentrioCarter"/>
+    <w:link w:val="Assuntodecomentrio"/>
+    <w:uiPriority w:val="99"/>
+    <w:semiHidden/>
+    <w:rsid w:val="005B08A9"/>
+    <w:rPr>
+      <w:b/>
+      <w:bCs/>
+      <w:sz w:val="20"/>
+      <w:szCs w:val="20"/>
+    </w:rPr>
+  </w:style>
 </w:styles>
 </file>
 
@@ -19182,4 +20386,16 @@
     </a:ext>
   </a:extLst>
 </a:theme>
+</file>
+
+<file path=customXml/item1.xml><?xml version="1.0" encoding="utf-8"?>
+<b:Sources xmlns:b="http://schemas.openxmlformats.org/officeDocument/2006/bibliography" xmlns="http://schemas.openxmlformats.org/officeDocument/2006/bibliography" SelectedStyle="\APASixthEditionOfficeOnline.xsl" StyleName="APA" Version="6"/>
+</file>
+
+<file path=customXml/itemProps1.xml><?xml version="1.0" encoding="utf-8"?>
+<ds:datastoreItem xmlns:ds="http://schemas.openxmlformats.org/officeDocument/2006/customXml" ds:itemID="{B0E9F3C6-CFC6-4924-BABE-CBB166B2A566}">
+  <ds:schemaRefs>
+    <ds:schemaRef ds:uri="http://schemas.openxmlformats.org/officeDocument/2006/bibliography"/>
+  </ds:schemaRefs>
+</ds:datastoreItem>
 </file>
</xml_diff>

<commit_message>
Corrected and Merged SPI to Perifericos
Still needs configuration table
</commit_message>
<xml_diff>
--- a/01Relatorios/VariosCapitulosRelatorio/Perifericos Utilizados.docx
+++ b/01Relatorios/VariosCapitulosRelatorio/Perifericos Utilizados.docx
@@ -9150,6 +9150,1175 @@
     </w:p>
     <w:p>
       <w:pPr>
+        <w:pStyle w:val="PargrafodaLista"/>
+        <w:numPr>
+          <w:ilvl w:val="0"/>
+          <w:numId w:val="1"/>
+        </w:numPr>
+        <w:spacing w:line="360" w:lineRule="auto"/>
+        <w:jc w:val="both"/>
+        <w:rPr>
+          <w:rFonts w:ascii="NewsGotT" w:hAnsi="NewsGotT"/>
+          <w:sz w:val="36"/>
+          <w:szCs w:val="36"/>
+        </w:rPr>
+      </w:pPr>
+      <w:r>
+        <w:rPr>
+          <w:rFonts w:ascii="NewsGotT" w:hAnsi="NewsGotT"/>
+          <w:sz w:val="36"/>
+          <w:szCs w:val="36"/>
+        </w:rPr>
+        <w:lastRenderedPageBreak/>
+        <w:t>SPI</w:t>
+      </w:r>
+    </w:p>
+    <w:p>
+      <w:pPr>
+        <w:spacing w:line="360" w:lineRule="auto"/>
+        <w:jc w:val="both"/>
+        <w:rPr>
+          <w:rFonts w:ascii="NewsGotT" w:hAnsi="NewsGotT"/>
+          <w:sz w:val="24"/>
+          <w:szCs w:val="24"/>
+        </w:rPr>
+      </w:pPr>
+      <w:r>
+        <w:rPr>
+          <w:rFonts w:ascii="NewsGotT" w:hAnsi="NewsGotT"/>
+          <w:sz w:val="24"/>
+          <w:szCs w:val="24"/>
+        </w:rPr>
+        <w:t xml:space="preserve">A </w:t>
+      </w:r>
+      <w:r>
+        <w:rPr>
+          <w:rFonts w:ascii="NewsGotT" w:hAnsi="NewsGotT"/>
+          <w:i/>
+          <w:iCs/>
+          <w:sz w:val="24"/>
+          <w:szCs w:val="24"/>
+        </w:rPr>
+        <w:t xml:space="preserve">Serial </w:t>
+      </w:r>
+      <w:proofErr w:type="spellStart"/>
+      <w:r>
+        <w:rPr>
+          <w:rFonts w:ascii="NewsGotT" w:hAnsi="NewsGotT"/>
+          <w:i/>
+          <w:iCs/>
+          <w:sz w:val="24"/>
+          <w:szCs w:val="24"/>
+        </w:rPr>
+        <w:t>Peripheral</w:t>
+      </w:r>
+      <w:proofErr w:type="spellEnd"/>
+      <w:r>
+        <w:rPr>
+          <w:rFonts w:ascii="NewsGotT" w:hAnsi="NewsGotT"/>
+          <w:i/>
+          <w:iCs/>
+          <w:sz w:val="24"/>
+          <w:szCs w:val="24"/>
+        </w:rPr>
+        <w:t xml:space="preserve"> Interface </w:t>
+      </w:r>
+      <w:r>
+        <w:rPr>
+          <w:rFonts w:ascii="NewsGotT" w:hAnsi="NewsGotT"/>
+          <w:sz w:val="24"/>
+          <w:szCs w:val="24"/>
+        </w:rPr>
+        <w:t xml:space="preserve">(SPI) é um protocolo de comunicação de curto alcance criado para a troca de dados entre microcontroladores ou entre microcontroladores e sensores. O SPI é síncrono e necessita que o transmissor e o recetor estejam sincronizados através de uma linha de </w:t>
+      </w:r>
+      <w:proofErr w:type="spellStart"/>
+      <w:r>
+        <w:rPr>
+          <w:rFonts w:ascii="NewsGotT" w:hAnsi="NewsGotT"/>
+          <w:i/>
+          <w:iCs/>
+          <w:sz w:val="24"/>
+          <w:szCs w:val="24"/>
+        </w:rPr>
+        <w:t>clock</w:t>
+      </w:r>
+      <w:proofErr w:type="spellEnd"/>
+      <w:r>
+        <w:rPr>
+          <w:rFonts w:ascii="NewsGotT" w:hAnsi="NewsGotT"/>
+          <w:sz w:val="24"/>
+          <w:szCs w:val="24"/>
+        </w:rPr>
+        <w:t xml:space="preserve"> partilhada. Este suporta transferências de dados em três modos: </w:t>
+      </w:r>
+      <w:proofErr w:type="spellStart"/>
+      <w:r>
+        <w:rPr>
+          <w:rFonts w:ascii="NewsGotT" w:hAnsi="NewsGotT"/>
+          <w:i/>
+          <w:iCs/>
+          <w:sz w:val="24"/>
+          <w:szCs w:val="24"/>
+        </w:rPr>
+        <w:t>full</w:t>
+      </w:r>
+      <w:proofErr w:type="spellEnd"/>
+      <w:r>
+        <w:rPr>
+          <w:rFonts w:ascii="NewsGotT" w:hAnsi="NewsGotT"/>
+          <w:i/>
+          <w:iCs/>
+          <w:sz w:val="24"/>
+          <w:szCs w:val="24"/>
+        </w:rPr>
+        <w:t>-duplex</w:t>
+      </w:r>
+      <w:r>
+        <w:rPr>
+          <w:rFonts w:ascii="NewsGotT" w:hAnsi="NewsGotT"/>
+          <w:sz w:val="24"/>
+          <w:szCs w:val="24"/>
+        </w:rPr>
+        <w:t xml:space="preserve"> (2 linhas de dados), </w:t>
+      </w:r>
+      <w:proofErr w:type="spellStart"/>
+      <w:r>
+        <w:rPr>
+          <w:rFonts w:ascii="NewsGotT" w:hAnsi="NewsGotT"/>
+          <w:i/>
+          <w:iCs/>
+          <w:sz w:val="24"/>
+          <w:szCs w:val="24"/>
+        </w:rPr>
+        <w:t>half</w:t>
+      </w:r>
+      <w:proofErr w:type="spellEnd"/>
+      <w:r>
+        <w:rPr>
+          <w:rFonts w:ascii="NewsGotT" w:hAnsi="NewsGotT"/>
+          <w:i/>
+          <w:iCs/>
+          <w:sz w:val="24"/>
+          <w:szCs w:val="24"/>
+        </w:rPr>
+        <w:t>-duplex</w:t>
+      </w:r>
+      <w:r>
+        <w:rPr>
+          <w:rFonts w:ascii="NewsGotT" w:hAnsi="NewsGotT"/>
+          <w:sz w:val="24"/>
+          <w:szCs w:val="24"/>
+        </w:rPr>
+        <w:t xml:space="preserve"> (1 linha de dados bidirecional) ou </w:t>
+      </w:r>
+      <w:proofErr w:type="spellStart"/>
+      <w:r>
+        <w:rPr>
+          <w:rFonts w:ascii="NewsGotT" w:hAnsi="NewsGotT"/>
+          <w:i/>
+          <w:iCs/>
+          <w:sz w:val="24"/>
+          <w:szCs w:val="24"/>
+        </w:rPr>
+        <w:t>simplex</w:t>
+      </w:r>
+      <w:proofErr w:type="spellEnd"/>
+      <w:r>
+        <w:rPr>
+          <w:rFonts w:ascii="NewsGotT" w:hAnsi="NewsGotT"/>
+          <w:sz w:val="24"/>
+          <w:szCs w:val="24"/>
+        </w:rPr>
+        <w:t xml:space="preserve"> (1 linhas unidirecional).</w:t>
+      </w:r>
+    </w:p>
+    <w:p>
+      <w:pPr>
+        <w:spacing w:line="360" w:lineRule="auto"/>
+        <w:jc w:val="both"/>
+      </w:pPr>
+      <w:r>
+        <w:rPr>
+          <w:rFonts w:ascii="NewsGotT" w:hAnsi="NewsGotT"/>
+          <w:sz w:val="24"/>
+          <w:szCs w:val="24"/>
+        </w:rPr>
+        <w:t xml:space="preserve">Os dispositivos conectados por SPI encontram-se numa relação </w:t>
+      </w:r>
+      <w:r>
+        <w:rPr>
+          <w:rFonts w:ascii="NewsGotT" w:hAnsi="NewsGotT"/>
+          <w:i/>
+          <w:iCs/>
+          <w:sz w:val="24"/>
+          <w:szCs w:val="24"/>
+        </w:rPr>
+        <w:t>master-</w:t>
+      </w:r>
+      <w:proofErr w:type="spellStart"/>
+      <w:r>
+        <w:rPr>
+          <w:rFonts w:ascii="NewsGotT" w:hAnsi="NewsGotT"/>
+          <w:i/>
+          <w:iCs/>
+          <w:sz w:val="24"/>
+          <w:szCs w:val="24"/>
+        </w:rPr>
+        <w:t>slave</w:t>
+      </w:r>
+      <w:proofErr w:type="spellEnd"/>
+      <w:r>
+        <w:rPr>
+          <w:rFonts w:ascii="NewsGotT" w:hAnsi="NewsGotT"/>
+          <w:i/>
+          <w:iCs/>
+          <w:sz w:val="24"/>
+          <w:szCs w:val="24"/>
+        </w:rPr>
+        <w:t xml:space="preserve">. </w:t>
+      </w:r>
+      <w:r>
+        <w:rPr>
+          <w:rFonts w:ascii="NewsGotT" w:hAnsi="NewsGotT"/>
+          <w:sz w:val="24"/>
+          <w:szCs w:val="24"/>
+        </w:rPr>
+        <w:t xml:space="preserve">O </w:t>
+      </w:r>
+      <w:r>
+        <w:rPr>
+          <w:rFonts w:ascii="NewsGotT" w:hAnsi="NewsGotT"/>
+          <w:i/>
+          <w:iCs/>
+          <w:sz w:val="24"/>
+          <w:szCs w:val="24"/>
+        </w:rPr>
+        <w:t xml:space="preserve">master </w:t>
+      </w:r>
+      <w:r>
+        <w:rPr>
+          <w:rFonts w:ascii="NewsGotT" w:hAnsi="NewsGotT"/>
+          <w:sz w:val="24"/>
+          <w:szCs w:val="24"/>
+        </w:rPr>
+        <w:t xml:space="preserve">é, tipicamente, um microcontrolador que envia instruções ao </w:t>
+      </w:r>
+      <w:proofErr w:type="spellStart"/>
+      <w:r>
+        <w:rPr>
+          <w:rFonts w:ascii="NewsGotT" w:hAnsi="NewsGotT"/>
+          <w:i/>
+          <w:iCs/>
+          <w:sz w:val="24"/>
+          <w:szCs w:val="24"/>
+        </w:rPr>
+        <w:t>slave</w:t>
+      </w:r>
+      <w:proofErr w:type="spellEnd"/>
+      <w:r>
+        <w:rPr>
+          <w:rFonts w:ascii="NewsGotT" w:hAnsi="NewsGotT"/>
+          <w:sz w:val="24"/>
+          <w:szCs w:val="24"/>
+        </w:rPr>
+        <w:t xml:space="preserve">. Este, em vários casos, trata-se de um sensor, um </w:t>
+      </w:r>
+      <w:r>
+        <w:rPr>
+          <w:rFonts w:ascii="NewsGotT" w:hAnsi="NewsGotT"/>
+          <w:i/>
+          <w:iCs/>
+          <w:sz w:val="24"/>
+          <w:szCs w:val="24"/>
+        </w:rPr>
+        <w:t>chip</w:t>
+      </w:r>
+      <w:r>
+        <w:rPr>
+          <w:rFonts w:ascii="NewsGotT" w:hAnsi="NewsGotT"/>
+          <w:sz w:val="24"/>
+          <w:szCs w:val="24"/>
+        </w:rPr>
+        <w:t xml:space="preserve"> de memória ou um display.</w:t>
+      </w:r>
+    </w:p>
+    <w:p>
+      <w:pPr>
+        <w:spacing w:line="360" w:lineRule="auto"/>
+        <w:jc w:val="both"/>
+        <w:rPr>
+          <w:rFonts w:ascii="NewsGotT" w:hAnsi="NewsGotT"/>
+          <w:sz w:val="24"/>
+          <w:szCs w:val="24"/>
+        </w:rPr>
+      </w:pPr>
+      <w:r>
+        <w:rPr>
+          <w:rFonts w:ascii="NewsGotT" w:hAnsi="NewsGotT"/>
+          <w:sz w:val="24"/>
+          <w:szCs w:val="24"/>
+        </w:rPr>
+        <w:t xml:space="preserve">De modo a proceder à comunicação </w:t>
+      </w:r>
+      <w:proofErr w:type="spellStart"/>
+      <w:r>
+        <w:rPr>
+          <w:rFonts w:ascii="NewsGotT" w:hAnsi="NewsGotT"/>
+          <w:i/>
+          <w:iCs/>
+          <w:sz w:val="24"/>
+          <w:szCs w:val="24"/>
+        </w:rPr>
+        <w:t>full</w:t>
+      </w:r>
+      <w:proofErr w:type="spellEnd"/>
+      <w:r>
+        <w:rPr>
+          <w:rFonts w:ascii="NewsGotT" w:hAnsi="NewsGotT"/>
+          <w:i/>
+          <w:iCs/>
+          <w:sz w:val="24"/>
+          <w:szCs w:val="24"/>
+        </w:rPr>
+        <w:t>-duplex</w:t>
+      </w:r>
+      <w:r>
+        <w:rPr>
+          <w:rFonts w:ascii="NewsGotT" w:hAnsi="NewsGotT"/>
+          <w:sz w:val="24"/>
+          <w:szCs w:val="24"/>
+        </w:rPr>
+        <w:t xml:space="preserve"> entre um dispositivo </w:t>
+      </w:r>
+      <w:r>
+        <w:rPr>
+          <w:rFonts w:ascii="NewsGotT" w:hAnsi="NewsGotT"/>
+          <w:i/>
+          <w:iCs/>
+          <w:sz w:val="24"/>
+          <w:szCs w:val="24"/>
+        </w:rPr>
+        <w:t>master</w:t>
+      </w:r>
+      <w:r>
+        <w:rPr>
+          <w:rFonts w:ascii="NewsGotT" w:hAnsi="NewsGotT"/>
+          <w:sz w:val="24"/>
+          <w:szCs w:val="24"/>
+        </w:rPr>
+        <w:t xml:space="preserve"> e um dispositivo </w:t>
+      </w:r>
+      <w:proofErr w:type="spellStart"/>
+      <w:r>
+        <w:rPr>
+          <w:rFonts w:ascii="NewsGotT" w:hAnsi="NewsGotT"/>
+          <w:i/>
+          <w:iCs/>
+          <w:sz w:val="24"/>
+          <w:szCs w:val="24"/>
+        </w:rPr>
+        <w:t>slave</w:t>
+      </w:r>
+      <w:proofErr w:type="spellEnd"/>
+      <w:r>
+        <w:rPr>
+          <w:rFonts w:ascii="NewsGotT" w:hAnsi="NewsGotT"/>
+          <w:i/>
+          <w:iCs/>
+          <w:sz w:val="24"/>
+          <w:szCs w:val="24"/>
+        </w:rPr>
+        <w:t xml:space="preserve">, </w:t>
+      </w:r>
+      <w:r>
+        <w:rPr>
+          <w:rFonts w:ascii="NewsGotT" w:hAnsi="NewsGotT"/>
+          <w:sz w:val="24"/>
+          <w:szCs w:val="24"/>
+        </w:rPr>
+        <w:t>estes devem ser conectados segundo a configuração apresentada na figura.</w:t>
+      </w:r>
+    </w:p>
+    <w:p>
+      <w:pPr>
+        <w:spacing w:line="360" w:lineRule="auto"/>
+        <w:jc w:val="center"/>
+        <w:rPr>
+          <w:rFonts w:ascii="NewsGotT" w:hAnsi="NewsGotT"/>
+          <w:sz w:val="24"/>
+          <w:szCs w:val="24"/>
+        </w:rPr>
+      </w:pPr>
+      <w:r>
+        <w:rPr>
+          <w:rFonts w:ascii="NewsGotT" w:hAnsi="NewsGotT"/>
+          <w:noProof/>
+          <w:sz w:val="24"/>
+          <w:szCs w:val="24"/>
+        </w:rPr>
+        <w:drawing>
+          <wp:inline distT="0" distB="0" distL="0" distR="0" wp14:anchorId="1CFAF0C4" wp14:editId="61F350B0">
+            <wp:extent cx="4295775" cy="1257300"/>
+            <wp:effectExtent l="0" t="0" r="9525" b="0"/>
+            <wp:docPr id="20" name="Imagem 20" descr="Uma imagem com texto&#10;&#10;Descrição gerada automaticamente"/>
+            <wp:cNvGraphicFramePr>
+              <a:graphicFrameLocks xmlns:a="http://schemas.openxmlformats.org/drawingml/2006/main" noChangeAspect="1"/>
+            </wp:cNvGraphicFramePr>
+            <a:graphic xmlns:a="http://schemas.openxmlformats.org/drawingml/2006/main">
+              <a:graphicData uri="http://schemas.openxmlformats.org/drawingml/2006/picture">
+                <pic:pic xmlns:pic="http://schemas.openxmlformats.org/drawingml/2006/picture">
+                  <pic:nvPicPr>
+                    <pic:cNvPr id="1" name="Imagem 1" descr="Uma imagem com texto&#10;&#10;Descrição gerada automaticamente"/>
+                    <pic:cNvPicPr/>
+                  </pic:nvPicPr>
+                  <pic:blipFill>
+                    <a:blip r:embed="rId23">
+                      <a:extLst>
+                        <a:ext uri="{28A0092B-C50C-407E-A947-70E740481C1C}">
+                          <a14:useLocalDpi xmlns:a14="http://schemas.microsoft.com/office/drawing/2010/main" val="0"/>
+                        </a:ext>
+                      </a:extLst>
+                    </a:blip>
+                    <a:stretch>
+                      <a:fillRect/>
+                    </a:stretch>
+                  </pic:blipFill>
+                  <pic:spPr>
+                    <a:xfrm>
+                      <a:off x="0" y="0"/>
+                      <a:ext cx="4295775" cy="1257300"/>
+                    </a:xfrm>
+                    <a:prstGeom prst="rect">
+                      <a:avLst/>
+                    </a:prstGeom>
+                  </pic:spPr>
+                </pic:pic>
+              </a:graphicData>
+            </a:graphic>
+          </wp:inline>
+        </w:drawing>
+      </w:r>
+    </w:p>
+    <w:p>
+      <w:pPr>
+        <w:spacing w:line="360" w:lineRule="auto"/>
+        <w:jc w:val="center"/>
+        <w:rPr>
+          <w:rFonts w:ascii="NewsGotT" w:hAnsi="NewsGotT"/>
+          <w:sz w:val="24"/>
+          <w:szCs w:val="24"/>
+        </w:rPr>
+      </w:pPr>
+      <w:r>
+        <w:rPr>
+          <w:rFonts w:ascii="NewsGotT" w:hAnsi="NewsGotT"/>
+          <w:sz w:val="24"/>
+          <w:szCs w:val="24"/>
+        </w:rPr>
+        <w:t xml:space="preserve">Esquema de ligação entre Master e </w:t>
+      </w:r>
+      <w:proofErr w:type="spellStart"/>
+      <w:r>
+        <w:rPr>
+          <w:rFonts w:ascii="NewsGotT" w:hAnsi="NewsGotT"/>
+          <w:sz w:val="24"/>
+          <w:szCs w:val="24"/>
+        </w:rPr>
+        <w:t>Slave</w:t>
+      </w:r>
+      <w:proofErr w:type="spellEnd"/>
+      <w:r>
+        <w:rPr>
+          <w:rFonts w:ascii="NewsGotT" w:hAnsi="NewsGotT"/>
+          <w:sz w:val="24"/>
+          <w:szCs w:val="24"/>
+        </w:rPr>
+        <w:t>.</w:t>
+      </w:r>
+    </w:p>
+    <w:p>
+      <w:pPr>
+        <w:spacing w:line="360" w:lineRule="auto"/>
+        <w:jc w:val="both"/>
+        <w:rPr>
+          <w:rFonts w:ascii="NewsGotT" w:hAnsi="NewsGotT"/>
+          <w:sz w:val="24"/>
+          <w:szCs w:val="24"/>
+        </w:rPr>
+      </w:pPr>
+      <w:r>
+        <w:rPr>
+          <w:rFonts w:ascii="NewsGotT" w:hAnsi="NewsGotT"/>
+          <w:sz w:val="24"/>
+          <w:szCs w:val="24"/>
+        </w:rPr>
+        <w:t>O protocolo SPI especifica 4 linhas lógicas para a transferência de dados:</w:t>
+      </w:r>
+    </w:p>
+    <w:p>
+      <w:pPr>
+        <w:pStyle w:val="PargrafodaLista"/>
+        <w:numPr>
+          <w:ilvl w:val="0"/>
+          <w:numId w:val="2"/>
+        </w:numPr>
+        <w:spacing w:after="160" w:line="360" w:lineRule="auto"/>
+        <w:jc w:val="both"/>
+        <w:rPr>
+          <w:rFonts w:ascii="NewsGotT" w:hAnsi="NewsGotT"/>
+          <w:sz w:val="24"/>
+          <w:szCs w:val="24"/>
+        </w:rPr>
+      </w:pPr>
+      <w:r>
+        <w:rPr>
+          <w:rFonts w:ascii="NewsGotT" w:hAnsi="NewsGotT"/>
+          <w:sz w:val="24"/>
+          <w:szCs w:val="24"/>
+        </w:rPr>
+        <w:t xml:space="preserve">SCLK: </w:t>
+      </w:r>
+      <w:r>
+        <w:rPr>
+          <w:rFonts w:ascii="NewsGotT" w:hAnsi="NewsGotT"/>
+          <w:i/>
+          <w:iCs/>
+          <w:sz w:val="24"/>
+          <w:szCs w:val="24"/>
+        </w:rPr>
+        <w:t xml:space="preserve">Serial </w:t>
+      </w:r>
+      <w:proofErr w:type="spellStart"/>
+      <w:r>
+        <w:rPr>
+          <w:rFonts w:ascii="NewsGotT" w:hAnsi="NewsGotT"/>
+          <w:i/>
+          <w:iCs/>
+          <w:sz w:val="24"/>
+          <w:szCs w:val="24"/>
+        </w:rPr>
+        <w:t>Clock</w:t>
+      </w:r>
+      <w:proofErr w:type="spellEnd"/>
+      <w:r>
+        <w:rPr>
+          <w:rFonts w:ascii="NewsGotT" w:hAnsi="NewsGotT"/>
+          <w:sz w:val="24"/>
+          <w:szCs w:val="24"/>
+        </w:rPr>
+        <w:t xml:space="preserve">, uma saída proveniente do </w:t>
+      </w:r>
+      <w:r>
+        <w:rPr>
+          <w:rFonts w:ascii="NewsGotT" w:hAnsi="NewsGotT"/>
+          <w:i/>
+          <w:iCs/>
+          <w:sz w:val="24"/>
+          <w:szCs w:val="24"/>
+        </w:rPr>
+        <w:t>master</w:t>
+      </w:r>
+      <w:r>
+        <w:rPr>
+          <w:rFonts w:ascii="NewsGotT" w:hAnsi="NewsGotT"/>
+          <w:sz w:val="24"/>
+          <w:szCs w:val="24"/>
+        </w:rPr>
+        <w:t xml:space="preserve"> para sincronizar as transferências de dados nas linhas MISO e MOSI;</w:t>
+      </w:r>
+    </w:p>
+    <w:p>
+      <w:pPr>
+        <w:pStyle w:val="PargrafodaLista"/>
+        <w:numPr>
+          <w:ilvl w:val="0"/>
+          <w:numId w:val="2"/>
+        </w:numPr>
+        <w:spacing w:after="160" w:line="360" w:lineRule="auto"/>
+        <w:jc w:val="both"/>
+        <w:rPr>
+          <w:rFonts w:ascii="NewsGotT" w:hAnsi="NewsGotT"/>
+          <w:sz w:val="24"/>
+          <w:szCs w:val="24"/>
+        </w:rPr>
+      </w:pPr>
+      <w:r>
+        <w:rPr>
+          <w:rFonts w:ascii="NewsGotT" w:hAnsi="NewsGotT"/>
+          <w:sz w:val="24"/>
+          <w:szCs w:val="24"/>
+        </w:rPr>
+        <w:t xml:space="preserve">MOSI: </w:t>
+      </w:r>
+      <w:r>
+        <w:rPr>
+          <w:rFonts w:ascii="NewsGotT" w:hAnsi="NewsGotT"/>
+          <w:i/>
+          <w:iCs/>
+          <w:sz w:val="24"/>
+          <w:szCs w:val="24"/>
+        </w:rPr>
+        <w:t xml:space="preserve">Master Out </w:t>
+      </w:r>
+      <w:proofErr w:type="spellStart"/>
+      <w:r>
+        <w:rPr>
+          <w:rFonts w:ascii="NewsGotT" w:hAnsi="NewsGotT"/>
+          <w:i/>
+          <w:iCs/>
+          <w:sz w:val="24"/>
+          <w:szCs w:val="24"/>
+        </w:rPr>
+        <w:t>Slave</w:t>
+      </w:r>
+      <w:proofErr w:type="spellEnd"/>
+      <w:r>
+        <w:rPr>
+          <w:rFonts w:ascii="NewsGotT" w:hAnsi="NewsGotT"/>
+          <w:i/>
+          <w:iCs/>
+          <w:sz w:val="24"/>
+          <w:szCs w:val="24"/>
+        </w:rPr>
+        <w:t xml:space="preserve"> In</w:t>
+      </w:r>
+      <w:r>
+        <w:rPr>
+          <w:rFonts w:ascii="NewsGotT" w:hAnsi="NewsGotT"/>
+          <w:sz w:val="24"/>
+          <w:szCs w:val="24"/>
+        </w:rPr>
+        <w:t xml:space="preserve">, Saída de dados do </w:t>
+      </w:r>
+      <w:r>
+        <w:rPr>
+          <w:rFonts w:ascii="NewsGotT" w:hAnsi="NewsGotT"/>
+          <w:i/>
+          <w:iCs/>
+          <w:sz w:val="24"/>
+          <w:szCs w:val="24"/>
+        </w:rPr>
+        <w:t>master</w:t>
+      </w:r>
+      <w:r>
+        <w:rPr>
+          <w:rFonts w:ascii="NewsGotT" w:hAnsi="NewsGotT"/>
+          <w:sz w:val="24"/>
+          <w:szCs w:val="24"/>
+        </w:rPr>
+        <w:t xml:space="preserve"> com destino ao </w:t>
+      </w:r>
+      <w:proofErr w:type="spellStart"/>
+      <w:r>
+        <w:rPr>
+          <w:rFonts w:ascii="NewsGotT" w:hAnsi="NewsGotT"/>
+          <w:i/>
+          <w:iCs/>
+          <w:sz w:val="24"/>
+          <w:szCs w:val="24"/>
+        </w:rPr>
+        <w:t>slave</w:t>
+      </w:r>
+      <w:proofErr w:type="spellEnd"/>
+      <w:r>
+        <w:rPr>
+          <w:rFonts w:ascii="NewsGotT" w:hAnsi="NewsGotT"/>
+          <w:sz w:val="24"/>
+          <w:szCs w:val="24"/>
+        </w:rPr>
+        <w:t>;</w:t>
+      </w:r>
+    </w:p>
+    <w:p>
+      <w:pPr>
+        <w:pStyle w:val="PargrafodaLista"/>
+        <w:numPr>
+          <w:ilvl w:val="0"/>
+          <w:numId w:val="2"/>
+        </w:numPr>
+        <w:spacing w:after="160" w:line="360" w:lineRule="auto"/>
+        <w:jc w:val="both"/>
+        <w:rPr>
+          <w:rFonts w:ascii="NewsGotT" w:hAnsi="NewsGotT"/>
+          <w:sz w:val="24"/>
+          <w:szCs w:val="24"/>
+        </w:rPr>
+      </w:pPr>
+      <w:r>
+        <w:rPr>
+          <w:rFonts w:ascii="NewsGotT" w:hAnsi="NewsGotT"/>
+          <w:sz w:val="24"/>
+          <w:szCs w:val="24"/>
+        </w:rPr>
+        <w:t xml:space="preserve">MISO: </w:t>
+      </w:r>
+      <w:r>
+        <w:rPr>
+          <w:rFonts w:ascii="NewsGotT" w:hAnsi="NewsGotT"/>
+          <w:i/>
+          <w:iCs/>
+          <w:sz w:val="24"/>
+          <w:szCs w:val="24"/>
+        </w:rPr>
+        <w:t xml:space="preserve">Master In </w:t>
+      </w:r>
+      <w:proofErr w:type="spellStart"/>
+      <w:r>
+        <w:rPr>
+          <w:rFonts w:ascii="NewsGotT" w:hAnsi="NewsGotT"/>
+          <w:i/>
+          <w:iCs/>
+          <w:sz w:val="24"/>
+          <w:szCs w:val="24"/>
+        </w:rPr>
+        <w:t>Slave</w:t>
+      </w:r>
+      <w:proofErr w:type="spellEnd"/>
+      <w:r>
+        <w:rPr>
+          <w:rFonts w:ascii="NewsGotT" w:hAnsi="NewsGotT"/>
+          <w:i/>
+          <w:iCs/>
+          <w:sz w:val="24"/>
+          <w:szCs w:val="24"/>
+        </w:rPr>
+        <w:t xml:space="preserve"> Out</w:t>
+      </w:r>
+      <w:r>
+        <w:rPr>
+          <w:rFonts w:ascii="NewsGotT" w:hAnsi="NewsGotT"/>
+          <w:sz w:val="24"/>
+          <w:szCs w:val="24"/>
+        </w:rPr>
+        <w:t xml:space="preserve">, Saída de dados do </w:t>
+      </w:r>
+      <w:proofErr w:type="spellStart"/>
+      <w:r>
+        <w:rPr>
+          <w:rFonts w:ascii="NewsGotT" w:hAnsi="NewsGotT"/>
+          <w:i/>
+          <w:iCs/>
+          <w:sz w:val="24"/>
+          <w:szCs w:val="24"/>
+        </w:rPr>
+        <w:t>slave</w:t>
+      </w:r>
+      <w:proofErr w:type="spellEnd"/>
+      <w:r>
+        <w:rPr>
+          <w:rFonts w:ascii="NewsGotT" w:hAnsi="NewsGotT"/>
+          <w:sz w:val="24"/>
+          <w:szCs w:val="24"/>
+        </w:rPr>
+        <w:t xml:space="preserve"> com destino ao </w:t>
+      </w:r>
+      <w:r>
+        <w:rPr>
+          <w:rFonts w:ascii="NewsGotT" w:hAnsi="NewsGotT"/>
+          <w:i/>
+          <w:iCs/>
+          <w:sz w:val="24"/>
+          <w:szCs w:val="24"/>
+        </w:rPr>
+        <w:t>master</w:t>
+      </w:r>
+      <w:r>
+        <w:rPr>
+          <w:rFonts w:ascii="NewsGotT" w:hAnsi="NewsGotT"/>
+          <w:sz w:val="24"/>
+          <w:szCs w:val="24"/>
+        </w:rPr>
+        <w:t>;</w:t>
+      </w:r>
+    </w:p>
+    <w:p>
+      <w:pPr>
+        <w:pStyle w:val="PargrafodaLista"/>
+        <w:numPr>
+          <w:ilvl w:val="0"/>
+          <w:numId w:val="2"/>
+        </w:numPr>
+        <w:spacing w:after="160" w:line="360" w:lineRule="auto"/>
+        <w:jc w:val="both"/>
+        <w:rPr>
+          <w:rFonts w:ascii="NewsGotT" w:hAnsi="NewsGotT"/>
+          <w:sz w:val="24"/>
+          <w:szCs w:val="24"/>
+        </w:rPr>
+      </w:pPr>
+      <w:r>
+        <w:rPr>
+          <w:rFonts w:ascii="NewsGotT" w:hAnsi="NewsGotT"/>
+          <w:sz w:val="24"/>
+          <w:szCs w:val="24"/>
+        </w:rPr>
+        <w:t xml:space="preserve">SS: </w:t>
+      </w:r>
+      <w:proofErr w:type="spellStart"/>
+      <w:r>
+        <w:rPr>
+          <w:rFonts w:ascii="NewsGotT" w:hAnsi="NewsGotT"/>
+          <w:i/>
+          <w:iCs/>
+          <w:sz w:val="24"/>
+          <w:szCs w:val="24"/>
+        </w:rPr>
+        <w:t>Slave</w:t>
+      </w:r>
+      <w:proofErr w:type="spellEnd"/>
+      <w:r>
+        <w:rPr>
+          <w:rFonts w:ascii="NewsGotT" w:hAnsi="NewsGotT"/>
+          <w:i/>
+          <w:iCs/>
+          <w:sz w:val="24"/>
+          <w:szCs w:val="24"/>
+        </w:rPr>
+        <w:t xml:space="preserve"> </w:t>
+      </w:r>
+      <w:proofErr w:type="spellStart"/>
+      <w:r>
+        <w:rPr>
+          <w:rFonts w:ascii="NewsGotT" w:hAnsi="NewsGotT"/>
+          <w:i/>
+          <w:iCs/>
+          <w:sz w:val="24"/>
+          <w:szCs w:val="24"/>
+        </w:rPr>
+        <w:t>Select</w:t>
+      </w:r>
+      <w:proofErr w:type="spellEnd"/>
+      <w:r>
+        <w:rPr>
+          <w:rFonts w:ascii="NewsGotT" w:hAnsi="NewsGotT"/>
+          <w:sz w:val="24"/>
+          <w:szCs w:val="24"/>
+        </w:rPr>
+        <w:t xml:space="preserve">, através desta linha o </w:t>
+      </w:r>
+      <w:r>
+        <w:rPr>
+          <w:rFonts w:ascii="NewsGotT" w:hAnsi="NewsGotT"/>
+          <w:i/>
+          <w:iCs/>
+          <w:sz w:val="24"/>
+          <w:szCs w:val="24"/>
+        </w:rPr>
+        <w:t xml:space="preserve">master </w:t>
+      </w:r>
+      <w:r>
+        <w:rPr>
+          <w:rFonts w:ascii="NewsGotT" w:hAnsi="NewsGotT"/>
+          <w:sz w:val="24"/>
+          <w:szCs w:val="24"/>
+        </w:rPr>
+        <w:t>pode selecionar com qual dispositivo pretende comunicar.</w:t>
+      </w:r>
+    </w:p>
+    <w:p>
+      <w:pPr>
+        <w:spacing w:line="360" w:lineRule="auto"/>
+        <w:jc w:val="both"/>
+        <w:rPr>
+          <w:rFonts w:ascii="NewsGotT" w:hAnsi="NewsGotT"/>
+          <w:sz w:val="24"/>
+          <w:szCs w:val="24"/>
+        </w:rPr>
+      </w:pPr>
+      <w:r>
+        <w:rPr>
+          <w:rFonts w:ascii="NewsGotT" w:hAnsi="NewsGotT"/>
+          <w:sz w:val="24"/>
+          <w:szCs w:val="24"/>
+        </w:rPr>
+        <w:t xml:space="preserve">A STM32F767ZI possui 6 interfaces SPI que suportam comunicação </w:t>
+      </w:r>
+      <w:proofErr w:type="spellStart"/>
+      <w:r>
+        <w:rPr>
+          <w:rFonts w:ascii="NewsGotT" w:hAnsi="NewsGotT"/>
+          <w:i/>
+          <w:iCs/>
+          <w:sz w:val="24"/>
+          <w:szCs w:val="24"/>
+        </w:rPr>
+        <w:t>full</w:t>
+      </w:r>
+      <w:proofErr w:type="spellEnd"/>
+      <w:r>
+        <w:rPr>
+          <w:rFonts w:ascii="NewsGotT" w:hAnsi="NewsGotT"/>
+          <w:i/>
+          <w:iCs/>
+          <w:sz w:val="24"/>
+          <w:szCs w:val="24"/>
+        </w:rPr>
+        <w:t>-duplex</w:t>
+      </w:r>
+      <w:r>
+        <w:rPr>
+          <w:rFonts w:ascii="NewsGotT" w:hAnsi="NewsGotT"/>
+          <w:sz w:val="24"/>
+          <w:szCs w:val="24"/>
+        </w:rPr>
+        <w:t xml:space="preserve">, </w:t>
+      </w:r>
+      <w:proofErr w:type="spellStart"/>
+      <w:r>
+        <w:rPr>
+          <w:rFonts w:ascii="NewsGotT" w:hAnsi="NewsGotT"/>
+          <w:i/>
+          <w:iCs/>
+          <w:sz w:val="24"/>
+          <w:szCs w:val="24"/>
+        </w:rPr>
+        <w:t>half</w:t>
+      </w:r>
+      <w:proofErr w:type="spellEnd"/>
+      <w:r>
+        <w:rPr>
+          <w:rFonts w:ascii="NewsGotT" w:hAnsi="NewsGotT"/>
+          <w:i/>
+          <w:iCs/>
+          <w:sz w:val="24"/>
+          <w:szCs w:val="24"/>
+        </w:rPr>
+        <w:t>-duplex</w:t>
+      </w:r>
+      <w:r>
+        <w:rPr>
+          <w:rFonts w:ascii="NewsGotT" w:hAnsi="NewsGotT"/>
+          <w:sz w:val="24"/>
+          <w:szCs w:val="24"/>
+        </w:rPr>
+        <w:t xml:space="preserve"> e </w:t>
+      </w:r>
+      <w:proofErr w:type="spellStart"/>
+      <w:r>
+        <w:rPr>
+          <w:rFonts w:ascii="NewsGotT" w:hAnsi="NewsGotT"/>
+          <w:i/>
+          <w:iCs/>
+          <w:sz w:val="24"/>
+          <w:szCs w:val="24"/>
+        </w:rPr>
+        <w:t>simplex</w:t>
+      </w:r>
+      <w:proofErr w:type="spellEnd"/>
+      <w:r>
+        <w:rPr>
+          <w:rFonts w:ascii="NewsGotT" w:hAnsi="NewsGotT"/>
+          <w:sz w:val="24"/>
+          <w:szCs w:val="24"/>
+        </w:rPr>
+        <w:t xml:space="preserve">, permitindo enviar blocos de dados de 4 a 16 bits. Além disso, o </w:t>
+      </w:r>
+      <w:proofErr w:type="spellStart"/>
+      <w:r>
+        <w:rPr>
+          <w:rFonts w:ascii="NewsGotT" w:hAnsi="NewsGotT"/>
+          <w:i/>
+          <w:iCs/>
+          <w:sz w:val="24"/>
+          <w:szCs w:val="24"/>
+        </w:rPr>
+        <w:t>clock</w:t>
+      </w:r>
+      <w:proofErr w:type="spellEnd"/>
+      <w:r>
+        <w:rPr>
+          <w:rFonts w:ascii="NewsGotT" w:hAnsi="NewsGotT"/>
+          <w:i/>
+          <w:iCs/>
+          <w:sz w:val="24"/>
+          <w:szCs w:val="24"/>
+        </w:rPr>
+        <w:t xml:space="preserve"> </w:t>
+      </w:r>
+      <w:r>
+        <w:rPr>
+          <w:rFonts w:ascii="NewsGotT" w:hAnsi="NewsGotT"/>
+          <w:sz w:val="24"/>
+          <w:szCs w:val="24"/>
+        </w:rPr>
+        <w:t>e a ordem dos dados</w:t>
+      </w:r>
+      <w:r>
+        <w:rPr>
+          <w:rFonts w:ascii="NewsGotT" w:hAnsi="NewsGotT"/>
+          <w:i/>
+          <w:iCs/>
+          <w:sz w:val="24"/>
+          <w:szCs w:val="24"/>
+        </w:rPr>
+        <w:t xml:space="preserve"> </w:t>
+      </w:r>
+      <w:r>
+        <w:rPr>
+          <w:rFonts w:ascii="NewsGotT" w:hAnsi="NewsGotT"/>
+          <w:sz w:val="24"/>
+          <w:szCs w:val="24"/>
+        </w:rPr>
+        <w:t xml:space="preserve">é configurável por software, existem </w:t>
+      </w:r>
+      <w:proofErr w:type="spellStart"/>
+      <w:r>
+        <w:rPr>
+          <w:rFonts w:ascii="NewsGotT" w:hAnsi="NewsGotT"/>
+          <w:i/>
+          <w:iCs/>
+          <w:sz w:val="24"/>
+          <w:szCs w:val="24"/>
+        </w:rPr>
+        <w:t>interrupt</w:t>
+      </w:r>
+      <w:proofErr w:type="spellEnd"/>
+      <w:r>
+        <w:rPr>
+          <w:rFonts w:ascii="NewsGotT" w:hAnsi="NewsGotT"/>
+          <w:i/>
+          <w:iCs/>
+          <w:sz w:val="24"/>
+          <w:szCs w:val="24"/>
+        </w:rPr>
+        <w:t xml:space="preserve"> </w:t>
+      </w:r>
+      <w:proofErr w:type="spellStart"/>
+      <w:r>
+        <w:rPr>
+          <w:rFonts w:ascii="NewsGotT" w:hAnsi="NewsGotT"/>
+          <w:i/>
+          <w:iCs/>
+          <w:sz w:val="24"/>
+          <w:szCs w:val="24"/>
+        </w:rPr>
+        <w:t>flags</w:t>
+      </w:r>
+      <w:proofErr w:type="spellEnd"/>
+      <w:r>
+        <w:rPr>
+          <w:rFonts w:ascii="NewsGotT" w:hAnsi="NewsGotT"/>
+          <w:sz w:val="24"/>
+          <w:szCs w:val="24"/>
+        </w:rPr>
+        <w:t xml:space="preserve"> dedicadas à transmissão e receção de dados e cada interface possui 2 </w:t>
+      </w:r>
+      <w:proofErr w:type="spellStart"/>
+      <w:r>
+        <w:rPr>
+          <w:rFonts w:ascii="NewsGotT" w:hAnsi="NewsGotT"/>
+          <w:sz w:val="24"/>
+          <w:szCs w:val="24"/>
+        </w:rPr>
+        <w:t>FIFOs</w:t>
+      </w:r>
+      <w:proofErr w:type="spellEnd"/>
+      <w:r>
+        <w:rPr>
+          <w:rFonts w:ascii="NewsGotT" w:hAnsi="NewsGotT"/>
+          <w:sz w:val="24"/>
+          <w:szCs w:val="24"/>
+        </w:rPr>
+        <w:t xml:space="preserve"> de 32 bits (uma para receção e outra para a transmissão) </w:t>
+      </w:r>
+      <w:r>
+        <w:rPr>
+          <w:rFonts w:ascii="NewsGotT" w:hAnsi="NewsGotT"/>
+          <w:sz w:val="24"/>
+          <w:szCs w:val="24"/>
+        </w:rPr>
+        <w:lastRenderedPageBreak/>
+        <w:t>com capacidade de uso conjunto com o DMA. Os principais elementos da interface SPI localizada na STM32F767ZI e as suas interações encontram-se descritas na figura.</w:t>
+      </w:r>
+    </w:p>
+    <w:p>
+      <w:pPr>
+        <w:spacing w:line="360" w:lineRule="auto"/>
+        <w:jc w:val="center"/>
+        <w:rPr>
+          <w:rFonts w:ascii="NewsGotT" w:hAnsi="NewsGotT"/>
+          <w:sz w:val="24"/>
+          <w:szCs w:val="24"/>
+        </w:rPr>
+      </w:pPr>
+      <w:r>
+        <w:rPr>
+          <w:rFonts w:ascii="NewsGotT" w:hAnsi="NewsGotT"/>
+          <w:noProof/>
+          <w:sz w:val="24"/>
+          <w:szCs w:val="24"/>
+        </w:rPr>
+        <w:drawing>
+          <wp:inline distT="0" distB="0" distL="0" distR="0" wp14:anchorId="4E6B66B3" wp14:editId="094FB70C">
+            <wp:extent cx="4533900" cy="3288030"/>
+            <wp:effectExtent l="0" t="0" r="0" b="7620"/>
+            <wp:docPr id="21" name="Imagem 21"/>
+            <wp:cNvGraphicFramePr>
+              <a:graphicFrameLocks xmlns:a="http://schemas.openxmlformats.org/drawingml/2006/main" noChangeAspect="1"/>
+            </wp:cNvGraphicFramePr>
+            <a:graphic xmlns:a="http://schemas.openxmlformats.org/drawingml/2006/main">
+              <a:graphicData uri="http://schemas.openxmlformats.org/drawingml/2006/picture">
+                <pic:pic xmlns:pic="http://schemas.openxmlformats.org/drawingml/2006/picture">
+                  <pic:nvPicPr>
+                    <pic:cNvPr id="2" name="Imagem 2"/>
+                    <pic:cNvPicPr/>
+                  </pic:nvPicPr>
+                  <pic:blipFill rotWithShape="1">
+                    <a:blip r:embed="rId24">
+                      <a:extLst>
+                        <a:ext uri="{28A0092B-C50C-407E-A947-70E740481C1C}">
+                          <a14:useLocalDpi xmlns:a14="http://schemas.microsoft.com/office/drawing/2010/main" val="0"/>
+                        </a:ext>
+                      </a:extLst>
+                    </a:blip>
+                    <a:srcRect l="4411" r="11630"/>
+                    <a:stretch/>
+                  </pic:blipFill>
+                  <pic:spPr bwMode="auto">
+                    <a:xfrm>
+                      <a:off x="0" y="0"/>
+                      <a:ext cx="4533900" cy="3288030"/>
+                    </a:xfrm>
+                    <a:prstGeom prst="rect">
+                      <a:avLst/>
+                    </a:prstGeom>
+                    <a:ln>
+                      <a:noFill/>
+                    </a:ln>
+                    <a:extLst>
+                      <a:ext uri="{53640926-AAD7-44D8-BBD7-CCE9431645EC}">
+                        <a14:shadowObscured xmlns:a14="http://schemas.microsoft.com/office/drawing/2010/main"/>
+                      </a:ext>
+                    </a:extLst>
+                  </pic:spPr>
+                </pic:pic>
+              </a:graphicData>
+            </a:graphic>
+          </wp:inline>
+        </w:drawing>
+      </w:r>
+    </w:p>
+    <w:p>
+      <w:pPr>
+        <w:spacing w:line="360" w:lineRule="auto"/>
+        <w:jc w:val="center"/>
+        <w:rPr>
+          <w:rFonts w:ascii="NewsGotT" w:hAnsi="NewsGotT"/>
+          <w:sz w:val="24"/>
+          <w:szCs w:val="24"/>
+        </w:rPr>
+      </w:pPr>
+      <w:r>
+        <w:rPr>
+          <w:rFonts w:ascii="NewsGotT" w:hAnsi="NewsGotT"/>
+          <w:sz w:val="24"/>
+          <w:szCs w:val="24"/>
+        </w:rPr>
+        <w:t>Diagrama de blocos das interfaces SPI</w:t>
+      </w:r>
+    </w:p>
+    <w:p>
+      <w:pPr>
         <w:spacing w:line="360" w:lineRule="auto"/>
         <w:jc w:val="both"/>
         <w:rPr>
@@ -10016,7 +11185,6 @@
                 <w:sz w:val="24"/>
                 <w:szCs w:val="24"/>
               </w:rPr>
-              <w:lastRenderedPageBreak/>
               <w:t>End</w:t>
             </w:r>
             <w:proofErr w:type="spellEnd"/>
@@ -11489,6 +12657,7 @@
                 <w:sz w:val="24"/>
                 <w:szCs w:val="24"/>
               </w:rPr>
+              <w:lastRenderedPageBreak/>
               <w:t>End</w:t>
             </w:r>
             <w:proofErr w:type="spellEnd"/>
@@ -14862,7 +16031,6 @@
                 <w:sz w:val="24"/>
                 <w:szCs w:val="24"/>
               </w:rPr>
-              <w:lastRenderedPageBreak/>
               <w:t>Internal</w:t>
             </w:r>
             <w:proofErr w:type="spellEnd"/>
@@ -15613,6 +16781,7 @@
                 <w:sz w:val="24"/>
                 <w:szCs w:val="24"/>
               </w:rPr>
+              <w:lastRenderedPageBreak/>
               <w:t>Counter</w:t>
             </w:r>
             <w:proofErr w:type="spellEnd"/>
@@ -17729,6 +18898,7 @@
                 <w:sz w:val="24"/>
                 <w:szCs w:val="24"/>
               </w:rPr>
+              <w:lastRenderedPageBreak/>
               <w:t>Trigger</w:t>
             </w:r>
             <w:proofErr w:type="spellEnd"/>
@@ -18451,7 +19621,6 @@
                 <w:sz w:val="24"/>
                 <w:szCs w:val="24"/>
               </w:rPr>
-              <w:lastRenderedPageBreak/>
               <w:t>NVIC</w:t>
             </w:r>
           </w:p>
@@ -18779,6 +19948,119 @@
 <file path=word/numbering.xml><?xml version="1.0" encoding="utf-8"?>
 <w:numbering xmlns:wpc="http://schemas.microsoft.com/office/word/2010/wordprocessingCanvas" xmlns:cx="http://schemas.microsoft.com/office/drawing/2014/chartex" xmlns:cx1="http://schemas.microsoft.com/office/drawing/2015/9/8/chartex" xmlns:cx2="http://schemas.microsoft.com/office/drawing/2015/10/21/chartex" xmlns:cx3="http://schemas.microsoft.com/office/drawing/2016/5/9/chartex" xmlns:cx4="http://schemas.microsoft.com/office/drawing/2016/5/10/chartex" xmlns:cx5="http://schemas.microsoft.com/office/drawing/2016/5/11/chartex" xmlns:cx6="http://schemas.microsoft.com/office/drawing/2016/5/12/chartex" xmlns:cx7="http://schemas.microsoft.com/office/drawing/2016/5/13/chartex" xmlns:cx8="http://schemas.microsoft.com/office/drawing/2016/5/14/chartex" xmlns:mc="http://schemas.openxmlformats.org/markup-compatibility/2006" xmlns:aink="http://schemas.microsoft.com/office/drawing/2016/ink" xmlns:am3d="http://schemas.microsoft.com/office/drawing/2017/model3d" xmlns:o="urn:schemas-microsoft-com:office:office" xmlns:r="http://schemas.openxmlformats.org/officeDocument/2006/relationships" xmlns:m="http://schemas.openxmlformats.org/officeDocument/2006/math" xmlns:v="urn:schemas-microsoft-com:vml" xmlns:wp14="http://schemas.microsoft.com/office/word/2010/wordprocessingDrawing" xmlns:wp="http://schemas.openxmlformats.org/drawingml/2006/wordprocessingDrawing" xmlns:w10="urn:schemas-microsoft-com:office:word" xmlns:w="http://schemas.openxmlformats.org/wordprocessingml/2006/main" xmlns:w14="http://schemas.microsoft.com/office/word/2010/wordml" xmlns:w15="http://schemas.microsoft.com/office/word/2012/wordml" xmlns:w16cex="http://schemas.microsoft.com/office/word/2018/wordml/cex" xmlns:w16cid="http://schemas.microsoft.com/office/word/2016/wordml/cid" xmlns:w16="http://schemas.microsoft.com/office/word/2018/wordml" xmlns:w16sdtdh="http://schemas.microsoft.com/office/word/2020/wordml/sdtdatahash" xmlns:w16se="http://schemas.microsoft.com/office/word/2015/wordml/symex" xmlns:wpg="http://schemas.microsoft.com/office/word/2010/wordprocessingGroup" xmlns:wpi="http://schemas.microsoft.com/office/word/2010/wordprocessingInk" xmlns:wne="http://schemas.microsoft.com/office/word/2006/wordml" xmlns:wps="http://schemas.microsoft.com/office/word/2010/wordprocessingShape" mc:Ignorable="w14 w15 w16se w16cid w16 w16cex w16sdtdh wp14">
   <w:abstractNum w:abstractNumId="0" w15:restartNumberingAfterBreak="0">
+    <w:nsid w:val="559C0318"/>
+    <w:multiLevelType w:val="hybridMultilevel"/>
+    <w:tmpl w:val="98C67716"/>
+    <w:lvl w:ilvl="0" w:tplc="08160001">
+      <w:start w:val="1"/>
+      <w:numFmt w:val="bullet"/>
+      <w:lvlText w:val=""/>
+      <w:lvlJc w:val="left"/>
+      <w:pPr>
+        <w:ind w:left="720" w:hanging="360"/>
+      </w:pPr>
+      <w:rPr>
+        <w:rFonts w:ascii="Symbol" w:hAnsi="Symbol" w:hint="default"/>
+      </w:rPr>
+    </w:lvl>
+    <w:lvl w:ilvl="1" w:tplc="08160003" w:tentative="1">
+      <w:start w:val="1"/>
+      <w:numFmt w:val="bullet"/>
+      <w:lvlText w:val="o"/>
+      <w:lvlJc w:val="left"/>
+      <w:pPr>
+        <w:ind w:left="1440" w:hanging="360"/>
+      </w:pPr>
+      <w:rPr>
+        <w:rFonts w:ascii="Courier New" w:hAnsi="Courier New" w:cs="Courier New" w:hint="default"/>
+      </w:rPr>
+    </w:lvl>
+    <w:lvl w:ilvl="2" w:tplc="08160005" w:tentative="1">
+      <w:start w:val="1"/>
+      <w:numFmt w:val="bullet"/>
+      <w:lvlText w:val=""/>
+      <w:lvlJc w:val="left"/>
+      <w:pPr>
+        <w:ind w:left="2160" w:hanging="360"/>
+      </w:pPr>
+      <w:rPr>
+        <w:rFonts w:ascii="Wingdings" w:hAnsi="Wingdings" w:hint="default"/>
+      </w:rPr>
+    </w:lvl>
+    <w:lvl w:ilvl="3" w:tplc="08160001" w:tentative="1">
+      <w:start w:val="1"/>
+      <w:numFmt w:val="bullet"/>
+      <w:lvlText w:val=""/>
+      <w:lvlJc w:val="left"/>
+      <w:pPr>
+        <w:ind w:left="2880" w:hanging="360"/>
+      </w:pPr>
+      <w:rPr>
+        <w:rFonts w:ascii="Symbol" w:hAnsi="Symbol" w:hint="default"/>
+      </w:rPr>
+    </w:lvl>
+    <w:lvl w:ilvl="4" w:tplc="08160003" w:tentative="1">
+      <w:start w:val="1"/>
+      <w:numFmt w:val="bullet"/>
+      <w:lvlText w:val="o"/>
+      <w:lvlJc w:val="left"/>
+      <w:pPr>
+        <w:ind w:left="3600" w:hanging="360"/>
+      </w:pPr>
+      <w:rPr>
+        <w:rFonts w:ascii="Courier New" w:hAnsi="Courier New" w:cs="Courier New" w:hint="default"/>
+      </w:rPr>
+    </w:lvl>
+    <w:lvl w:ilvl="5" w:tplc="08160005" w:tentative="1">
+      <w:start w:val="1"/>
+      <w:numFmt w:val="bullet"/>
+      <w:lvlText w:val=""/>
+      <w:lvlJc w:val="left"/>
+      <w:pPr>
+        <w:ind w:left="4320" w:hanging="360"/>
+      </w:pPr>
+      <w:rPr>
+        <w:rFonts w:ascii="Wingdings" w:hAnsi="Wingdings" w:hint="default"/>
+      </w:rPr>
+    </w:lvl>
+    <w:lvl w:ilvl="6" w:tplc="08160001" w:tentative="1">
+      <w:start w:val="1"/>
+      <w:numFmt w:val="bullet"/>
+      <w:lvlText w:val=""/>
+      <w:lvlJc w:val="left"/>
+      <w:pPr>
+        <w:ind w:left="5040" w:hanging="360"/>
+      </w:pPr>
+      <w:rPr>
+        <w:rFonts w:ascii="Symbol" w:hAnsi="Symbol" w:hint="default"/>
+      </w:rPr>
+    </w:lvl>
+    <w:lvl w:ilvl="7" w:tplc="08160003" w:tentative="1">
+      <w:start w:val="1"/>
+      <w:numFmt w:val="bullet"/>
+      <w:lvlText w:val="o"/>
+      <w:lvlJc w:val="left"/>
+      <w:pPr>
+        <w:ind w:left="5760" w:hanging="360"/>
+      </w:pPr>
+      <w:rPr>
+        <w:rFonts w:ascii="Courier New" w:hAnsi="Courier New" w:cs="Courier New" w:hint="default"/>
+      </w:rPr>
+    </w:lvl>
+    <w:lvl w:ilvl="8" w:tplc="08160005" w:tentative="1">
+      <w:start w:val="1"/>
+      <w:numFmt w:val="bullet"/>
+      <w:lvlText w:val=""/>
+      <w:lvlJc w:val="left"/>
+      <w:pPr>
+        <w:ind w:left="6480" w:hanging="360"/>
+      </w:pPr>
+      <w:rPr>
+        <w:rFonts w:ascii="Wingdings" w:hAnsi="Wingdings" w:hint="default"/>
+      </w:rPr>
+    </w:lvl>
+  </w:abstractNum>
+  <w:abstractNum w:abstractNumId="1" w15:restartNumberingAfterBreak="0">
     <w:nsid w:val="706D55A6"/>
     <w:multiLevelType w:val="hybridMultilevel"/>
     <w:tmpl w:val="67A6E0F8"/>
@@ -18868,6 +20150,9 @@
     </w:lvl>
   </w:abstractNum>
   <w:num w:numId="1">
+    <w:abstractNumId w:val="1"/>
+  </w:num>
+  <w:num w:numId="2">
     <w:abstractNumId w:val="0"/>
   </w:num>
 </w:numbering>

</xml_diff>